<commit_message>
Added first state diagram
Added a state diagram for making a journal entry.
</commit_message>
<xml_diff>
--- a/Software Design Document.docx
+++ b/Software Design Document.docx
@@ -99,12 +99,14 @@
           <w:sz w:val="60"/>
         </w:rPr>
       </w:pPr>
+      <w:proofErr w:type="spellStart"/>
       <w:r>
         <w:rPr>
           <w:sz w:val="60"/>
         </w:rPr>
-        <w:t>&lt;Project&gt;</w:t>
-      </w:r>
+        <w:t>JournalJay</w:t>
+      </w:r>
+      <w:proofErr w:type="spellEnd"/>
     </w:p>
     <w:p>
       <w:pPr>
@@ -148,20 +150,7 @@
         <w:rPr>
           <w:sz w:val="22"/>
         </w:rPr>
-        <w:t>&lt;</w:t>
-      </w:r>
-      <w:r>
-        <w:rPr>
-          <w:i/>
-          <w:sz w:val="22"/>
-        </w:rPr>
-        <w:t>place your group name here</w:t>
-      </w:r>
-      <w:r>
-        <w:rPr>
-          <w:sz w:val="22"/>
-        </w:rPr>
-        <w:t>&gt;</w:t>
+        <w:t>Sizzle Snap</w:t>
       </w:r>
     </w:p>
     <w:tbl>
@@ -605,7 +594,7 @@
               <w:rPr>
                 <w:sz w:val="22"/>
               </w:rPr>
-              <w:t>&lt;place the date of submission here&gt;</w:t>
+              <w:t>11/20/20</w:t>
             </w:r>
           </w:p>
         </w:tc>
@@ -1104,9 +1093,11 @@
       </w:r>
       <w:r>
         <w:rPr>
-          <w:rFonts w:ascii="Arial" w:hAnsi="Arial"/>
-        </w:rPr>
-        <w:t>D-1</w:t>
+          <w:rFonts w:ascii="Arial" w:eastAsia="MS Mincho" w:hAnsi="Arial"/>
+          <w:smallCaps w:val="0"/>
+          <w:lang w:eastAsia="ja-JP" w:bidi="ar-SA"/>
+        </w:rPr>
+        <w:t>Making a Journal Entry</w:t>
       </w:r>
       <w:r>
         <w:rPr>
@@ -1718,6 +1709,35 @@
       <w:r>
         <w:t>TO DO: Write 1 paragraph explaining the project and anything of unique relevance for the diagrams included in this document. At minimum this should include which type of behavioral diagram your system will use.&gt;</w:t>
       </w:r>
+      <w:r>
+        <w:t xml:space="preserve"> </w:t>
+      </w:r>
+    </w:p>
+    <w:p>
+      <w:pPr>
+        <w:pStyle w:val="template"/>
+        <w:jc w:val="both"/>
+      </w:pPr>
+    </w:p>
+    <w:p>
+      <w:pPr>
+        <w:pStyle w:val="template"/>
+        <w:jc w:val="both"/>
+      </w:pPr>
+      <w:r>
+        <w:t xml:space="preserve">For this project, </w:t>
+      </w:r>
+      <w:proofErr w:type="spellStart"/>
+      <w:r>
+        <w:t>JournalJay’s</w:t>
+      </w:r>
+      <w:proofErr w:type="spellEnd"/>
+      <w:r>
+        <w:t xml:space="preserve"> system is modeled using three different types of diagrams: activity, class, and state. There are two different activity diagrams, one for making a journal entry, and one for an admin removing a user. The third diagram is a class diagram. It shows all the predicted classes and methods with their relations. </w:t>
+      </w:r>
+      <w:r>
+        <w:t>The fourth and fifth diagrams are state diagrams. The fourth diagrams models making a user entry and the fifth diagram models removing a user. Both state diagrams have state tables that show transitions.</w:t>
+      </w:r>
     </w:p>
     <w:p>
       <w:pPr>
@@ -2004,6 +2024,7 @@
           <w:rFonts w:ascii="Arial" w:hAnsi="Arial"/>
         </w:rPr>
       </w:pPr>
+      <w:bookmarkStart w:id="22" w:name="_Hlk56430297"/>
       <w:r>
         <w:rPr>
           <w:rFonts w:ascii="Arial" w:hAnsi="Arial"/>
@@ -2011,6 +2032,7 @@
         <w:t>Making a Journal Entry</w:t>
       </w:r>
     </w:p>
+    <w:bookmarkEnd w:id="22"/>
     <w:p>
       <w:pPr>
         <w:pStyle w:val="template"/>
@@ -2241,6 +2263,9 @@
         </mc:AlternateContent>
       </w:r>
       <w:r>
+        <w:rPr>
+          <w:noProof/>
+        </w:rPr>
         <w:drawing>
           <wp:anchor distT="0" distB="0" distL="114300" distR="114300" simplePos="0" relativeHeight="251662336" behindDoc="0" locked="0" layoutInCell="1" allowOverlap="1" wp14:anchorId="6717571C" wp14:editId="1C0D10B0">
             <wp:simplePos x="0" y="0"/>
@@ -2562,14 +2587,14 @@
           <w:rFonts w:ascii="Arial" w:hAnsi="Arial"/>
         </w:rPr>
       </w:pPr>
-      <w:bookmarkStart w:id="22" w:name="_Toc226963033"/>
+      <w:bookmarkStart w:id="23" w:name="_Toc226963033"/>
       <w:r>
         <w:rPr>
           <w:rFonts w:ascii="Arial" w:hAnsi="Arial"/>
         </w:rPr>
         <w:t>D</w:t>
       </w:r>
-      <w:bookmarkEnd w:id="22"/>
+      <w:bookmarkEnd w:id="23"/>
       <w:r>
         <w:rPr>
           <w:rFonts w:ascii="Arial" w:hAnsi="Arial"/>
@@ -2636,14 +2661,14 @@
           <w:rFonts w:ascii="Arial" w:hAnsi="Arial"/>
         </w:rPr>
       </w:pPr>
-      <w:bookmarkStart w:id="23" w:name="_Toc2269630331"/>
+      <w:bookmarkStart w:id="24" w:name="_Toc2269630331"/>
       <w:r>
         <w:rPr>
           <w:rFonts w:ascii="Arial" w:hAnsi="Arial"/>
         </w:rPr>
         <w:t>D</w:t>
       </w:r>
-      <w:bookmarkEnd w:id="23"/>
+      <w:bookmarkEnd w:id="24"/>
       <w:r>
         <w:rPr>
           <w:rFonts w:ascii="Arial" w:hAnsi="Arial"/>
@@ -2791,7 +2816,7 @@
           <w:szCs w:val="36"/>
         </w:rPr>
       </w:pPr>
-      <w:bookmarkStart w:id="24" w:name="_Toc226963034"/>
+      <w:bookmarkStart w:id="25" w:name="_Toc226963034"/>
       <w:r>
         <w:rPr>
           <w:rFonts w:ascii="Arial" w:hAnsi="Arial"/>
@@ -2828,7 +2853,7 @@
         <w:lastRenderedPageBreak/>
         <w:t>C</w:t>
       </w:r>
-      <w:bookmarkEnd w:id="24"/>
+      <w:bookmarkEnd w:id="25"/>
       <w:r>
         <w:rPr>
           <w:rFonts w:ascii="Arial" w:hAnsi="Arial"/>
@@ -2845,14 +2870,14 @@
           <w:numId w:val="2"/>
         </w:numPr>
       </w:pPr>
-      <w:bookmarkStart w:id="25" w:name="_Toc226963035"/>
+      <w:bookmarkStart w:id="26" w:name="_Toc226963035"/>
       <w:r>
         <w:rPr>
           <w:rFonts w:ascii="Arial" w:hAnsi="Arial"/>
         </w:rPr>
         <w:t>D</w:t>
       </w:r>
-      <w:bookmarkEnd w:id="25"/>
+      <w:bookmarkEnd w:id="26"/>
       <w:r>
         <w:rPr>
           <w:rFonts w:ascii="Arial" w:hAnsi="Arial"/>
@@ -2909,14 +2934,14 @@
           <w:rFonts w:ascii="Arial" w:hAnsi="Arial"/>
         </w:rPr>
       </w:pPr>
-      <w:bookmarkStart w:id="26" w:name="_Toc226963036"/>
+      <w:bookmarkStart w:id="27" w:name="_Toc226963036"/>
       <w:r>
         <w:rPr>
           <w:rFonts w:ascii="Arial" w:hAnsi="Arial"/>
         </w:rPr>
         <w:t>D</w:t>
       </w:r>
-      <w:bookmarkEnd w:id="26"/>
+      <w:bookmarkEnd w:id="27"/>
       <w:r>
         <w:rPr>
           <w:rFonts w:ascii="Arial" w:hAnsi="Arial"/>
@@ -3019,14 +3044,14 @@
           <w:rFonts w:ascii="Arial" w:hAnsi="Arial"/>
         </w:rPr>
       </w:pPr>
-      <w:bookmarkStart w:id="27" w:name="_Toc226963039"/>
+      <w:bookmarkStart w:id="28" w:name="_Toc226963039"/>
       <w:r>
         <w:rPr>
           <w:rFonts w:ascii="Arial" w:hAnsi="Arial"/>
         </w:rPr>
         <w:t>D</w:t>
       </w:r>
-      <w:bookmarkEnd w:id="27"/>
+      <w:bookmarkEnd w:id="28"/>
       <w:r>
         <w:rPr>
           <w:rFonts w:ascii="Arial" w:hAnsi="Arial"/>
@@ -3164,7 +3189,7 @@
           <w:szCs w:val="36"/>
         </w:rPr>
       </w:pPr>
-      <w:bookmarkStart w:id="28" w:name="_Toc226963040"/>
+      <w:bookmarkStart w:id="29" w:name="_Toc226963040"/>
       <w:r>
         <w:rPr>
           <w:rFonts w:ascii="Arial" w:hAnsi="Arial"/>
@@ -3201,7 +3226,7 @@
         <w:lastRenderedPageBreak/>
         <w:t>B</w:t>
       </w:r>
-      <w:bookmarkEnd w:id="28"/>
+      <w:bookmarkEnd w:id="29"/>
       <w:r>
         <w:rPr>
           <w:rFonts w:ascii="Arial" w:hAnsi="Arial"/>
@@ -3209,63 +3234,7 @@
         </w:rPr>
         <w:t>ehavioral Diagram(s)</w:t>
       </w:r>
-      <w:bookmarkStart w:id="29" w:name="_Toc439994690"/>
-    </w:p>
-    <w:p>
-      <w:pPr>
-        <w:pStyle w:val="Heading2"/>
-        <w:numPr>
-          <w:ilvl w:val="0"/>
-          <w:numId w:val="0"/>
-        </w:numPr>
-        <w:ind w:left="576"/>
-      </w:pPr>
-      <w:bookmarkStart w:id="30" w:name="_Toc226963041"/>
-      <w:bookmarkEnd w:id="29"/>
-      <w:bookmarkEnd w:id="30"/>
-      <w:r>
-        <w:rPr>
-          <w:b w:val="0"/>
-          <w:sz w:val="22"/>
-          <w:szCs w:val="22"/>
-        </w:rPr>
-        <w:t>&lt;</w:t>
-      </w:r>
-      <w:r>
-        <w:rPr>
-          <w:rFonts w:ascii="Arial" w:hAnsi="Arial"/>
-          <w:b w:val="0"/>
-          <w:i/>
-          <w:color w:val="0000FF"/>
-          <w:sz w:val="22"/>
-          <w:szCs w:val="22"/>
-        </w:rPr>
-        <w:t xml:space="preserve">This section will have either sequence diagrams or state diagrams. This will depend on if </w:t>
-      </w:r>
-      <w:proofErr w:type="gramStart"/>
-      <w:r>
-        <w:rPr>
-          <w:rFonts w:ascii="Arial" w:hAnsi="Arial"/>
-          <w:b w:val="0"/>
-          <w:i/>
-          <w:color w:val="0000FF"/>
-          <w:sz w:val="22"/>
-          <w:szCs w:val="22"/>
-        </w:rPr>
-        <w:t>you</w:t>
-      </w:r>
-      <w:proofErr w:type="gramEnd"/>
-      <w:r>
-        <w:rPr>
-          <w:rFonts w:ascii="Arial" w:hAnsi="Arial"/>
-          <w:b w:val="0"/>
-          <w:i/>
-          <w:color w:val="0000FF"/>
-          <w:sz w:val="22"/>
-          <w:szCs w:val="22"/>
-        </w:rPr>
-        <w:t xml:space="preserve"> system is data-driven (sequence) or event-driven (state).&gt;</w:t>
-      </w:r>
+      <w:bookmarkStart w:id="30" w:name="_Toc439994690"/>
     </w:p>
     <w:p>
       <w:pPr>
@@ -3278,13 +3247,16 @@
           <w:rFonts w:ascii="Arial" w:hAnsi="Arial"/>
         </w:rPr>
       </w:pPr>
-      <w:bookmarkStart w:id="31" w:name="_Toc2269630411"/>
+      <w:bookmarkStart w:id="31" w:name="_Toc226963041"/>
+      <w:bookmarkStart w:id="32" w:name="_Toc2269630411"/>
+      <w:bookmarkEnd w:id="30"/>
       <w:bookmarkEnd w:id="31"/>
-      <w:r>
-        <w:rPr>
-          <w:rFonts w:ascii="Arial" w:hAnsi="Arial"/>
-        </w:rPr>
-        <w:t>D-1</w:t>
+      <w:bookmarkEnd w:id="32"/>
+      <w:r>
+        <w:rPr>
+          <w:rFonts w:ascii="Arial" w:hAnsi="Arial"/>
+        </w:rPr>
+        <w:t xml:space="preserve">Making a Journal Entry State Diagram </w:t>
       </w:r>
     </w:p>
     <w:p>
@@ -3322,6 +3294,394 @@
       <w:r>
         <w:t xml:space="preserve"> view of it shown in a separate diagram. See the “operation” state in the microwave state diagram from Lecture 13 slides 27 and 28 for an example of this.&gt;</w:t>
       </w:r>
+    </w:p>
+    <w:p>
+      <w:pPr>
+        <w:pStyle w:val="template"/>
+        <w:jc w:val="both"/>
+      </w:pPr>
+    </w:p>
+    <w:p>
+      <w:pPr>
+        <w:pStyle w:val="template"/>
+        <w:jc w:val="both"/>
+        <w:rPr>
+          <w:noProof/>
+        </w:rPr>
+      </w:pPr>
+      <w:r>
+        <w:rPr>
+          <w:noProof/>
+        </w:rPr>
+        <w:drawing>
+          <wp:anchor distT="0" distB="0" distL="114300" distR="114300" simplePos="0" relativeHeight="251663360" behindDoc="0" locked="0" layoutInCell="1" allowOverlap="1" wp14:anchorId="2E8E1FE4" wp14:editId="1F38CBAA">
+            <wp:simplePos x="0" y="0"/>
+            <wp:positionH relativeFrom="column">
+              <wp:posOffset>1285240</wp:posOffset>
+            </wp:positionH>
+            <wp:positionV relativeFrom="paragraph">
+              <wp:posOffset>34290</wp:posOffset>
+            </wp:positionV>
+            <wp:extent cx="3719195" cy="5924550"/>
+            <wp:effectExtent l="0" t="0" r="0" b="0"/>
+            <wp:wrapSquare wrapText="bothSides"/>
+            <wp:docPr id="3" name="Picture 3"/>
+            <wp:cNvGraphicFramePr>
+              <a:graphicFrameLocks xmlns:a="http://schemas.openxmlformats.org/drawingml/2006/main" noChangeAspect="1"/>
+            </wp:cNvGraphicFramePr>
+            <a:graphic xmlns:a="http://schemas.openxmlformats.org/drawingml/2006/main">
+              <a:graphicData uri="http://schemas.openxmlformats.org/drawingml/2006/picture">
+                <pic:pic xmlns:pic="http://schemas.openxmlformats.org/drawingml/2006/picture">
+                  <pic:nvPicPr>
+                    <pic:cNvPr id="0" name="Picture 2"/>
+                    <pic:cNvPicPr>
+                      <a:picLocks noChangeAspect="1" noChangeArrowheads="1"/>
+                    </pic:cNvPicPr>
+                  </pic:nvPicPr>
+                  <pic:blipFill rotWithShape="1">
+                    <a:blip r:embed="rId13">
+                      <a:extLst>
+                        <a:ext uri="{28A0092B-C50C-407E-A947-70E740481C1C}">
+                          <a14:useLocalDpi xmlns:a14="http://schemas.microsoft.com/office/drawing/2010/main" val="0"/>
+                        </a:ext>
+                      </a:extLst>
+                    </a:blip>
+                    <a:srcRect t="424" b="510"/>
+                    <a:stretch/>
+                  </pic:blipFill>
+                  <pic:spPr bwMode="auto">
+                    <a:xfrm>
+                      <a:off x="0" y="0"/>
+                      <a:ext cx="3719195" cy="5924550"/>
+                    </a:xfrm>
+                    <a:prstGeom prst="rect">
+                      <a:avLst/>
+                    </a:prstGeom>
+                    <a:noFill/>
+                    <a:ln>
+                      <a:noFill/>
+                    </a:ln>
+                    <a:extLst>
+                      <a:ext uri="{53640926-AAD7-44D8-BBD7-CCE9431645EC}">
+                        <a14:shadowObscured xmlns:a14="http://schemas.microsoft.com/office/drawing/2010/main"/>
+                      </a:ext>
+                    </a:extLst>
+                  </pic:spPr>
+                </pic:pic>
+              </a:graphicData>
+            </a:graphic>
+            <wp14:sizeRelH relativeFrom="page">
+              <wp14:pctWidth>0</wp14:pctWidth>
+            </wp14:sizeRelH>
+            <wp14:sizeRelV relativeFrom="page">
+              <wp14:pctHeight>0</wp14:pctHeight>
+            </wp14:sizeRelV>
+          </wp:anchor>
+        </w:drawing>
+      </w:r>
+    </w:p>
+    <w:p>
+      <w:pPr>
+        <w:pStyle w:val="template"/>
+        <w:jc w:val="both"/>
+        <w:rPr>
+          <w:noProof/>
+        </w:rPr>
+      </w:pPr>
+    </w:p>
+    <w:p>
+      <w:pPr>
+        <w:pStyle w:val="template"/>
+        <w:jc w:val="both"/>
+        <w:rPr>
+          <w:noProof/>
+        </w:rPr>
+      </w:pPr>
+    </w:p>
+    <w:p>
+      <w:pPr>
+        <w:pStyle w:val="template"/>
+        <w:jc w:val="both"/>
+        <w:rPr>
+          <w:noProof/>
+        </w:rPr>
+      </w:pPr>
+    </w:p>
+    <w:p>
+      <w:pPr>
+        <w:pStyle w:val="template"/>
+        <w:jc w:val="both"/>
+        <w:rPr>
+          <w:noProof/>
+        </w:rPr>
+      </w:pPr>
+    </w:p>
+    <w:p>
+      <w:pPr>
+        <w:pStyle w:val="template"/>
+        <w:jc w:val="both"/>
+        <w:rPr>
+          <w:noProof/>
+        </w:rPr>
+      </w:pPr>
+    </w:p>
+    <w:p>
+      <w:pPr>
+        <w:pStyle w:val="template"/>
+        <w:jc w:val="both"/>
+        <w:rPr>
+          <w:noProof/>
+        </w:rPr>
+      </w:pPr>
+    </w:p>
+    <w:p>
+      <w:pPr>
+        <w:pStyle w:val="template"/>
+        <w:jc w:val="both"/>
+        <w:rPr>
+          <w:noProof/>
+        </w:rPr>
+      </w:pPr>
+    </w:p>
+    <w:p>
+      <w:pPr>
+        <w:pStyle w:val="template"/>
+        <w:jc w:val="both"/>
+        <w:rPr>
+          <w:noProof/>
+        </w:rPr>
+      </w:pPr>
+    </w:p>
+    <w:p>
+      <w:pPr>
+        <w:pStyle w:val="template"/>
+        <w:jc w:val="both"/>
+        <w:rPr>
+          <w:noProof/>
+        </w:rPr>
+      </w:pPr>
+    </w:p>
+    <w:p>
+      <w:pPr>
+        <w:pStyle w:val="template"/>
+        <w:jc w:val="both"/>
+        <w:rPr>
+          <w:noProof/>
+        </w:rPr>
+      </w:pPr>
+    </w:p>
+    <w:p>
+      <w:pPr>
+        <w:pStyle w:val="template"/>
+        <w:jc w:val="both"/>
+        <w:rPr>
+          <w:noProof/>
+        </w:rPr>
+      </w:pPr>
+    </w:p>
+    <w:p>
+      <w:pPr>
+        <w:pStyle w:val="template"/>
+        <w:jc w:val="both"/>
+        <w:rPr>
+          <w:noProof/>
+        </w:rPr>
+      </w:pPr>
+    </w:p>
+    <w:p>
+      <w:pPr>
+        <w:pStyle w:val="template"/>
+        <w:jc w:val="both"/>
+        <w:rPr>
+          <w:noProof/>
+        </w:rPr>
+      </w:pPr>
+    </w:p>
+    <w:p>
+      <w:pPr>
+        <w:pStyle w:val="template"/>
+        <w:jc w:val="both"/>
+        <w:rPr>
+          <w:noProof/>
+        </w:rPr>
+      </w:pPr>
+    </w:p>
+    <w:p>
+      <w:pPr>
+        <w:pStyle w:val="template"/>
+        <w:jc w:val="both"/>
+        <w:rPr>
+          <w:noProof/>
+        </w:rPr>
+      </w:pPr>
+    </w:p>
+    <w:p>
+      <w:pPr>
+        <w:pStyle w:val="template"/>
+        <w:jc w:val="both"/>
+        <w:rPr>
+          <w:noProof/>
+        </w:rPr>
+      </w:pPr>
+    </w:p>
+    <w:p>
+      <w:pPr>
+        <w:pStyle w:val="template"/>
+        <w:jc w:val="both"/>
+        <w:rPr>
+          <w:noProof/>
+        </w:rPr>
+      </w:pPr>
+    </w:p>
+    <w:p>
+      <w:pPr>
+        <w:pStyle w:val="template"/>
+        <w:jc w:val="both"/>
+        <w:rPr>
+          <w:noProof/>
+        </w:rPr>
+      </w:pPr>
+    </w:p>
+    <w:p>
+      <w:pPr>
+        <w:pStyle w:val="template"/>
+        <w:jc w:val="both"/>
+        <w:rPr>
+          <w:noProof/>
+        </w:rPr>
+      </w:pPr>
+    </w:p>
+    <w:p>
+      <w:pPr>
+        <w:pStyle w:val="template"/>
+        <w:jc w:val="both"/>
+        <w:rPr>
+          <w:noProof/>
+        </w:rPr>
+      </w:pPr>
+    </w:p>
+    <w:p>
+      <w:pPr>
+        <w:pStyle w:val="template"/>
+        <w:jc w:val="both"/>
+        <w:rPr>
+          <w:noProof/>
+        </w:rPr>
+      </w:pPr>
+    </w:p>
+    <w:p>
+      <w:pPr>
+        <w:pStyle w:val="template"/>
+        <w:jc w:val="both"/>
+        <w:rPr>
+          <w:noProof/>
+        </w:rPr>
+      </w:pPr>
+    </w:p>
+    <w:p>
+      <w:pPr>
+        <w:pStyle w:val="template"/>
+        <w:jc w:val="both"/>
+        <w:rPr>
+          <w:noProof/>
+        </w:rPr>
+      </w:pPr>
+    </w:p>
+    <w:p>
+      <w:pPr>
+        <w:pStyle w:val="template"/>
+        <w:jc w:val="both"/>
+        <w:rPr>
+          <w:noProof/>
+        </w:rPr>
+      </w:pPr>
+    </w:p>
+    <w:p>
+      <w:pPr>
+        <w:pStyle w:val="template"/>
+        <w:jc w:val="both"/>
+        <w:rPr>
+          <w:noProof/>
+        </w:rPr>
+      </w:pPr>
+    </w:p>
+    <w:p>
+      <w:pPr>
+        <w:pStyle w:val="template"/>
+        <w:jc w:val="both"/>
+        <w:rPr>
+          <w:noProof/>
+        </w:rPr>
+      </w:pPr>
+    </w:p>
+    <w:p>
+      <w:pPr>
+        <w:pStyle w:val="template"/>
+        <w:jc w:val="both"/>
+        <w:rPr>
+          <w:noProof/>
+        </w:rPr>
+      </w:pPr>
+    </w:p>
+    <w:p>
+      <w:pPr>
+        <w:pStyle w:val="template"/>
+        <w:jc w:val="both"/>
+        <w:rPr>
+          <w:noProof/>
+        </w:rPr>
+      </w:pPr>
+    </w:p>
+    <w:p>
+      <w:pPr>
+        <w:pStyle w:val="template"/>
+        <w:jc w:val="both"/>
+        <w:rPr>
+          <w:noProof/>
+        </w:rPr>
+      </w:pPr>
+    </w:p>
+    <w:p>
+      <w:pPr>
+        <w:pStyle w:val="template"/>
+        <w:jc w:val="both"/>
+        <w:rPr>
+          <w:noProof/>
+        </w:rPr>
+      </w:pPr>
+    </w:p>
+    <w:p>
+      <w:pPr>
+        <w:pStyle w:val="template"/>
+        <w:jc w:val="both"/>
+        <w:rPr>
+          <w:noProof/>
+        </w:rPr>
+      </w:pPr>
+    </w:p>
+    <w:p>
+      <w:pPr>
+        <w:pStyle w:val="template"/>
+        <w:jc w:val="both"/>
+        <w:rPr>
+          <w:noProof/>
+        </w:rPr>
+      </w:pPr>
+    </w:p>
+    <w:p>
+      <w:pPr>
+        <w:pStyle w:val="template"/>
+        <w:jc w:val="both"/>
+        <w:rPr>
+          <w:noProof/>
+        </w:rPr>
+      </w:pPr>
+    </w:p>
+    <w:p>
+      <w:pPr>
+        <w:pStyle w:val="template"/>
+        <w:jc w:val="both"/>
+      </w:pPr>
     </w:p>
     <w:p>
       <w:pPr>
@@ -3334,14 +3694,15 @@
           <w:rFonts w:ascii="Arial" w:hAnsi="Arial"/>
         </w:rPr>
       </w:pPr>
-      <w:bookmarkStart w:id="32" w:name="_Toc226963042"/>
-      <w:r>
-        <w:rPr>
-          <w:rFonts w:ascii="Arial" w:hAnsi="Arial"/>
-        </w:rPr>
+      <w:bookmarkStart w:id="33" w:name="_Toc226963042"/>
+      <w:r>
+        <w:rPr>
+          <w:rFonts w:ascii="Arial" w:hAnsi="Arial"/>
+        </w:rPr>
+        <w:lastRenderedPageBreak/>
         <w:t>D</w:t>
       </w:r>
-      <w:bookmarkEnd w:id="32"/>
+      <w:bookmarkEnd w:id="33"/>
       <w:r>
         <w:rPr>
           <w:rFonts w:ascii="Arial" w:hAnsi="Arial"/>
@@ -3407,14 +3768,14 @@
           <w:rFonts w:ascii="Arial" w:hAnsi="Arial"/>
         </w:rPr>
       </w:pPr>
-      <w:bookmarkStart w:id="33" w:name="_Toc226963043"/>
+      <w:bookmarkStart w:id="34" w:name="_Toc226963043"/>
       <w:r>
         <w:rPr>
           <w:rFonts w:ascii="Arial" w:hAnsi="Arial"/>
         </w:rPr>
         <w:t>D</w:t>
       </w:r>
-      <w:bookmarkEnd w:id="33"/>
+      <w:bookmarkEnd w:id="34"/>
       <w:r>
         <w:rPr>
           <w:rFonts w:ascii="Arial" w:hAnsi="Arial"/>
@@ -3462,14 +3823,14 @@
       <w:r>
         <w:t xml:space="preserve">TODO: </w:t>
       </w:r>
-      <w:bookmarkStart w:id="34" w:name="__DdeLink__1152_3506596406"/>
+      <w:bookmarkStart w:id="35" w:name="__DdeLink__1152_3506596406"/>
       <w:r>
         <w:rPr>
           <w:lang w:eastAsia="zh-CN"/>
         </w:rPr>
         <w:t>Repeat same process as you did for D-1: Title, Diagram, Description.</w:t>
       </w:r>
-      <w:bookmarkEnd w:id="34"/>
+      <w:bookmarkEnd w:id="35"/>
       <w:r>
         <w:t>&gt;</w:t>
       </w:r>
@@ -3537,8 +3898,8 @@
           <w:szCs w:val="36"/>
         </w:rPr>
       </w:pPr>
-      <w:bookmarkStart w:id="35" w:name="_Toc439994698"/>
-      <w:bookmarkStart w:id="36" w:name="_Toc226963047"/>
+      <w:bookmarkStart w:id="36" w:name="_Toc439994698"/>
+      <w:bookmarkStart w:id="37" w:name="_Toc226963047"/>
       <w:r>
         <w:rPr>
           <w:rFonts w:ascii="Arial" w:hAnsi="Arial"/>
@@ -3567,7 +3928,7 @@
         <w:lastRenderedPageBreak/>
         <w:t xml:space="preserve">Appendix </w:t>
       </w:r>
-      <w:bookmarkEnd w:id="35"/>
+      <w:bookmarkEnd w:id="36"/>
       <w:r>
         <w:rPr>
           <w:rFonts w:ascii="Arial" w:hAnsi="Arial"/>
@@ -3575,7 +3936,7 @@
         </w:rPr>
         <w:t>A - Group Log</w:t>
       </w:r>
-      <w:bookmarkEnd w:id="36"/>
+      <w:bookmarkEnd w:id="37"/>
     </w:p>
     <w:p>
       <w:pPr>
@@ -3596,8 +3957,8 @@
       </w:r>
     </w:p>
     <w:sectPr>
-      <w:headerReference w:type="default" r:id="rId13"/>
-      <w:footerReference w:type="default" r:id="rId14"/>
+      <w:headerReference w:type="default" r:id="rId14"/>
+      <w:footerReference w:type="default" r:id="rId15"/>
       <w:pgSz w:w="12240" w:h="15840"/>
       <w:pgMar w:top="1440" w:right="1296" w:bottom="1440" w:left="1296" w:header="720" w:footer="720" w:gutter="0"/>
       <w:pgNumType w:start="1"/>
@@ -4198,6 +4559,7 @@
     <w:lsdException w:name="HTML Sample" w:semiHidden="1" w:unhideWhenUsed="1"/>
     <w:lsdException w:name="HTML Typewriter" w:semiHidden="1" w:unhideWhenUsed="1"/>
     <w:lsdException w:name="HTML Variable" w:semiHidden="1" w:unhideWhenUsed="1"/>
+    <w:lsdException w:name="Normal Table" w:semiHidden="1" w:unhideWhenUsed="1"/>
     <w:lsdException w:name="annotation subject" w:semiHidden="1" w:unhideWhenUsed="1"/>
     <w:lsdException w:name="No List" w:semiHidden="1" w:unhideWhenUsed="1"/>
     <w:lsdException w:name="Outline List 1" w:semiHidden="1" w:unhideWhenUsed="1"/>
@@ -4244,8 +4606,10 @@
     <w:lsdException w:name="Table Subtle 2" w:semiHidden="1" w:unhideWhenUsed="1"/>
     <w:lsdException w:name="Table Web 1" w:semiHidden="1" w:unhideWhenUsed="1"/>
     <w:lsdException w:name="Table Web 2" w:semiHidden="1" w:unhideWhenUsed="1"/>
+    <w:lsdException w:name="Table Web 3" w:semiHidden="1" w:unhideWhenUsed="1"/>
     <w:lsdException w:name="Balloon Text" w:semiHidden="1" w:unhideWhenUsed="1"/>
     <w:lsdException w:name="Table Grid" w:uiPriority="59"/>
+    <w:lsdException w:name="Table Theme" w:semiHidden="1" w:unhideWhenUsed="1"/>
     <w:lsdException w:name="Placeholder Text" w:semiHidden="1"/>
     <w:lsdException w:name="No Spacing" w:uiPriority="1" w:qFormat="1"/>
     <w:lsdException w:name="Light Shading" w:uiPriority="60"/>

</xml_diff>

<commit_message>
Updated 1st State diagram
Put in tables for the parts of the state diagram.
</commit_message>
<xml_diff>
--- a/Software Design Document.docx
+++ b/Software Design Document.docx
@@ -3265,67 +3265,1591 @@
         <w:jc w:val="both"/>
       </w:pPr>
       <w:r>
-        <w:t>&lt;</w:t>
+        <w:t xml:space="preserve"> This is a state diagram for making a journal entry. The user will be signed into the site at the beginning of this process</w:t>
       </w:r>
       <w:r>
         <w:rPr>
           <w:color w:val="0000FF"/>
         </w:rPr>
-        <w:t xml:space="preserve">Provide a title, the behavioral diagram, and a brief description about it. </w:t>
-      </w:r>
-    </w:p>
-    <w:p>
-      <w:pPr>
-        <w:pStyle w:val="template"/>
-        <w:jc w:val="both"/>
-      </w:pPr>
-    </w:p>
-    <w:p>
-      <w:pPr>
-        <w:pStyle w:val="template"/>
-        <w:jc w:val="both"/>
-      </w:pPr>
-      <w:r>
-        <w:t xml:space="preserve">TODO: Provide a Behavioral Diagram (sequence or state) and then give a description of what activity it is describing visually. For sequence diagrams, this would be each actor involved and the function calls between them. For state diagrams, this would be a table of each state with each state transition also labeled and described. A series of related complex states should be simplified as a “superstate” with a more </w:t>
-      </w:r>
-      <w:r>
-        <w:t>in-depth</w:t>
-      </w:r>
-      <w:r>
-        <w:t xml:space="preserve"> view of it shown in a separate diagram. See the “operation” state in the microwave state diagram from Lecture 13 slides 27 and 28 for an example of this.&gt;</w:t>
-      </w:r>
-    </w:p>
-    <w:p>
-      <w:pPr>
-        <w:pStyle w:val="template"/>
-        <w:jc w:val="both"/>
-      </w:pPr>
-    </w:p>
-    <w:p>
-      <w:pPr>
-        <w:pStyle w:val="template"/>
-        <w:jc w:val="both"/>
+        <w:t xml:space="preserve">. </w:t>
+      </w:r>
+    </w:p>
+    <w:p/>
+    <w:p>
+      <w:pPr>
+        <w:pStyle w:val="Caption"/>
+        <w:keepNext/>
+        <w:jc w:val="center"/>
+        <w:rPr>
+          <w:sz w:val="22"/>
+          <w:szCs w:val="22"/>
+        </w:rPr>
+      </w:pPr>
+      <w:r>
+        <w:rPr>
+          <w:sz w:val="22"/>
+          <w:szCs w:val="22"/>
+        </w:rPr>
+        <w:t xml:space="preserve">Table </w:t>
+      </w:r>
+      <w:r>
+        <w:rPr>
+          <w:sz w:val="22"/>
+          <w:szCs w:val="22"/>
+        </w:rPr>
+        <w:fldChar w:fldCharType="begin"/>
+      </w:r>
+      <w:r>
+        <w:rPr>
+          <w:sz w:val="22"/>
+          <w:szCs w:val="22"/>
+        </w:rPr>
+        <w:instrText xml:space="preserve"> SEQ Table \* ARABIC </w:instrText>
+      </w:r>
+      <w:r>
+        <w:rPr>
+          <w:sz w:val="22"/>
+          <w:szCs w:val="22"/>
+        </w:rPr>
+        <w:fldChar w:fldCharType="separate"/>
+      </w:r>
+      <w:r>
         <w:rPr>
           <w:noProof/>
-        </w:rPr>
-      </w:pPr>
+          <w:sz w:val="22"/>
+          <w:szCs w:val="22"/>
+        </w:rPr>
+        <w:t>1</w:t>
+      </w:r>
+      <w:r>
+        <w:rPr>
+          <w:sz w:val="22"/>
+          <w:szCs w:val="22"/>
+        </w:rPr>
+        <w:fldChar w:fldCharType="end"/>
+      </w:r>
+      <w:r>
+        <w:rPr>
+          <w:sz w:val="22"/>
+          <w:szCs w:val="22"/>
+        </w:rPr>
+        <w:t>: Make a Journal Entry</w:t>
+      </w:r>
+    </w:p>
+    <w:tbl>
+      <w:tblPr>
+        <w:tblStyle w:val="TableGrid"/>
+        <w:tblW w:w="0" w:type="auto"/>
+        <w:tblLook w:val="04A0" w:firstRow="1" w:lastRow="0" w:firstColumn="1" w:lastColumn="0" w:noHBand="0" w:noVBand="1"/>
+      </w:tblPr>
+      <w:tblGrid>
+        <w:gridCol w:w="1791"/>
+        <w:gridCol w:w="2268"/>
+        <w:gridCol w:w="2150"/>
+        <w:gridCol w:w="3429"/>
+      </w:tblGrid>
+      <w:tr>
+        <w:tc>
+          <w:tcPr>
+            <w:tcW w:w="1791" w:type="dxa"/>
+            <w:shd w:val="clear" w:color="auto" w:fill="D6E3BC" w:themeFill="accent3" w:themeFillTint="66"/>
+          </w:tcPr>
+          <w:p>
+            <w:pPr>
+              <w:jc w:val="center"/>
+              <w:rPr>
+                <w:sz w:val="22"/>
+                <w:szCs w:val="22"/>
+              </w:rPr>
+            </w:pPr>
+            <w:r>
+              <w:rPr>
+                <w:sz w:val="22"/>
+                <w:szCs w:val="22"/>
+              </w:rPr>
+              <w:t>Start</w:t>
+            </w:r>
+          </w:p>
+        </w:tc>
+        <w:tc>
+          <w:tcPr>
+            <w:tcW w:w="2268" w:type="dxa"/>
+            <w:shd w:val="clear" w:color="auto" w:fill="FBD4B4" w:themeFill="accent6" w:themeFillTint="66"/>
+          </w:tcPr>
+          <w:p>
+            <w:pPr>
+              <w:jc w:val="center"/>
+              <w:rPr>
+                <w:sz w:val="22"/>
+                <w:szCs w:val="22"/>
+              </w:rPr>
+            </w:pPr>
+            <w:r>
+              <w:rPr>
+                <w:sz w:val="22"/>
+                <w:szCs w:val="22"/>
+              </w:rPr>
+              <w:t>Transition</w:t>
+            </w:r>
+          </w:p>
+        </w:tc>
+        <w:tc>
+          <w:tcPr>
+            <w:tcW w:w="2150" w:type="dxa"/>
+            <w:shd w:val="clear" w:color="auto" w:fill="E5B8B7" w:themeFill="accent2" w:themeFillTint="66"/>
+          </w:tcPr>
+          <w:p>
+            <w:pPr>
+              <w:jc w:val="center"/>
+              <w:rPr>
+                <w:sz w:val="22"/>
+                <w:szCs w:val="22"/>
+              </w:rPr>
+            </w:pPr>
+            <w:r>
+              <w:rPr>
+                <w:sz w:val="22"/>
+                <w:szCs w:val="22"/>
+              </w:rPr>
+              <w:t>End</w:t>
+            </w:r>
+          </w:p>
+        </w:tc>
+        <w:tc>
+          <w:tcPr>
+            <w:tcW w:w="3429" w:type="dxa"/>
+            <w:shd w:val="clear" w:color="auto" w:fill="EEECE1" w:themeFill="background2"/>
+          </w:tcPr>
+          <w:p>
+            <w:pPr>
+              <w:jc w:val="center"/>
+              <w:rPr>
+                <w:sz w:val="22"/>
+                <w:szCs w:val="22"/>
+              </w:rPr>
+            </w:pPr>
+            <w:r>
+              <w:rPr>
+                <w:sz w:val="22"/>
+                <w:szCs w:val="22"/>
+              </w:rPr>
+              <w:t>Description</w:t>
+            </w:r>
+          </w:p>
+        </w:tc>
+      </w:tr>
+      <w:tr>
+        <w:tc>
+          <w:tcPr>
+            <w:tcW w:w="1791" w:type="dxa"/>
+          </w:tcPr>
+          <w:p>
+            <w:pPr>
+              <w:jc w:val="center"/>
+              <w:rPr>
+                <w:sz w:val="22"/>
+                <w:szCs w:val="22"/>
+              </w:rPr>
+            </w:pPr>
+            <w:r>
+              <w:rPr>
+                <w:sz w:val="22"/>
+                <w:szCs w:val="22"/>
+              </w:rPr>
+              <w:t>Waiting</w:t>
+            </w:r>
+          </w:p>
+        </w:tc>
+        <w:tc>
+          <w:tcPr>
+            <w:tcW w:w="2268" w:type="dxa"/>
+          </w:tcPr>
+          <w:p>
+            <w:pPr>
+              <w:jc w:val="center"/>
+              <w:rPr>
+                <w:sz w:val="22"/>
+                <w:szCs w:val="22"/>
+              </w:rPr>
+            </w:pPr>
+            <w:r>
+              <w:rPr>
+                <w:sz w:val="22"/>
+                <w:szCs w:val="22"/>
+              </w:rPr>
+              <w:t xml:space="preserve">Make entry </w:t>
+            </w:r>
+          </w:p>
+        </w:tc>
+        <w:tc>
+          <w:tcPr>
+            <w:tcW w:w="2150" w:type="dxa"/>
+          </w:tcPr>
+          <w:p>
+            <w:pPr>
+              <w:jc w:val="center"/>
+              <w:rPr>
+                <w:sz w:val="22"/>
+                <w:szCs w:val="22"/>
+              </w:rPr>
+            </w:pPr>
+            <w:proofErr w:type="spellStart"/>
+            <w:r>
+              <w:rPr>
+                <w:sz w:val="22"/>
+                <w:szCs w:val="22"/>
+              </w:rPr>
+              <w:t>WaitingOnData</w:t>
+            </w:r>
+            <w:proofErr w:type="spellEnd"/>
+          </w:p>
+        </w:tc>
+        <w:tc>
+          <w:tcPr>
+            <w:tcW w:w="3429" w:type="dxa"/>
+          </w:tcPr>
+          <w:p>
+            <w:pPr>
+              <w:jc w:val="center"/>
+              <w:rPr>
+                <w:sz w:val="22"/>
+                <w:szCs w:val="22"/>
+              </w:rPr>
+            </w:pPr>
+            <w:r>
+              <w:rPr>
+                <w:sz w:val="22"/>
+                <w:szCs w:val="22"/>
+              </w:rPr>
+              <w:t xml:space="preserve">The system displays the main page until the user chooses to make an entry. </w:t>
+            </w:r>
+          </w:p>
+        </w:tc>
+      </w:tr>
+      <w:tr>
+        <w:tc>
+          <w:tcPr>
+            <w:tcW w:w="1791" w:type="dxa"/>
+          </w:tcPr>
+          <w:p>
+            <w:pPr>
+              <w:jc w:val="center"/>
+              <w:rPr>
+                <w:sz w:val="22"/>
+                <w:szCs w:val="22"/>
+              </w:rPr>
+            </w:pPr>
+            <w:proofErr w:type="spellStart"/>
+            <w:r>
+              <w:rPr>
+                <w:sz w:val="22"/>
+                <w:szCs w:val="22"/>
+              </w:rPr>
+              <w:t>WaitingOnData</w:t>
+            </w:r>
+            <w:proofErr w:type="spellEnd"/>
+          </w:p>
+        </w:tc>
+        <w:tc>
+          <w:tcPr>
+            <w:tcW w:w="2268" w:type="dxa"/>
+          </w:tcPr>
+          <w:p>
+            <w:pPr>
+              <w:jc w:val="center"/>
+              <w:rPr>
+                <w:sz w:val="22"/>
+                <w:szCs w:val="22"/>
+              </w:rPr>
+            </w:pPr>
+            <w:r>
+              <w:rPr>
+                <w:sz w:val="22"/>
+                <w:szCs w:val="22"/>
+              </w:rPr>
+              <w:t>Go back to main page</w:t>
+            </w:r>
+          </w:p>
+        </w:tc>
+        <w:tc>
+          <w:tcPr>
+            <w:tcW w:w="2150" w:type="dxa"/>
+          </w:tcPr>
+          <w:p>
+            <w:pPr>
+              <w:jc w:val="center"/>
+              <w:rPr>
+                <w:sz w:val="22"/>
+                <w:szCs w:val="22"/>
+              </w:rPr>
+            </w:pPr>
+            <w:r>
+              <w:rPr>
+                <w:sz w:val="22"/>
+                <w:szCs w:val="22"/>
+              </w:rPr>
+              <w:t>Waiting</w:t>
+            </w:r>
+          </w:p>
+        </w:tc>
+        <w:tc>
+          <w:tcPr>
+            <w:tcW w:w="3429" w:type="dxa"/>
+          </w:tcPr>
+          <w:p>
+            <w:pPr>
+              <w:jc w:val="center"/>
+              <w:rPr>
+                <w:sz w:val="22"/>
+                <w:szCs w:val="22"/>
+              </w:rPr>
+            </w:pPr>
+            <w:r>
+              <w:rPr>
+                <w:sz w:val="22"/>
+                <w:szCs w:val="22"/>
+              </w:rPr>
+              <w:t xml:space="preserve">The user can choose to return to the main menu without creating a journal entry. </w:t>
+            </w:r>
+          </w:p>
+        </w:tc>
+      </w:tr>
+      <w:tr>
+        <w:tc>
+          <w:tcPr>
+            <w:tcW w:w="1791" w:type="dxa"/>
+          </w:tcPr>
+          <w:p>
+            <w:pPr>
+              <w:jc w:val="center"/>
+              <w:rPr>
+                <w:sz w:val="22"/>
+                <w:szCs w:val="22"/>
+              </w:rPr>
+            </w:pPr>
+            <w:proofErr w:type="spellStart"/>
+            <w:r>
+              <w:rPr>
+                <w:sz w:val="22"/>
+                <w:szCs w:val="22"/>
+              </w:rPr>
+              <w:t>WaitingOnData</w:t>
+            </w:r>
+            <w:proofErr w:type="spellEnd"/>
+          </w:p>
+        </w:tc>
+        <w:tc>
+          <w:tcPr>
+            <w:tcW w:w="2268" w:type="dxa"/>
+          </w:tcPr>
+          <w:p>
+            <w:pPr>
+              <w:jc w:val="center"/>
+              <w:rPr>
+                <w:sz w:val="22"/>
+                <w:szCs w:val="22"/>
+              </w:rPr>
+            </w:pPr>
+            <w:r>
+              <w:rPr>
+                <w:sz w:val="22"/>
+                <w:szCs w:val="22"/>
+              </w:rPr>
+              <w:t>User inputs data</w:t>
+            </w:r>
+          </w:p>
+        </w:tc>
+        <w:tc>
+          <w:tcPr>
+            <w:tcW w:w="2150" w:type="dxa"/>
+          </w:tcPr>
+          <w:p>
+            <w:pPr>
+              <w:jc w:val="center"/>
+              <w:rPr>
+                <w:sz w:val="22"/>
+                <w:szCs w:val="22"/>
+              </w:rPr>
+            </w:pPr>
+            <w:proofErr w:type="spellStart"/>
+            <w:r>
+              <w:rPr>
+                <w:sz w:val="22"/>
+                <w:szCs w:val="22"/>
+              </w:rPr>
+              <w:t>MakingEntry</w:t>
+            </w:r>
+            <w:proofErr w:type="spellEnd"/>
+          </w:p>
+        </w:tc>
+        <w:tc>
+          <w:tcPr>
+            <w:tcW w:w="3429" w:type="dxa"/>
+          </w:tcPr>
+          <w:p>
+            <w:pPr>
+              <w:jc w:val="center"/>
+              <w:rPr>
+                <w:sz w:val="22"/>
+                <w:szCs w:val="22"/>
+              </w:rPr>
+            </w:pPr>
+            <w:r>
+              <w:rPr>
+                <w:sz w:val="22"/>
+                <w:szCs w:val="22"/>
+              </w:rPr>
+              <w:t xml:space="preserve">Here, the user is actively inputting data into the journal entry. </w:t>
+            </w:r>
+          </w:p>
+        </w:tc>
+      </w:tr>
+      <w:tr>
+        <w:tc>
+          <w:tcPr>
+            <w:tcW w:w="1791" w:type="dxa"/>
+            <w:shd w:val="clear" w:color="auto" w:fill="auto"/>
+          </w:tcPr>
+          <w:p>
+            <w:pPr>
+              <w:jc w:val="center"/>
+              <w:rPr>
+                <w:sz w:val="22"/>
+                <w:szCs w:val="22"/>
+              </w:rPr>
+            </w:pPr>
+            <w:proofErr w:type="spellStart"/>
+            <w:r>
+              <w:rPr>
+                <w:sz w:val="22"/>
+                <w:szCs w:val="22"/>
+              </w:rPr>
+              <w:t>MakingEntry</w:t>
+            </w:r>
+            <w:proofErr w:type="spellEnd"/>
+          </w:p>
+        </w:tc>
+        <w:tc>
+          <w:tcPr>
+            <w:tcW w:w="2268" w:type="dxa"/>
+          </w:tcPr>
+          <w:p>
+            <w:pPr>
+              <w:jc w:val="center"/>
+              <w:rPr>
+                <w:sz w:val="22"/>
+                <w:szCs w:val="22"/>
+              </w:rPr>
+            </w:pPr>
+            <w:r>
+              <w:rPr>
+                <w:sz w:val="22"/>
+                <w:szCs w:val="22"/>
+              </w:rPr>
+              <w:t>Customize</w:t>
+            </w:r>
+          </w:p>
+        </w:tc>
+        <w:tc>
+          <w:tcPr>
+            <w:tcW w:w="2150" w:type="dxa"/>
+          </w:tcPr>
+          <w:p>
+            <w:pPr>
+              <w:jc w:val="center"/>
+              <w:rPr>
+                <w:sz w:val="22"/>
+                <w:szCs w:val="22"/>
+              </w:rPr>
+            </w:pPr>
+            <w:proofErr w:type="spellStart"/>
+            <w:r>
+              <w:rPr>
+                <w:sz w:val="22"/>
+                <w:szCs w:val="22"/>
+              </w:rPr>
+              <w:t>EntryCustomization</w:t>
+            </w:r>
+            <w:proofErr w:type="spellEnd"/>
+          </w:p>
+        </w:tc>
+        <w:tc>
+          <w:tcPr>
+            <w:tcW w:w="3429" w:type="dxa"/>
+          </w:tcPr>
+          <w:p>
+            <w:pPr>
+              <w:jc w:val="center"/>
+              <w:rPr>
+                <w:sz w:val="22"/>
+                <w:szCs w:val="22"/>
+              </w:rPr>
+            </w:pPr>
+            <w:r>
+              <w:rPr>
+                <w:sz w:val="22"/>
+                <w:szCs w:val="22"/>
+              </w:rPr>
+              <w:t xml:space="preserve">Once the user is done inputting data into the entry, they can then choose to customize the entry. The </w:t>
+            </w:r>
+            <w:proofErr w:type="spellStart"/>
+            <w:r>
+              <w:rPr>
+                <w:sz w:val="22"/>
+                <w:szCs w:val="22"/>
+              </w:rPr>
+              <w:t>EntryCusomization</w:t>
+            </w:r>
+            <w:proofErr w:type="spellEnd"/>
+            <w:r>
+              <w:rPr>
+                <w:sz w:val="22"/>
+                <w:szCs w:val="22"/>
+              </w:rPr>
+              <w:t xml:space="preserve"> t</w:t>
+            </w:r>
+            <w:r>
+              <w:rPr>
+                <w:sz w:val="22"/>
+                <w:szCs w:val="22"/>
+              </w:rPr>
+              <w:t xml:space="preserve">able has the transitions for the class. </w:t>
+            </w:r>
+          </w:p>
+        </w:tc>
+      </w:tr>
+      <w:tr>
+        <w:tc>
+          <w:tcPr>
+            <w:tcW w:w="1791" w:type="dxa"/>
+          </w:tcPr>
+          <w:p>
+            <w:pPr>
+              <w:jc w:val="center"/>
+              <w:rPr>
+                <w:sz w:val="22"/>
+                <w:szCs w:val="22"/>
+              </w:rPr>
+            </w:pPr>
+            <w:proofErr w:type="spellStart"/>
+            <w:r>
+              <w:rPr>
+                <w:sz w:val="22"/>
+                <w:szCs w:val="22"/>
+              </w:rPr>
+              <w:t>MakingEntry</w:t>
+            </w:r>
+            <w:proofErr w:type="spellEnd"/>
+          </w:p>
+        </w:tc>
+        <w:tc>
+          <w:tcPr>
+            <w:tcW w:w="2268" w:type="dxa"/>
+          </w:tcPr>
+          <w:p>
+            <w:pPr>
+              <w:jc w:val="center"/>
+              <w:rPr>
+                <w:sz w:val="22"/>
+                <w:szCs w:val="22"/>
+              </w:rPr>
+            </w:pPr>
+            <w:r>
+              <w:rPr>
+                <w:sz w:val="22"/>
+                <w:szCs w:val="22"/>
+              </w:rPr>
+              <w:t>Do not customize</w:t>
+            </w:r>
+          </w:p>
+        </w:tc>
+        <w:tc>
+          <w:tcPr>
+            <w:tcW w:w="2150" w:type="dxa"/>
+          </w:tcPr>
+          <w:p>
+            <w:pPr>
+              <w:jc w:val="center"/>
+              <w:rPr>
+                <w:sz w:val="22"/>
+                <w:szCs w:val="22"/>
+              </w:rPr>
+            </w:pPr>
+            <w:proofErr w:type="spellStart"/>
+            <w:r>
+              <w:rPr>
+                <w:sz w:val="22"/>
+                <w:szCs w:val="22"/>
+              </w:rPr>
+              <w:t>ReviewEntry</w:t>
+            </w:r>
+            <w:proofErr w:type="spellEnd"/>
+          </w:p>
+        </w:tc>
+        <w:tc>
+          <w:tcPr>
+            <w:tcW w:w="3429" w:type="dxa"/>
+          </w:tcPr>
+          <w:p>
+            <w:pPr>
+              <w:jc w:val="center"/>
+              <w:rPr>
+                <w:sz w:val="22"/>
+                <w:szCs w:val="22"/>
+              </w:rPr>
+            </w:pPr>
+            <w:r>
+              <w:rPr>
+                <w:sz w:val="22"/>
+                <w:szCs w:val="22"/>
+              </w:rPr>
+              <w:t xml:space="preserve">The user can also choose not to customize the newly created entry and skip to reviewing it. </w:t>
+            </w:r>
+          </w:p>
+        </w:tc>
+      </w:tr>
+      <w:tr>
+        <w:tc>
+          <w:tcPr>
+            <w:tcW w:w="1791" w:type="dxa"/>
+          </w:tcPr>
+          <w:p>
+            <w:pPr>
+              <w:jc w:val="center"/>
+              <w:rPr>
+                <w:sz w:val="22"/>
+                <w:szCs w:val="22"/>
+              </w:rPr>
+            </w:pPr>
+            <w:proofErr w:type="spellStart"/>
+            <w:r>
+              <w:rPr>
+                <w:sz w:val="22"/>
+                <w:szCs w:val="22"/>
+              </w:rPr>
+              <w:t>ReviewEntry</w:t>
+            </w:r>
+            <w:proofErr w:type="spellEnd"/>
+          </w:p>
+        </w:tc>
+        <w:tc>
+          <w:tcPr>
+            <w:tcW w:w="2268" w:type="dxa"/>
+          </w:tcPr>
+          <w:p>
+            <w:pPr>
+              <w:jc w:val="center"/>
+              <w:rPr>
+                <w:sz w:val="22"/>
+                <w:szCs w:val="22"/>
+              </w:rPr>
+            </w:pPr>
+            <w:r>
+              <w:rPr>
+                <w:sz w:val="22"/>
+                <w:szCs w:val="22"/>
+              </w:rPr>
+              <w:t>Reject entry</w:t>
+            </w:r>
+          </w:p>
+        </w:tc>
+        <w:tc>
+          <w:tcPr>
+            <w:tcW w:w="2150" w:type="dxa"/>
+          </w:tcPr>
+          <w:p>
+            <w:pPr>
+              <w:jc w:val="center"/>
+              <w:rPr>
+                <w:sz w:val="22"/>
+                <w:szCs w:val="22"/>
+              </w:rPr>
+            </w:pPr>
+            <w:proofErr w:type="spellStart"/>
+            <w:r>
+              <w:rPr>
+                <w:sz w:val="22"/>
+                <w:szCs w:val="22"/>
+              </w:rPr>
+              <w:t>MakingEntry</w:t>
+            </w:r>
+            <w:proofErr w:type="spellEnd"/>
+          </w:p>
+        </w:tc>
+        <w:tc>
+          <w:tcPr>
+            <w:tcW w:w="3429" w:type="dxa"/>
+          </w:tcPr>
+          <w:p>
+            <w:pPr>
+              <w:jc w:val="center"/>
+              <w:rPr>
+                <w:sz w:val="22"/>
+                <w:szCs w:val="22"/>
+              </w:rPr>
+            </w:pPr>
+            <w:r>
+              <w:rPr>
+                <w:sz w:val="22"/>
+                <w:szCs w:val="22"/>
+              </w:rPr>
+              <w:t xml:space="preserve">The user can decide to change the user input data or customize from this stage. </w:t>
+            </w:r>
+          </w:p>
+        </w:tc>
+      </w:tr>
+      <w:tr>
+        <w:tc>
+          <w:tcPr>
+            <w:tcW w:w="1791" w:type="dxa"/>
+          </w:tcPr>
+          <w:p>
+            <w:pPr>
+              <w:jc w:val="center"/>
+              <w:rPr>
+                <w:sz w:val="22"/>
+                <w:szCs w:val="22"/>
+              </w:rPr>
+            </w:pPr>
+            <w:proofErr w:type="spellStart"/>
+            <w:r>
+              <w:rPr>
+                <w:sz w:val="22"/>
+                <w:szCs w:val="22"/>
+              </w:rPr>
+              <w:t>ReviewEntry</w:t>
+            </w:r>
+            <w:proofErr w:type="spellEnd"/>
+          </w:p>
+        </w:tc>
+        <w:tc>
+          <w:tcPr>
+            <w:tcW w:w="2268" w:type="dxa"/>
+          </w:tcPr>
+          <w:p>
+            <w:pPr>
+              <w:jc w:val="center"/>
+              <w:rPr>
+                <w:sz w:val="22"/>
+                <w:szCs w:val="22"/>
+              </w:rPr>
+            </w:pPr>
+            <w:r>
+              <w:rPr>
+                <w:sz w:val="22"/>
+                <w:szCs w:val="22"/>
+              </w:rPr>
+              <w:t xml:space="preserve">Accept entry </w:t>
+            </w:r>
+          </w:p>
+        </w:tc>
+        <w:tc>
+          <w:tcPr>
+            <w:tcW w:w="2150" w:type="dxa"/>
+          </w:tcPr>
+          <w:p>
+            <w:pPr>
+              <w:jc w:val="center"/>
+              <w:rPr>
+                <w:sz w:val="22"/>
+                <w:szCs w:val="22"/>
+              </w:rPr>
+            </w:pPr>
+            <w:proofErr w:type="spellStart"/>
+            <w:r>
+              <w:rPr>
+                <w:sz w:val="22"/>
+                <w:szCs w:val="22"/>
+              </w:rPr>
+              <w:t>FinalState</w:t>
+            </w:r>
+            <w:proofErr w:type="spellEnd"/>
+          </w:p>
+        </w:tc>
+        <w:tc>
+          <w:tcPr>
+            <w:tcW w:w="3429" w:type="dxa"/>
+          </w:tcPr>
+          <w:p>
+            <w:pPr>
+              <w:jc w:val="center"/>
+              <w:rPr>
+                <w:sz w:val="22"/>
+                <w:szCs w:val="22"/>
+              </w:rPr>
+            </w:pPr>
+            <w:r>
+              <w:rPr>
+                <w:sz w:val="22"/>
+                <w:szCs w:val="22"/>
+              </w:rPr>
+              <w:t xml:space="preserve">The user can accept the journal entry. </w:t>
+            </w:r>
+          </w:p>
+        </w:tc>
+      </w:tr>
+    </w:tbl>
+    <w:p/>
+    <w:p>
+      <w:pPr>
+        <w:pStyle w:val="Caption"/>
+        <w:keepNext/>
+        <w:jc w:val="center"/>
+        <w:rPr>
+          <w:sz w:val="22"/>
+          <w:szCs w:val="22"/>
+        </w:rPr>
+      </w:pPr>
+      <w:r>
+        <w:rPr>
+          <w:sz w:val="22"/>
+          <w:szCs w:val="22"/>
+        </w:rPr>
+        <w:t xml:space="preserve">Table </w:t>
+      </w:r>
+      <w:r>
+        <w:rPr>
+          <w:sz w:val="22"/>
+          <w:szCs w:val="22"/>
+        </w:rPr>
+        <w:fldChar w:fldCharType="begin"/>
+      </w:r>
+      <w:r>
+        <w:rPr>
+          <w:sz w:val="22"/>
+          <w:szCs w:val="22"/>
+        </w:rPr>
+        <w:instrText xml:space="preserve"> SEQ Table \* ARABIC </w:instrText>
+      </w:r>
+      <w:r>
+        <w:rPr>
+          <w:sz w:val="22"/>
+          <w:szCs w:val="22"/>
+        </w:rPr>
+        <w:fldChar w:fldCharType="separate"/>
+      </w:r>
       <w:r>
         <w:rPr>
           <w:noProof/>
-        </w:rPr>
+          <w:sz w:val="22"/>
+          <w:szCs w:val="22"/>
+        </w:rPr>
+        <w:t>2</w:t>
+      </w:r>
+      <w:r>
+        <w:rPr>
+          <w:sz w:val="22"/>
+          <w:szCs w:val="22"/>
+        </w:rPr>
+        <w:fldChar w:fldCharType="end"/>
+      </w:r>
+      <w:r>
+        <w:rPr>
+          <w:sz w:val="22"/>
+          <w:szCs w:val="22"/>
+        </w:rPr>
+        <w:t xml:space="preserve">: </w:t>
+      </w:r>
+      <w:proofErr w:type="spellStart"/>
+      <w:r>
+        <w:rPr>
+          <w:sz w:val="22"/>
+          <w:szCs w:val="22"/>
+        </w:rPr>
+        <w:t>EntryCusomization</w:t>
+      </w:r>
+      <w:proofErr w:type="spellEnd"/>
+    </w:p>
+    <w:tbl>
+      <w:tblPr>
+        <w:tblStyle w:val="TableGrid"/>
+        <w:tblW w:w="0" w:type="auto"/>
+        <w:tblLook w:val="04A0" w:firstRow="1" w:lastRow="0" w:firstColumn="1" w:lastColumn="0" w:noHBand="0" w:noVBand="1"/>
+      </w:tblPr>
+      <w:tblGrid>
+        <w:gridCol w:w="1791"/>
+        <w:gridCol w:w="2268"/>
+        <w:gridCol w:w="2150"/>
+        <w:gridCol w:w="3429"/>
+      </w:tblGrid>
+      <w:tr>
+        <w:tc>
+          <w:tcPr>
+            <w:tcW w:w="1791" w:type="dxa"/>
+            <w:shd w:val="clear" w:color="auto" w:fill="D6E3BC" w:themeFill="accent3" w:themeFillTint="66"/>
+          </w:tcPr>
+          <w:p>
+            <w:pPr>
+              <w:jc w:val="center"/>
+              <w:rPr>
+                <w:sz w:val="22"/>
+                <w:szCs w:val="22"/>
+              </w:rPr>
+            </w:pPr>
+            <w:r>
+              <w:rPr>
+                <w:sz w:val="22"/>
+                <w:szCs w:val="22"/>
+              </w:rPr>
+              <w:t>Start</w:t>
+            </w:r>
+          </w:p>
+        </w:tc>
+        <w:tc>
+          <w:tcPr>
+            <w:tcW w:w="2268" w:type="dxa"/>
+            <w:shd w:val="clear" w:color="auto" w:fill="FBD4B4" w:themeFill="accent6" w:themeFillTint="66"/>
+          </w:tcPr>
+          <w:p>
+            <w:pPr>
+              <w:jc w:val="center"/>
+              <w:rPr>
+                <w:sz w:val="22"/>
+                <w:szCs w:val="22"/>
+              </w:rPr>
+            </w:pPr>
+            <w:r>
+              <w:rPr>
+                <w:sz w:val="22"/>
+                <w:szCs w:val="22"/>
+              </w:rPr>
+              <w:t>Transition</w:t>
+            </w:r>
+          </w:p>
+        </w:tc>
+        <w:tc>
+          <w:tcPr>
+            <w:tcW w:w="2150" w:type="dxa"/>
+            <w:shd w:val="clear" w:color="auto" w:fill="E5B8B7" w:themeFill="accent2" w:themeFillTint="66"/>
+          </w:tcPr>
+          <w:p>
+            <w:pPr>
+              <w:jc w:val="center"/>
+              <w:rPr>
+                <w:sz w:val="22"/>
+                <w:szCs w:val="22"/>
+              </w:rPr>
+            </w:pPr>
+            <w:r>
+              <w:rPr>
+                <w:sz w:val="22"/>
+                <w:szCs w:val="22"/>
+              </w:rPr>
+              <w:t>End</w:t>
+            </w:r>
+          </w:p>
+        </w:tc>
+        <w:tc>
+          <w:tcPr>
+            <w:tcW w:w="3429" w:type="dxa"/>
+            <w:shd w:val="clear" w:color="auto" w:fill="EEECE1" w:themeFill="background2"/>
+          </w:tcPr>
+          <w:p>
+            <w:pPr>
+              <w:jc w:val="center"/>
+              <w:rPr>
+                <w:sz w:val="22"/>
+                <w:szCs w:val="22"/>
+              </w:rPr>
+            </w:pPr>
+            <w:r>
+              <w:rPr>
+                <w:sz w:val="22"/>
+                <w:szCs w:val="22"/>
+              </w:rPr>
+              <w:t>Description</w:t>
+            </w:r>
+          </w:p>
+        </w:tc>
+      </w:tr>
+      <w:tr>
+        <w:tc>
+          <w:tcPr>
+            <w:tcW w:w="1791" w:type="dxa"/>
+          </w:tcPr>
+          <w:p>
+            <w:pPr>
+              <w:jc w:val="center"/>
+              <w:rPr>
+                <w:sz w:val="22"/>
+                <w:szCs w:val="22"/>
+              </w:rPr>
+            </w:pPr>
+            <w:proofErr w:type="spellStart"/>
+            <w:r>
+              <w:rPr>
+                <w:sz w:val="22"/>
+                <w:szCs w:val="22"/>
+              </w:rPr>
+              <w:t>ChooseColor</w:t>
+            </w:r>
+            <w:proofErr w:type="spellEnd"/>
+          </w:p>
+        </w:tc>
+        <w:tc>
+          <w:tcPr>
+            <w:tcW w:w="2268" w:type="dxa"/>
+          </w:tcPr>
+          <w:p>
+            <w:pPr>
+              <w:jc w:val="center"/>
+              <w:rPr>
+                <w:sz w:val="22"/>
+                <w:szCs w:val="22"/>
+              </w:rPr>
+            </w:pPr>
+            <w:r>
+              <w:rPr>
+                <w:sz w:val="22"/>
+                <w:szCs w:val="22"/>
+              </w:rPr>
+              <w:t>Choose a color</w:t>
+            </w:r>
+          </w:p>
+        </w:tc>
+        <w:tc>
+          <w:tcPr>
+            <w:tcW w:w="2150" w:type="dxa"/>
+          </w:tcPr>
+          <w:p>
+            <w:pPr>
+              <w:jc w:val="center"/>
+              <w:rPr>
+                <w:sz w:val="22"/>
+                <w:szCs w:val="22"/>
+              </w:rPr>
+            </w:pPr>
+            <w:proofErr w:type="spellStart"/>
+            <w:r>
+              <w:rPr>
+                <w:sz w:val="22"/>
+                <w:szCs w:val="22"/>
+              </w:rPr>
+              <w:t>DisplayColor</w:t>
+            </w:r>
+            <w:proofErr w:type="spellEnd"/>
+          </w:p>
+        </w:tc>
+        <w:tc>
+          <w:tcPr>
+            <w:tcW w:w="3429" w:type="dxa"/>
+          </w:tcPr>
+          <w:p>
+            <w:pPr>
+              <w:jc w:val="center"/>
+              <w:rPr>
+                <w:sz w:val="22"/>
+                <w:szCs w:val="22"/>
+              </w:rPr>
+            </w:pPr>
+            <w:r>
+              <w:rPr>
+                <w:sz w:val="22"/>
+                <w:szCs w:val="22"/>
+              </w:rPr>
+              <w:t xml:space="preserve">The user can choose a color for the journal entry and the system then goes to display it. </w:t>
+            </w:r>
+          </w:p>
+        </w:tc>
+      </w:tr>
+      <w:tr>
+        <w:tc>
+          <w:tcPr>
+            <w:tcW w:w="1791" w:type="dxa"/>
+          </w:tcPr>
+          <w:p>
+            <w:pPr>
+              <w:jc w:val="center"/>
+              <w:rPr>
+                <w:sz w:val="22"/>
+                <w:szCs w:val="22"/>
+              </w:rPr>
+            </w:pPr>
+            <w:proofErr w:type="spellStart"/>
+            <w:r>
+              <w:rPr>
+                <w:sz w:val="22"/>
+                <w:szCs w:val="22"/>
+              </w:rPr>
+              <w:t>DisplayColor</w:t>
+            </w:r>
+            <w:proofErr w:type="spellEnd"/>
+          </w:p>
+        </w:tc>
+        <w:tc>
+          <w:tcPr>
+            <w:tcW w:w="2268" w:type="dxa"/>
+          </w:tcPr>
+          <w:p>
+            <w:pPr>
+              <w:jc w:val="center"/>
+              <w:rPr>
+                <w:sz w:val="22"/>
+                <w:szCs w:val="22"/>
+              </w:rPr>
+            </w:pPr>
+            <w:r>
+              <w:rPr>
+                <w:sz w:val="22"/>
+                <w:szCs w:val="22"/>
+              </w:rPr>
+              <w:t>Accept color</w:t>
+            </w:r>
+          </w:p>
+        </w:tc>
+        <w:tc>
+          <w:tcPr>
+            <w:tcW w:w="2150" w:type="dxa"/>
+          </w:tcPr>
+          <w:p>
+            <w:pPr>
+              <w:jc w:val="center"/>
+              <w:rPr>
+                <w:sz w:val="22"/>
+                <w:szCs w:val="22"/>
+              </w:rPr>
+            </w:pPr>
+            <w:proofErr w:type="spellStart"/>
+            <w:r>
+              <w:rPr>
+                <w:sz w:val="22"/>
+                <w:szCs w:val="22"/>
+              </w:rPr>
+              <w:t>ChooseMood</w:t>
+            </w:r>
+            <w:proofErr w:type="spellEnd"/>
+          </w:p>
+        </w:tc>
+        <w:tc>
+          <w:tcPr>
+            <w:tcW w:w="3429" w:type="dxa"/>
+          </w:tcPr>
+          <w:p>
+            <w:pPr>
+              <w:jc w:val="center"/>
+              <w:rPr>
+                <w:sz w:val="22"/>
+                <w:szCs w:val="22"/>
+              </w:rPr>
+            </w:pPr>
+            <w:r>
+              <w:rPr>
+                <w:sz w:val="22"/>
+                <w:szCs w:val="22"/>
+              </w:rPr>
+              <w:t xml:space="preserve">The user then can choose a mood and the system displays it on the journal entry. </w:t>
+            </w:r>
+          </w:p>
+        </w:tc>
+      </w:tr>
+      <w:tr>
+        <w:tc>
+          <w:tcPr>
+            <w:tcW w:w="1791" w:type="dxa"/>
+          </w:tcPr>
+          <w:p>
+            <w:pPr>
+              <w:jc w:val="center"/>
+              <w:rPr>
+                <w:sz w:val="22"/>
+                <w:szCs w:val="22"/>
+              </w:rPr>
+            </w:pPr>
+            <w:proofErr w:type="spellStart"/>
+            <w:r>
+              <w:rPr>
+                <w:sz w:val="22"/>
+                <w:szCs w:val="22"/>
+              </w:rPr>
+              <w:t>DisplayColor</w:t>
+            </w:r>
+            <w:proofErr w:type="spellEnd"/>
+          </w:p>
+        </w:tc>
+        <w:tc>
+          <w:tcPr>
+            <w:tcW w:w="2268" w:type="dxa"/>
+          </w:tcPr>
+          <w:p>
+            <w:pPr>
+              <w:jc w:val="center"/>
+              <w:rPr>
+                <w:sz w:val="22"/>
+                <w:szCs w:val="22"/>
+              </w:rPr>
+            </w:pPr>
+            <w:r>
+              <w:rPr>
+                <w:sz w:val="22"/>
+                <w:szCs w:val="22"/>
+              </w:rPr>
+              <w:t>Reject color</w:t>
+            </w:r>
+          </w:p>
+        </w:tc>
+        <w:tc>
+          <w:tcPr>
+            <w:tcW w:w="2150" w:type="dxa"/>
+          </w:tcPr>
+          <w:p>
+            <w:pPr>
+              <w:jc w:val="center"/>
+              <w:rPr>
+                <w:sz w:val="22"/>
+                <w:szCs w:val="22"/>
+              </w:rPr>
+            </w:pPr>
+            <w:proofErr w:type="spellStart"/>
+            <w:r>
+              <w:rPr>
+                <w:sz w:val="22"/>
+                <w:szCs w:val="22"/>
+              </w:rPr>
+              <w:t>ChooseColor</w:t>
+            </w:r>
+            <w:proofErr w:type="spellEnd"/>
+          </w:p>
+        </w:tc>
+        <w:tc>
+          <w:tcPr>
+            <w:tcW w:w="3429" w:type="dxa"/>
+          </w:tcPr>
+          <w:p>
+            <w:pPr>
+              <w:jc w:val="center"/>
+              <w:rPr>
+                <w:sz w:val="22"/>
+                <w:szCs w:val="22"/>
+              </w:rPr>
+            </w:pPr>
+            <w:r>
+              <w:rPr>
+                <w:sz w:val="22"/>
+                <w:szCs w:val="22"/>
+              </w:rPr>
+              <w:t xml:space="preserve">The user can choose to reject the color and go to choose a new color. </w:t>
+            </w:r>
+          </w:p>
+        </w:tc>
+      </w:tr>
+      <w:tr>
+        <w:tc>
+          <w:tcPr>
+            <w:tcW w:w="1791" w:type="dxa"/>
+          </w:tcPr>
+          <w:p>
+            <w:pPr>
+              <w:jc w:val="center"/>
+              <w:rPr>
+                <w:sz w:val="22"/>
+                <w:szCs w:val="22"/>
+              </w:rPr>
+            </w:pPr>
+            <w:proofErr w:type="spellStart"/>
+            <w:r>
+              <w:rPr>
+                <w:sz w:val="22"/>
+                <w:szCs w:val="22"/>
+              </w:rPr>
+              <w:t>ChooseMood</w:t>
+            </w:r>
+            <w:proofErr w:type="spellEnd"/>
+          </w:p>
+        </w:tc>
+        <w:tc>
+          <w:tcPr>
+            <w:tcW w:w="2268" w:type="dxa"/>
+          </w:tcPr>
+          <w:p>
+            <w:pPr>
+              <w:jc w:val="center"/>
+              <w:rPr>
+                <w:sz w:val="22"/>
+                <w:szCs w:val="22"/>
+              </w:rPr>
+            </w:pPr>
+            <w:r>
+              <w:rPr>
+                <w:sz w:val="22"/>
+                <w:szCs w:val="22"/>
+              </w:rPr>
+              <w:t>Choose a mood</w:t>
+            </w:r>
+          </w:p>
+        </w:tc>
+        <w:tc>
+          <w:tcPr>
+            <w:tcW w:w="2150" w:type="dxa"/>
+          </w:tcPr>
+          <w:p>
+            <w:pPr>
+              <w:jc w:val="center"/>
+              <w:rPr>
+                <w:sz w:val="22"/>
+                <w:szCs w:val="22"/>
+              </w:rPr>
+            </w:pPr>
+            <w:proofErr w:type="spellStart"/>
+            <w:r>
+              <w:rPr>
+                <w:sz w:val="22"/>
+                <w:szCs w:val="22"/>
+              </w:rPr>
+              <w:t>DisplayMood</w:t>
+            </w:r>
+            <w:proofErr w:type="spellEnd"/>
+          </w:p>
+        </w:tc>
+        <w:tc>
+          <w:tcPr>
+            <w:tcW w:w="3429" w:type="dxa"/>
+          </w:tcPr>
+          <w:p>
+            <w:pPr>
+              <w:jc w:val="center"/>
+              <w:rPr>
+                <w:sz w:val="22"/>
+                <w:szCs w:val="22"/>
+              </w:rPr>
+            </w:pPr>
+            <w:r>
+              <w:rPr>
+                <w:sz w:val="22"/>
+                <w:szCs w:val="22"/>
+              </w:rPr>
+              <w:t xml:space="preserve">The user can choose a mood and it will display on the journal entry. </w:t>
+            </w:r>
+          </w:p>
+        </w:tc>
+      </w:tr>
+      <w:tr>
+        <w:tc>
+          <w:tcPr>
+            <w:tcW w:w="1791" w:type="dxa"/>
+          </w:tcPr>
+          <w:p>
+            <w:pPr>
+              <w:jc w:val="center"/>
+              <w:rPr>
+                <w:sz w:val="22"/>
+                <w:szCs w:val="22"/>
+              </w:rPr>
+            </w:pPr>
+            <w:proofErr w:type="spellStart"/>
+            <w:r>
+              <w:rPr>
+                <w:sz w:val="22"/>
+                <w:szCs w:val="22"/>
+              </w:rPr>
+              <w:t>DisplayMood</w:t>
+            </w:r>
+            <w:proofErr w:type="spellEnd"/>
+          </w:p>
+        </w:tc>
+        <w:tc>
+          <w:tcPr>
+            <w:tcW w:w="2268" w:type="dxa"/>
+          </w:tcPr>
+          <w:p>
+            <w:pPr>
+              <w:jc w:val="center"/>
+              <w:rPr>
+                <w:sz w:val="22"/>
+                <w:szCs w:val="22"/>
+              </w:rPr>
+            </w:pPr>
+            <w:r>
+              <w:rPr>
+                <w:sz w:val="22"/>
+                <w:szCs w:val="22"/>
+              </w:rPr>
+              <w:t>Reject mood</w:t>
+            </w:r>
+          </w:p>
+        </w:tc>
+        <w:tc>
+          <w:tcPr>
+            <w:tcW w:w="2150" w:type="dxa"/>
+          </w:tcPr>
+          <w:p>
+            <w:pPr>
+              <w:jc w:val="center"/>
+              <w:rPr>
+                <w:sz w:val="22"/>
+                <w:szCs w:val="22"/>
+              </w:rPr>
+            </w:pPr>
+            <w:proofErr w:type="spellStart"/>
+            <w:r>
+              <w:rPr>
+                <w:sz w:val="22"/>
+                <w:szCs w:val="22"/>
+              </w:rPr>
+              <w:t>ChooseMood</w:t>
+            </w:r>
+            <w:proofErr w:type="spellEnd"/>
+          </w:p>
+        </w:tc>
+        <w:tc>
+          <w:tcPr>
+            <w:tcW w:w="3429" w:type="dxa"/>
+          </w:tcPr>
+          <w:p>
+            <w:pPr>
+              <w:jc w:val="center"/>
+              <w:rPr>
+                <w:sz w:val="22"/>
+                <w:szCs w:val="22"/>
+              </w:rPr>
+            </w:pPr>
+            <w:r>
+              <w:rPr>
+                <w:sz w:val="22"/>
+                <w:szCs w:val="22"/>
+              </w:rPr>
+              <w:t xml:space="preserve">The user can return to choose a different mood by rejecting the current mood. </w:t>
+            </w:r>
+          </w:p>
+        </w:tc>
+      </w:tr>
+      <w:tr>
+        <w:tc>
+          <w:tcPr>
+            <w:tcW w:w="1791" w:type="dxa"/>
+          </w:tcPr>
+          <w:p>
+            <w:pPr>
+              <w:jc w:val="center"/>
+              <w:rPr>
+                <w:sz w:val="22"/>
+                <w:szCs w:val="22"/>
+              </w:rPr>
+            </w:pPr>
+            <w:proofErr w:type="spellStart"/>
+            <w:r>
+              <w:rPr>
+                <w:sz w:val="22"/>
+                <w:szCs w:val="22"/>
+              </w:rPr>
+              <w:t>DisplayMood</w:t>
+            </w:r>
+            <w:proofErr w:type="spellEnd"/>
+          </w:p>
+        </w:tc>
+        <w:tc>
+          <w:tcPr>
+            <w:tcW w:w="2268" w:type="dxa"/>
+          </w:tcPr>
+          <w:p>
+            <w:pPr>
+              <w:jc w:val="center"/>
+              <w:rPr>
+                <w:sz w:val="22"/>
+                <w:szCs w:val="22"/>
+              </w:rPr>
+            </w:pPr>
+            <w:r>
+              <w:rPr>
+                <w:sz w:val="22"/>
+                <w:szCs w:val="22"/>
+              </w:rPr>
+              <w:t>Accept mood</w:t>
+            </w:r>
+          </w:p>
+        </w:tc>
+        <w:tc>
+          <w:tcPr>
+            <w:tcW w:w="2150" w:type="dxa"/>
+          </w:tcPr>
+          <w:p>
+            <w:pPr>
+              <w:jc w:val="center"/>
+              <w:rPr>
+                <w:sz w:val="22"/>
+                <w:szCs w:val="22"/>
+              </w:rPr>
+            </w:pPr>
+            <w:proofErr w:type="spellStart"/>
+            <w:r>
+              <w:rPr>
+                <w:sz w:val="22"/>
+                <w:szCs w:val="22"/>
+              </w:rPr>
+              <w:t>Final</w:t>
+            </w:r>
+            <w:r>
+              <w:rPr>
+                <w:sz w:val="22"/>
+                <w:szCs w:val="22"/>
+              </w:rPr>
+              <w:t>State</w:t>
+            </w:r>
+            <w:proofErr w:type="spellEnd"/>
+          </w:p>
+        </w:tc>
+        <w:tc>
+          <w:tcPr>
+            <w:tcW w:w="3429" w:type="dxa"/>
+          </w:tcPr>
+          <w:p>
+            <w:pPr>
+              <w:jc w:val="center"/>
+              <w:rPr>
+                <w:sz w:val="22"/>
+                <w:szCs w:val="22"/>
+              </w:rPr>
+            </w:pPr>
+            <w:r>
+              <w:rPr>
+                <w:sz w:val="22"/>
+                <w:szCs w:val="22"/>
+              </w:rPr>
+              <w:t xml:space="preserve">The user </w:t>
+            </w:r>
+            <w:r>
+              <w:rPr>
+                <w:sz w:val="22"/>
+                <w:szCs w:val="22"/>
+              </w:rPr>
+              <w:t>can</w:t>
+            </w:r>
+            <w:r>
+              <w:rPr>
+                <w:sz w:val="22"/>
+                <w:szCs w:val="22"/>
+              </w:rPr>
+              <w:t xml:space="preserve"> accept all customization options and go to the next state outside of customizing.  </w:t>
+            </w:r>
+          </w:p>
+        </w:tc>
+      </w:tr>
+    </w:tbl>
+    <w:p>
+      <w:pPr>
+        <w:pStyle w:val="template"/>
+        <w:jc w:val="both"/>
+        <w:rPr>
+          <w:noProof/>
+        </w:rPr>
+      </w:pPr>
+      <w:r>
+        <w:rPr>
+          <w:noProof/>
+        </w:rPr>
+        <w:lastRenderedPageBreak/>
         <w:drawing>
-          <wp:anchor distT="0" distB="0" distL="114300" distR="114300" simplePos="0" relativeHeight="251663360" behindDoc="0" locked="0" layoutInCell="1" allowOverlap="1" wp14:anchorId="2E8E1FE4" wp14:editId="1F38CBAA">
+          <wp:anchor distT="0" distB="0" distL="114300" distR="114300" simplePos="0" relativeHeight="251666432" behindDoc="0" locked="0" layoutInCell="1" allowOverlap="1" wp14:anchorId="09BBD48E" wp14:editId="41E03E7C">
             <wp:simplePos x="0" y="0"/>
-            <wp:positionH relativeFrom="column">
-              <wp:posOffset>1285240</wp:posOffset>
+            <wp:positionH relativeFrom="margin">
+              <wp:align>center</wp:align>
             </wp:positionH>
             <wp:positionV relativeFrom="paragraph">
-              <wp:posOffset>34290</wp:posOffset>
+              <wp:posOffset>299720</wp:posOffset>
             </wp:positionV>
-            <wp:extent cx="3719195" cy="5924550"/>
+            <wp:extent cx="6000750" cy="2248535"/>
             <wp:effectExtent l="0" t="0" r="0" b="0"/>
             <wp:wrapSquare wrapText="bothSides"/>
-            <wp:docPr id="3" name="Picture 3"/>
+            <wp:docPr id="6" name="Picture 6"/>
             <wp:cNvGraphicFramePr>
               <a:graphicFrameLocks xmlns:a="http://schemas.openxmlformats.org/drawingml/2006/main" noChangeAspect="1"/>
             </wp:cNvGraphicFramePr>
@@ -3333,10 +4857,8 @@
               <a:graphicData uri="http://schemas.openxmlformats.org/drawingml/2006/picture">
                 <pic:pic xmlns:pic="http://schemas.openxmlformats.org/drawingml/2006/picture">
                   <pic:nvPicPr>
-                    <pic:cNvPr id="0" name="Picture 2"/>
-                    <pic:cNvPicPr>
-                      <a:picLocks noChangeAspect="1" noChangeArrowheads="1"/>
-                    </pic:cNvPicPr>
+                    <pic:cNvPr id="1" name=""/>
+                    <pic:cNvPicPr/>
                   </pic:nvPicPr>
                   <pic:blipFill rotWithShape="1">
                     <a:blip r:embed="rId13">
@@ -3346,18 +4868,17 @@
                         </a:ext>
                       </a:extLst>
                     </a:blip>
-                    <a:srcRect t="424" b="510"/>
+                    <a:srcRect l="27571" t="42565" r="9100" b="15239"/>
                     <a:stretch/>
                   </pic:blipFill>
                   <pic:spPr bwMode="auto">
                     <a:xfrm>
                       <a:off x="0" y="0"/>
-                      <a:ext cx="3719195" cy="5924550"/>
+                      <a:ext cx="6000750" cy="2248535"/>
                     </a:xfrm>
                     <a:prstGeom prst="rect">
                       <a:avLst/>
                     </a:prstGeom>
-                    <a:noFill/>
                     <a:ln>
                       <a:noFill/>
                     </a:ln>
@@ -3397,15 +4918,201 @@
           <w:noProof/>
         </w:rPr>
       </w:pPr>
-    </w:p>
-    <w:p>
-      <w:pPr>
-        <w:pStyle w:val="template"/>
-        <w:jc w:val="both"/>
+      <w:r>
         <w:rPr>
           <w:noProof/>
         </w:rPr>
-      </w:pPr>
+        <mc:AlternateContent>
+          <mc:Choice Requires="wps">
+            <w:drawing>
+              <wp:anchor distT="0" distB="0" distL="114300" distR="114300" simplePos="0" relativeHeight="251665408" behindDoc="0" locked="0" layoutInCell="1" allowOverlap="1" wp14:anchorId="76444CF5" wp14:editId="139AA767">
+                <wp:simplePos x="0" y="0"/>
+                <wp:positionH relativeFrom="margin">
+                  <wp:align>center</wp:align>
+                </wp:positionH>
+                <wp:positionV relativeFrom="paragraph">
+                  <wp:posOffset>6985</wp:posOffset>
+                </wp:positionV>
+                <wp:extent cx="3719195" cy="635"/>
+                <wp:effectExtent l="0" t="0" r="0" b="0"/>
+                <wp:wrapSquare wrapText="bothSides"/>
+                <wp:docPr id="2" name="Text Box 2"/>
+                <wp:cNvGraphicFramePr/>
+                <a:graphic xmlns:a="http://schemas.openxmlformats.org/drawingml/2006/main">
+                  <a:graphicData uri="http://schemas.microsoft.com/office/word/2010/wordprocessingShape">
+                    <wps:wsp>
+                      <wps:cNvSpPr txBox="1"/>
+                      <wps:spPr>
+                        <a:xfrm>
+                          <a:off x="0" y="0"/>
+                          <a:ext cx="3719195" cy="635"/>
+                        </a:xfrm>
+                        <a:prstGeom prst="rect">
+                          <a:avLst/>
+                        </a:prstGeom>
+                        <a:solidFill>
+                          <a:prstClr val="white"/>
+                        </a:solidFill>
+                        <a:ln>
+                          <a:noFill/>
+                        </a:ln>
+                      </wps:spPr>
+                      <wps:txbx>
+                        <w:txbxContent>
+                          <w:p>
+                            <w:pPr>
+                              <w:pStyle w:val="Caption"/>
+                              <w:jc w:val="center"/>
+                              <w:rPr>
+                                <w:rFonts w:ascii="Arial" w:hAnsi="Arial"/>
+                                <w:noProof/>
+                                <w:sz w:val="16"/>
+                                <w:szCs w:val="16"/>
+                              </w:rPr>
+                            </w:pPr>
+                            <w:r>
+                              <w:rPr>
+                                <w:sz w:val="20"/>
+                                <w:szCs w:val="20"/>
+                              </w:rPr>
+                              <w:t xml:space="preserve">Figure </w:t>
+                            </w:r>
+                            <w:r>
+                              <w:rPr>
+                                <w:sz w:val="20"/>
+                                <w:szCs w:val="20"/>
+                              </w:rPr>
+                              <w:fldChar w:fldCharType="begin"/>
+                            </w:r>
+                            <w:r>
+                              <w:rPr>
+                                <w:sz w:val="20"/>
+                                <w:szCs w:val="20"/>
+                              </w:rPr>
+                              <w:instrText xml:space="preserve"> SEQ Figure \* ARABIC </w:instrText>
+                            </w:r>
+                            <w:r>
+                              <w:rPr>
+                                <w:sz w:val="20"/>
+                                <w:szCs w:val="20"/>
+                              </w:rPr>
+                              <w:fldChar w:fldCharType="separate"/>
+                            </w:r>
+                            <w:r>
+                              <w:rPr>
+                                <w:noProof/>
+                                <w:sz w:val="20"/>
+                                <w:szCs w:val="20"/>
+                              </w:rPr>
+                              <w:t>2</w:t>
+                            </w:r>
+                            <w:r>
+                              <w:rPr>
+                                <w:sz w:val="20"/>
+                                <w:szCs w:val="20"/>
+                              </w:rPr>
+                              <w:fldChar w:fldCharType="end"/>
+                            </w:r>
+                            <w:r>
+                              <w:rPr>
+                                <w:sz w:val="20"/>
+                                <w:szCs w:val="20"/>
+                              </w:rPr>
+                              <w:t>: State Diagram for Making a Journal Entry</w:t>
+                            </w:r>
+                          </w:p>
+                        </w:txbxContent>
+                      </wps:txbx>
+                      <wps:bodyPr rot="0" spcFirstLastPara="0" vertOverflow="overflow" horzOverflow="overflow" vert="horz" wrap="square" lIns="0" tIns="0" rIns="0" bIns="0" numCol="1" spcCol="0" rtlCol="0" fromWordArt="0" anchor="t" anchorCtr="0" forceAA="0" compatLnSpc="1">
+                        <a:prstTxWarp prst="textNoShape">
+                          <a:avLst/>
+                        </a:prstTxWarp>
+                        <a:spAutoFit/>
+                      </wps:bodyPr>
+                    </wps:wsp>
+                  </a:graphicData>
+                </a:graphic>
+                <wp14:sizeRelV relativeFrom="margin">
+                  <wp14:pctHeight>0</wp14:pctHeight>
+                </wp14:sizeRelV>
+              </wp:anchor>
+            </w:drawing>
+          </mc:Choice>
+          <mc:Fallback>
+            <w:pict>
+              <v:shape w14:anchorId="76444CF5" id="Text Box 2" o:spid="_x0000_s1027" type="#_x0000_t202" style="position:absolute;left:0;text-align:left;margin-left:0;margin-top:.55pt;width:292.85pt;height:.05pt;z-index:251665408;visibility:visible;mso-wrap-style:square;mso-height-percent:0;mso-wrap-distance-left:9pt;mso-wrap-distance-top:0;mso-wrap-distance-right:9pt;mso-wrap-distance-bottom:0;mso-position-horizontal:center;mso-position-horizontal-relative:margin;mso-position-vertical:absolute;mso-position-vertical-relative:text;mso-height-percent:0;mso-height-relative:margin;v-text-anchor:top" o:gfxdata="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" stroked="f">
+                <v:textbox style="mso-fit-shape-to-text:t" inset="0,0,0,0">
+                  <w:txbxContent>
+                    <w:p>
+                      <w:pPr>
+                        <w:pStyle w:val="Caption"/>
+                        <w:jc w:val="center"/>
+                        <w:rPr>
+                          <w:rFonts w:ascii="Arial" w:hAnsi="Arial"/>
+                          <w:noProof/>
+                          <w:sz w:val="16"/>
+                          <w:szCs w:val="16"/>
+                        </w:rPr>
+                      </w:pPr>
+                      <w:r>
+                        <w:rPr>
+                          <w:sz w:val="20"/>
+                          <w:szCs w:val="20"/>
+                        </w:rPr>
+                        <w:t xml:space="preserve">Figure </w:t>
+                      </w:r>
+                      <w:r>
+                        <w:rPr>
+                          <w:sz w:val="20"/>
+                          <w:szCs w:val="20"/>
+                        </w:rPr>
+                        <w:fldChar w:fldCharType="begin"/>
+                      </w:r>
+                      <w:r>
+                        <w:rPr>
+                          <w:sz w:val="20"/>
+                          <w:szCs w:val="20"/>
+                        </w:rPr>
+                        <w:instrText xml:space="preserve"> SEQ Figure \* ARABIC </w:instrText>
+                      </w:r>
+                      <w:r>
+                        <w:rPr>
+                          <w:sz w:val="20"/>
+                          <w:szCs w:val="20"/>
+                        </w:rPr>
+                        <w:fldChar w:fldCharType="separate"/>
+                      </w:r>
+                      <w:r>
+                        <w:rPr>
+                          <w:noProof/>
+                          <w:sz w:val="20"/>
+                          <w:szCs w:val="20"/>
+                        </w:rPr>
+                        <w:t>2</w:t>
+                      </w:r>
+                      <w:r>
+                        <w:rPr>
+                          <w:sz w:val="20"/>
+                          <w:szCs w:val="20"/>
+                        </w:rPr>
+                        <w:fldChar w:fldCharType="end"/>
+                      </w:r>
+                      <w:r>
+                        <w:rPr>
+                          <w:sz w:val="20"/>
+                          <w:szCs w:val="20"/>
+                        </w:rPr>
+                        <w:t>: State Diagram for Making a Journal Entry</w:t>
+                      </w:r>
+                    </w:p>
+                  </w:txbxContent>
+                </v:textbox>
+                <w10:wrap type="square" anchorx="margin"/>
+              </v:shape>
+            </w:pict>
+          </mc:Fallback>
+        </mc:AlternateContent>
+      </w:r>
     </w:p>
     <w:p>
       <w:pPr>
@@ -3433,24 +5140,279 @@
           <w:noProof/>
         </w:rPr>
       </w:pPr>
-    </w:p>
-    <w:p>
-      <w:pPr>
-        <w:pStyle w:val="template"/>
-        <w:jc w:val="both"/>
+      <w:r>
         <w:rPr>
           <w:noProof/>
         </w:rPr>
-      </w:pPr>
-    </w:p>
-    <w:p>
-      <w:pPr>
-        <w:pStyle w:val="template"/>
-        <w:jc w:val="both"/>
+        <mc:AlternateContent>
+          <mc:Choice Requires="wps">
+            <w:drawing>
+              <wp:anchor distT="0" distB="0" distL="114300" distR="114300" simplePos="0" relativeHeight="251669504" behindDoc="0" locked="0" layoutInCell="1" allowOverlap="1" wp14:anchorId="4674F142" wp14:editId="1C417A7A">
+                <wp:simplePos x="0" y="0"/>
+                <wp:positionH relativeFrom="column">
+                  <wp:posOffset>-45720</wp:posOffset>
+                </wp:positionH>
+                <wp:positionV relativeFrom="paragraph">
+                  <wp:posOffset>2035810</wp:posOffset>
+                </wp:positionV>
+                <wp:extent cx="6165850" cy="635"/>
+                <wp:effectExtent l="0" t="0" r="0" b="0"/>
+                <wp:wrapSquare wrapText="bothSides"/>
+                <wp:docPr id="9" name="Text Box 9"/>
+                <wp:cNvGraphicFramePr/>
+                <a:graphic xmlns:a="http://schemas.openxmlformats.org/drawingml/2006/main">
+                  <a:graphicData uri="http://schemas.microsoft.com/office/word/2010/wordprocessingShape">
+                    <wps:wsp>
+                      <wps:cNvSpPr txBox="1"/>
+                      <wps:spPr>
+                        <a:xfrm>
+                          <a:off x="0" y="0"/>
+                          <a:ext cx="6165850" cy="635"/>
+                        </a:xfrm>
+                        <a:prstGeom prst="rect">
+                          <a:avLst/>
+                        </a:prstGeom>
+                        <a:solidFill>
+                          <a:prstClr val="white"/>
+                        </a:solidFill>
+                        <a:ln>
+                          <a:noFill/>
+                        </a:ln>
+                      </wps:spPr>
+                      <wps:txbx>
+                        <w:txbxContent>
+                          <w:p>
+                            <w:pPr>
+                              <w:pStyle w:val="Caption"/>
+                              <w:jc w:val="center"/>
+                              <w:rPr>
+                                <w:rFonts w:ascii="Arial" w:hAnsi="Arial"/>
+                                <w:noProof/>
+                                <w:sz w:val="20"/>
+                                <w:szCs w:val="20"/>
+                              </w:rPr>
+                            </w:pPr>
+                            <w:r>
+                              <w:rPr>
+                                <w:sz w:val="20"/>
+                                <w:szCs w:val="20"/>
+                              </w:rPr>
+                              <w:t xml:space="preserve">Figure </w:t>
+                            </w:r>
+                            <w:r>
+                              <w:rPr>
+                                <w:sz w:val="20"/>
+                                <w:szCs w:val="20"/>
+                              </w:rPr>
+                              <w:fldChar w:fldCharType="begin"/>
+                            </w:r>
+                            <w:r>
+                              <w:rPr>
+                                <w:sz w:val="20"/>
+                                <w:szCs w:val="20"/>
+                              </w:rPr>
+                              <w:instrText xml:space="preserve"> SEQ Figure \* ARABIC </w:instrText>
+                            </w:r>
+                            <w:r>
+                              <w:rPr>
+                                <w:sz w:val="20"/>
+                                <w:szCs w:val="20"/>
+                              </w:rPr>
+                              <w:fldChar w:fldCharType="separate"/>
+                            </w:r>
+                            <w:r>
+                              <w:rPr>
+                                <w:noProof/>
+                                <w:sz w:val="20"/>
+                                <w:szCs w:val="20"/>
+                              </w:rPr>
+                              <w:t>3</w:t>
+                            </w:r>
+                            <w:r>
+                              <w:rPr>
+                                <w:sz w:val="20"/>
+                                <w:szCs w:val="20"/>
+                              </w:rPr>
+                              <w:fldChar w:fldCharType="end"/>
+                            </w:r>
+                            <w:r>
+                              <w:rPr>
+                                <w:sz w:val="20"/>
+                                <w:szCs w:val="20"/>
+                              </w:rPr>
+                              <w:t>:</w:t>
+                            </w:r>
+                            <w:r>
+                              <w:rPr>
+                                <w:sz w:val="20"/>
+                                <w:szCs w:val="20"/>
+                              </w:rPr>
+                              <w:t>Entry Customization</w:t>
+                            </w:r>
+                          </w:p>
+                        </w:txbxContent>
+                      </wps:txbx>
+                      <wps:bodyPr rot="0" spcFirstLastPara="0" vertOverflow="overflow" horzOverflow="overflow" vert="horz" wrap="square" lIns="0" tIns="0" rIns="0" bIns="0" numCol="1" spcCol="0" rtlCol="0" fromWordArt="0" anchor="t" anchorCtr="0" forceAA="0" compatLnSpc="1">
+                        <a:prstTxWarp prst="textNoShape">
+                          <a:avLst/>
+                        </a:prstTxWarp>
+                        <a:spAutoFit/>
+                      </wps:bodyPr>
+                    </wps:wsp>
+                  </a:graphicData>
+                </a:graphic>
+              </wp:anchor>
+            </w:drawing>
+          </mc:Choice>
+          <mc:Fallback>
+            <w:pict>
+              <v:shape w14:anchorId="4674F142" id="Text Box 9" o:spid="_x0000_s1028" type="#_x0000_t202" style="position:absolute;left:0;text-align:left;margin-left:-3.6pt;margin-top:160.3pt;width:485.5pt;height:.05pt;z-index:251669504;visibility:visible;mso-wrap-style:square;mso-wrap-distance-left:9pt;mso-wrap-distance-top:0;mso-wrap-distance-right:9pt;mso-wrap-distance-bottom:0;mso-position-horizontal:absolute;mso-position-horizontal-relative:text;mso-position-vertical:absolute;mso-position-vertical-relative:text;v-text-anchor:top" o:gfxdata="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" stroked="f">
+                <v:textbox style="mso-fit-shape-to-text:t" inset="0,0,0,0">
+                  <w:txbxContent>
+                    <w:p>
+                      <w:pPr>
+                        <w:pStyle w:val="Caption"/>
+                        <w:jc w:val="center"/>
+                        <w:rPr>
+                          <w:rFonts w:ascii="Arial" w:hAnsi="Arial"/>
+                          <w:noProof/>
+                          <w:sz w:val="20"/>
+                          <w:szCs w:val="20"/>
+                        </w:rPr>
+                      </w:pPr>
+                      <w:r>
+                        <w:rPr>
+                          <w:sz w:val="20"/>
+                          <w:szCs w:val="20"/>
+                        </w:rPr>
+                        <w:t xml:space="preserve">Figure </w:t>
+                      </w:r>
+                      <w:r>
+                        <w:rPr>
+                          <w:sz w:val="20"/>
+                          <w:szCs w:val="20"/>
+                        </w:rPr>
+                        <w:fldChar w:fldCharType="begin"/>
+                      </w:r>
+                      <w:r>
+                        <w:rPr>
+                          <w:sz w:val="20"/>
+                          <w:szCs w:val="20"/>
+                        </w:rPr>
+                        <w:instrText xml:space="preserve"> SEQ Figure \* ARABIC </w:instrText>
+                      </w:r>
+                      <w:r>
+                        <w:rPr>
+                          <w:sz w:val="20"/>
+                          <w:szCs w:val="20"/>
+                        </w:rPr>
+                        <w:fldChar w:fldCharType="separate"/>
+                      </w:r>
+                      <w:r>
+                        <w:rPr>
+                          <w:noProof/>
+                          <w:sz w:val="20"/>
+                          <w:szCs w:val="20"/>
+                        </w:rPr>
+                        <w:t>3</w:t>
+                      </w:r>
+                      <w:r>
+                        <w:rPr>
+                          <w:sz w:val="20"/>
+                          <w:szCs w:val="20"/>
+                        </w:rPr>
+                        <w:fldChar w:fldCharType="end"/>
+                      </w:r>
+                      <w:r>
+                        <w:rPr>
+                          <w:sz w:val="20"/>
+                          <w:szCs w:val="20"/>
+                        </w:rPr>
+                        <w:t>:</w:t>
+                      </w:r>
+                      <w:r>
+                        <w:rPr>
+                          <w:sz w:val="20"/>
+                          <w:szCs w:val="20"/>
+                        </w:rPr>
+                        <w:t>Entry Customization</w:t>
+                      </w:r>
+                    </w:p>
+                  </w:txbxContent>
+                </v:textbox>
+                <w10:wrap type="square"/>
+              </v:shape>
+            </w:pict>
+          </mc:Fallback>
+        </mc:AlternateContent>
+      </w:r>
+      <w:r>
         <w:rPr>
           <w:noProof/>
         </w:rPr>
-      </w:pPr>
+        <w:drawing>
+          <wp:anchor distT="0" distB="0" distL="114300" distR="114300" simplePos="0" relativeHeight="251667456" behindDoc="0" locked="0" layoutInCell="1" allowOverlap="1" wp14:anchorId="2D73C7C8" wp14:editId="3E72C155">
+            <wp:simplePos x="0" y="0"/>
+            <wp:positionH relativeFrom="margin">
+              <wp:align>right</wp:align>
+            </wp:positionH>
+            <wp:positionV relativeFrom="paragraph">
+              <wp:posOffset>194310</wp:posOffset>
+            </wp:positionV>
+            <wp:extent cx="6165850" cy="1784350"/>
+            <wp:effectExtent l="0" t="0" r="6350" b="6350"/>
+            <wp:wrapSquare wrapText="bothSides"/>
+            <wp:docPr id="8" name="Picture 8"/>
+            <wp:cNvGraphicFramePr>
+              <a:graphicFrameLocks xmlns:a="http://schemas.openxmlformats.org/drawingml/2006/main" noChangeAspect="1"/>
+            </wp:cNvGraphicFramePr>
+            <a:graphic xmlns:a="http://schemas.openxmlformats.org/drawingml/2006/main">
+              <a:graphicData uri="http://schemas.openxmlformats.org/drawingml/2006/picture">
+                <pic:pic xmlns:pic="http://schemas.openxmlformats.org/drawingml/2006/picture">
+                  <pic:nvPicPr>
+                    <pic:cNvPr id="1" name=""/>
+                    <pic:cNvPicPr/>
+                  </pic:nvPicPr>
+                  <pic:blipFill rotWithShape="1">
+                    <a:blip r:embed="rId14">
+                      <a:extLst>
+                        <a:ext uri="{28A0092B-C50C-407E-A947-70E740481C1C}">
+                          <a14:useLocalDpi xmlns:a14="http://schemas.microsoft.com/office/drawing/2010/main" val="0"/>
+                        </a:ext>
+                      </a:extLst>
+                    </a:blip>
+                    <a:srcRect l="23114" t="39985" r="4540" b="22794"/>
+                    <a:stretch/>
+                  </pic:blipFill>
+                  <pic:spPr bwMode="auto">
+                    <a:xfrm>
+                      <a:off x="0" y="0"/>
+                      <a:ext cx="6165850" cy="1784350"/>
+                    </a:xfrm>
+                    <a:prstGeom prst="rect">
+                      <a:avLst/>
+                    </a:prstGeom>
+                    <a:ln>
+                      <a:noFill/>
+                    </a:ln>
+                    <a:extLst>
+                      <a:ext uri="{53640926-AAD7-44D8-BBD7-CCE9431645EC}">
+                        <a14:shadowObscured xmlns:a14="http://schemas.microsoft.com/office/drawing/2010/main"/>
+                      </a:ext>
+                    </a:extLst>
+                  </pic:spPr>
+                </pic:pic>
+              </a:graphicData>
+            </a:graphic>
+            <wp14:sizeRelH relativeFrom="page">
+              <wp14:pctWidth>0</wp14:pctWidth>
+            </wp14:sizeRelH>
+            <wp14:sizeRelV relativeFrom="page">
+              <wp14:pctHeight>0</wp14:pctHeight>
+            </wp14:sizeRelV>
+          </wp:anchor>
+        </w:drawing>
+      </w:r>
     </w:p>
     <w:p>
       <w:pPr>
@@ -3627,54 +5589,78 @@
       <w:pPr>
         <w:pStyle w:val="template"/>
         <w:jc w:val="both"/>
-        <w:rPr>
-          <w:noProof/>
-        </w:rPr>
-      </w:pPr>
-    </w:p>
-    <w:p>
-      <w:pPr>
-        <w:pStyle w:val="template"/>
-        <w:jc w:val="both"/>
-        <w:rPr>
-          <w:noProof/>
-        </w:rPr>
-      </w:pPr>
-    </w:p>
-    <w:p>
-      <w:pPr>
-        <w:pStyle w:val="template"/>
-        <w:jc w:val="both"/>
-        <w:rPr>
-          <w:noProof/>
-        </w:rPr>
-      </w:pPr>
-    </w:p>
-    <w:p>
-      <w:pPr>
-        <w:pStyle w:val="template"/>
-        <w:jc w:val="both"/>
-        <w:rPr>
-          <w:noProof/>
-        </w:rPr>
-      </w:pPr>
-    </w:p>
-    <w:p>
-      <w:pPr>
-        <w:pStyle w:val="template"/>
-        <w:jc w:val="both"/>
-        <w:rPr>
-          <w:noProof/>
-        </w:rPr>
-      </w:pPr>
-    </w:p>
-    <w:p>
-      <w:pPr>
-        <w:pStyle w:val="template"/>
-        <w:jc w:val="both"/>
-        <w:rPr>
-          <w:noProof/>
-        </w:rPr>
+      </w:pPr>
+    </w:p>
+    <w:p>
+      <w:pPr>
+        <w:pStyle w:val="template"/>
+        <w:jc w:val="both"/>
+      </w:pPr>
+    </w:p>
+    <w:p>
+      <w:pPr>
+        <w:pStyle w:val="template"/>
+        <w:jc w:val="both"/>
+      </w:pPr>
+    </w:p>
+    <w:p>
+      <w:pPr>
+        <w:pStyle w:val="template"/>
+        <w:jc w:val="both"/>
+      </w:pPr>
+    </w:p>
+    <w:p>
+      <w:pPr>
+        <w:pStyle w:val="template"/>
+        <w:jc w:val="both"/>
+      </w:pPr>
+    </w:p>
+    <w:p>
+      <w:pPr>
+        <w:pStyle w:val="template"/>
+        <w:jc w:val="both"/>
+      </w:pPr>
+    </w:p>
+    <w:p>
+      <w:pPr>
+        <w:pStyle w:val="template"/>
+        <w:jc w:val="both"/>
+      </w:pPr>
+    </w:p>
+    <w:p>
+      <w:pPr>
+        <w:pStyle w:val="template"/>
+        <w:jc w:val="both"/>
+      </w:pPr>
+    </w:p>
+    <w:p>
+      <w:pPr>
+        <w:pStyle w:val="template"/>
+        <w:jc w:val="both"/>
+      </w:pPr>
+    </w:p>
+    <w:p>
+      <w:pPr>
+        <w:pStyle w:val="template"/>
+        <w:jc w:val="both"/>
+      </w:pPr>
+    </w:p>
+    <w:p>
+      <w:pPr>
+        <w:pStyle w:val="template"/>
+        <w:jc w:val="both"/>
+      </w:pPr>
+    </w:p>
+    <w:p>
+      <w:pPr>
+        <w:pStyle w:val="template"/>
+        <w:jc w:val="both"/>
+      </w:pPr>
+    </w:p>
+    <w:p>
+      <w:pPr>
+        <w:pStyle w:val="template"/>
+        <w:jc w:val="both"/>
       </w:pPr>
     </w:p>
     <w:p>
@@ -3699,7 +5685,6 @@
         <w:rPr>
           <w:rFonts w:ascii="Arial" w:hAnsi="Arial"/>
         </w:rPr>
-        <w:lastRenderedPageBreak/>
         <w:t>D</w:t>
       </w:r>
       <w:bookmarkEnd w:id="33"/>
@@ -3715,6 +5700,7 @@
         <w:pStyle w:val="template"/>
         <w:jc w:val="both"/>
       </w:pPr>
+      <w:bookmarkStart w:id="34" w:name="_Toc226963043"/>
       <w:r>
         <w:t>&lt;</w:t>
       </w:r>
@@ -3722,39 +5708,16 @@
         <w:rPr>
           <w:color w:val="0000FF"/>
         </w:rPr>
-        <w:t>Same as for D-1, repeat</w:t>
-      </w:r>
-      <w:r>
-        <w:rPr>
-          <w:rFonts w:cs="Times New Roman"/>
-          <w:color w:val="0000FF"/>
-          <w:szCs w:val="24"/>
-        </w:rPr>
-        <w:t xml:space="preserve"> for as many diagrams as you have for this section. Remove if not needed.</w:t>
-      </w:r>
-    </w:p>
-    <w:p>
-      <w:pPr>
-        <w:pStyle w:val="template"/>
-        <w:jc w:val="both"/>
-      </w:pPr>
-    </w:p>
-    <w:p>
-      <w:pPr>
-        <w:pStyle w:val="template"/>
-        <w:jc w:val="both"/>
-      </w:pPr>
-      <w:r>
-        <w:t xml:space="preserve">TODO: </w:t>
-      </w:r>
-      <w:r>
-        <w:rPr>
-          <w:lang w:eastAsia="zh-CN"/>
-        </w:rPr>
-        <w:t>Repeat same process as you did for D-1: Title, Diagram, Description.</w:t>
-      </w:r>
-      <w:r>
-        <w:t>&gt;</w:t>
+        <w:t xml:space="preserve">Provide a title, the behavioral diagram, and a brief description about it. </w:t>
+      </w:r>
+    </w:p>
+    <w:p>
+      <w:pPr>
+        <w:pStyle w:val="template"/>
+        <w:jc w:val="both"/>
+      </w:pPr>
+      <w:r>
+        <w:t>TODO: Provide a Behavioral Diagram (sequence or state) and then give a description of what activity it is describing visually. For sequence diagrams, this would be each actor involved and the function calls between them. For state diagrams, this would be a table of each state with each state transition also labeled and described. A series of related complex states should be simplified as a “superstate” with a more in-depth view of it shown in a separate diagram. See the “operation” state in the microwave state diagram from Lecture 13 slides 27 and 28 for an example of this.&gt;</w:t>
       </w:r>
     </w:p>
     <w:p>
@@ -3768,7 +5731,6 @@
           <w:rFonts w:ascii="Arial" w:hAnsi="Arial"/>
         </w:rPr>
       </w:pPr>
-      <w:bookmarkStart w:id="34" w:name="_Toc226963043"/>
       <w:r>
         <w:rPr>
           <w:rFonts w:ascii="Arial" w:hAnsi="Arial"/>
@@ -3957,8 +5919,8 @@
       </w:r>
     </w:p>
     <w:sectPr>
-      <w:headerReference w:type="default" r:id="rId14"/>
-      <w:footerReference w:type="default" r:id="rId15"/>
+      <w:headerReference w:type="default" r:id="rId15"/>
+      <w:footerReference w:type="default" r:id="rId16"/>
       <w:pgSz w:w="12240" w:h="15840"/>
       <w:pgMar w:top="1440" w:right="1296" w:bottom="1440" w:left="1296" w:header="720" w:footer="720" w:gutter="0"/>
       <w:pgNumType w:start="1"/>
@@ -5542,6 +7504,22 @@
       <w:rFonts w:ascii="Times New Roman" w:hAnsi="Times New Roman" w:cs="Times New Roman"/>
     </w:rPr>
   </w:style>
+  <w:style w:type="table" w:styleId="TableGrid">
+    <w:name w:val="Table Grid"/>
+    <w:basedOn w:val="TableNormal"/>
+    <w:uiPriority w:val="59"/>
+    <w:rsid w:val="00FA18FE"/>
+    <w:tblPr>
+      <w:tblBorders>
+        <w:top w:val="single" w:sz="4" w:space="0" w:color="auto"/>
+        <w:left w:val="single" w:sz="4" w:space="0" w:color="auto"/>
+        <w:bottom w:val="single" w:sz="4" w:space="0" w:color="auto"/>
+        <w:right w:val="single" w:sz="4" w:space="0" w:color="auto"/>
+        <w:insideH w:val="single" w:sz="4" w:space="0" w:color="auto"/>
+        <w:insideV w:val="single" w:sz="4" w:space="0" w:color="auto"/>
+      </w:tblBorders>
+    </w:tblPr>
+  </w:style>
 </w:styles>
 </file>
 

</xml_diff>

<commit_message>
Added 2nd Activity Diagram and Class Diagram
Also made some formatting changes
</commit_message>
<xml_diff>
--- a/Software Design Document.docx
+++ b/Software Design Document.docx
@@ -99,14 +99,12 @@
           <w:sz w:val="60"/>
         </w:rPr>
       </w:pPr>
-      <w:proofErr w:type="spellStart"/>
       <w:r>
         <w:rPr>
           <w:sz w:val="60"/>
         </w:rPr>
         <w:t>JournalJay</w:t>
       </w:r>
-      <w:proofErr w:type="spellEnd"/>
     </w:p>
     <w:p>
       <w:pPr>
@@ -144,12 +142,6 @@
         </w:rPr>
       </w:pPr>
       <w:r>
-        <w:t xml:space="preserve">Group Name: </w:t>
-      </w:r>
-      <w:r>
-        <w:rPr>
-          <w:sz w:val="22"/>
-        </w:rPr>
         <w:t>Sizzle Snap</w:t>
       </w:r>
     </w:p>
@@ -250,7 +242,7 @@
               <w:rPr>
                 <w:sz w:val="22"/>
               </w:rPr>
-              <w:t>&lt;name&gt;</w:t>
+              <w:t>Irina Bejan</w:t>
             </w:r>
           </w:p>
         </w:tc>
@@ -272,7 +264,7 @@
               <w:rPr>
                 <w:sz w:val="22"/>
               </w:rPr>
-              <w:t>&lt;student #&gt;</w:t>
+              <w:t>11613022</w:t>
             </w:r>
           </w:p>
         </w:tc>
@@ -294,211 +286,7 @@
               <w:rPr>
                 <w:sz w:val="22"/>
               </w:rPr>
-              <w:t>&lt;e-mail&gt;</w:t>
-            </w:r>
-          </w:p>
-        </w:tc>
-      </w:tr>
-      <w:tr>
-        <w:tc>
-          <w:tcPr>
-            <w:tcW w:w="3191" w:type="dxa"/>
-            <w:shd w:val="clear" w:color="auto" w:fill="auto"/>
-          </w:tcPr>
-          <w:p>
-            <w:pPr>
-              <w:pStyle w:val="ByLine"/>
-              <w:spacing w:before="0" w:after="0"/>
-              <w:jc w:val="left"/>
-              <w:rPr>
-                <w:sz w:val="22"/>
-              </w:rPr>
-            </w:pPr>
-            <w:r>
-              <w:rPr>
-                <w:sz w:val="22"/>
-              </w:rPr>
-              <w:t>&lt;name&gt;</w:t>
-            </w:r>
-          </w:p>
-        </w:tc>
-        <w:tc>
-          <w:tcPr>
-            <w:tcW w:w="3190" w:type="dxa"/>
-            <w:shd w:val="clear" w:color="auto" w:fill="auto"/>
-          </w:tcPr>
-          <w:p>
-            <w:pPr>
-              <w:pStyle w:val="ByLine"/>
-              <w:spacing w:before="0" w:after="0"/>
-              <w:jc w:val="center"/>
-              <w:rPr>
-                <w:sz w:val="22"/>
-              </w:rPr>
-            </w:pPr>
-            <w:r>
-              <w:rPr>
-                <w:sz w:val="22"/>
-              </w:rPr>
-              <w:t>&lt;student #&gt;</w:t>
-            </w:r>
-          </w:p>
-        </w:tc>
-        <w:tc>
-          <w:tcPr>
-            <w:tcW w:w="3194" w:type="dxa"/>
-            <w:shd w:val="clear" w:color="auto" w:fill="auto"/>
-          </w:tcPr>
-          <w:p>
-            <w:pPr>
-              <w:pStyle w:val="ByLine"/>
-              <w:spacing w:before="0" w:after="0"/>
-              <w:jc w:val="center"/>
-              <w:rPr>
-                <w:sz w:val="22"/>
-              </w:rPr>
-            </w:pPr>
-            <w:r>
-              <w:rPr>
-                <w:sz w:val="22"/>
-              </w:rPr>
-              <w:t>&lt;e-mail&gt;</w:t>
-            </w:r>
-          </w:p>
-        </w:tc>
-      </w:tr>
-      <w:tr>
-        <w:tc>
-          <w:tcPr>
-            <w:tcW w:w="3191" w:type="dxa"/>
-            <w:shd w:val="clear" w:color="auto" w:fill="auto"/>
-          </w:tcPr>
-          <w:p>
-            <w:pPr>
-              <w:pStyle w:val="ByLine"/>
-              <w:spacing w:before="0" w:after="0"/>
-              <w:jc w:val="left"/>
-              <w:rPr>
-                <w:sz w:val="22"/>
-              </w:rPr>
-            </w:pPr>
-            <w:r>
-              <w:rPr>
-                <w:sz w:val="22"/>
-              </w:rPr>
-              <w:t>&lt;name&gt;</w:t>
-            </w:r>
-          </w:p>
-        </w:tc>
-        <w:tc>
-          <w:tcPr>
-            <w:tcW w:w="3190" w:type="dxa"/>
-            <w:shd w:val="clear" w:color="auto" w:fill="auto"/>
-          </w:tcPr>
-          <w:p>
-            <w:pPr>
-              <w:pStyle w:val="ByLine"/>
-              <w:spacing w:before="0" w:after="0"/>
-              <w:jc w:val="center"/>
-              <w:rPr>
-                <w:sz w:val="22"/>
-              </w:rPr>
-            </w:pPr>
-            <w:r>
-              <w:rPr>
-                <w:sz w:val="22"/>
-              </w:rPr>
-              <w:t>&lt;student #&gt;</w:t>
-            </w:r>
-          </w:p>
-        </w:tc>
-        <w:tc>
-          <w:tcPr>
-            <w:tcW w:w="3194" w:type="dxa"/>
-            <w:shd w:val="clear" w:color="auto" w:fill="auto"/>
-          </w:tcPr>
-          <w:p>
-            <w:pPr>
-              <w:pStyle w:val="ByLine"/>
-              <w:spacing w:before="0" w:after="0"/>
-              <w:jc w:val="center"/>
-              <w:rPr>
-                <w:sz w:val="22"/>
-              </w:rPr>
-            </w:pPr>
-            <w:r>
-              <w:rPr>
-                <w:sz w:val="22"/>
-              </w:rPr>
-              <w:t>&lt;e-mail&gt;</w:t>
-            </w:r>
-          </w:p>
-        </w:tc>
-      </w:tr>
-      <w:tr>
-        <w:tc>
-          <w:tcPr>
-            <w:tcW w:w="3191" w:type="dxa"/>
-            <w:shd w:val="clear" w:color="auto" w:fill="auto"/>
-          </w:tcPr>
-          <w:p>
-            <w:pPr>
-              <w:pStyle w:val="ByLine"/>
-              <w:spacing w:before="0" w:after="0"/>
-              <w:jc w:val="left"/>
-              <w:rPr>
-                <w:sz w:val="22"/>
-              </w:rPr>
-            </w:pPr>
-            <w:r>
-              <w:rPr>
-                <w:sz w:val="22"/>
-              </w:rPr>
-              <w:t>&lt;name&gt;</w:t>
-            </w:r>
-          </w:p>
-        </w:tc>
-        <w:tc>
-          <w:tcPr>
-            <w:tcW w:w="3190" w:type="dxa"/>
-            <w:shd w:val="clear" w:color="auto" w:fill="auto"/>
-          </w:tcPr>
-          <w:p>
-            <w:pPr>
-              <w:pStyle w:val="ByLine"/>
-              <w:spacing w:before="0" w:after="0"/>
-              <w:jc w:val="center"/>
-              <w:rPr>
-                <w:sz w:val="22"/>
-              </w:rPr>
-            </w:pPr>
-            <w:r>
-              <w:rPr>
-                <w:sz w:val="22"/>
-              </w:rPr>
-              <w:t>&lt;student #&gt;</w:t>
-            </w:r>
-          </w:p>
-        </w:tc>
-        <w:tc>
-          <w:tcPr>
-            <w:tcW w:w="3194" w:type="dxa"/>
-            <w:shd w:val="clear" w:color="auto" w:fill="auto"/>
-          </w:tcPr>
-          <w:p>
-            <w:pPr>
-              <w:pStyle w:val="ByLine"/>
-              <w:spacing w:before="0" w:after="0"/>
-              <w:jc w:val="center"/>
-              <w:rPr>
-                <w:sz w:val="22"/>
-              </w:rPr>
-            </w:pPr>
-            <w:r>
-              <w:rPr>
-                <w:sz w:val="22"/>
-              </w:rPr>
-              <w:t>&lt;e-mail&gt;</w:t>
+              <w:t>Irina.bejan@wsu.edu</w:t>
             </w:r>
           </w:p>
         </w:tc>
@@ -591,9 +379,6 @@
               </w:rPr>
             </w:pPr>
             <w:r>
-              <w:rPr>
-                <w:sz w:val="22"/>
-              </w:rPr>
               <w:t>11/20/20</w:t>
             </w:r>
           </w:p>
@@ -701,6 +486,11 @@
       </w:tr>
     </w:tbl>
     <w:p>
+      <w:pPr>
+        <w:rPr>
+          <w:rFonts w:ascii="Arial" w:hAnsi="Arial" w:cs="Arial"/>
+        </w:rPr>
+      </w:pPr>
       <w:bookmarkStart w:id="0" w:name="_Toc344877432"/>
       <w:bookmarkStart w:id="1" w:name="_Toc344879822"/>
       <w:bookmarkStart w:id="2" w:name="_Toc346508722"/>
@@ -720,10 +510,9 @@
       <w:bookmarkEnd w:id="4"/>
       <w:r>
         <w:rPr>
-          <w:rFonts w:ascii="Arial" w:hAnsi="Arial"/>
+          <w:rFonts w:ascii="Arial" w:hAnsi="Arial" w:cs="Arial"/>
           <w:color w:val="FFFFFF"/>
         </w:rPr>
-        <w:lastRenderedPageBreak/>
         <w:t>Content</w:t>
       </w:r>
       <w:bookmarkEnd w:id="5"/>
@@ -736,6 +525,9 @@
     </w:p>
     <w:p>
       <w:pPr>
+        <w:rPr>
+          <w:rFonts w:ascii="Arial" w:hAnsi="Arial" w:cs="Arial"/>
+        </w:rPr>
         <w:sectPr>
           <w:headerReference w:type="default" r:id="rId8"/>
           <w:footerReference w:type="default" r:id="rId9"/>
@@ -752,7 +544,7 @@
     <w:p>
       <w:pPr>
         <w:rPr>
-          <w:rFonts w:ascii="Arial" w:hAnsi="Arial"/>
+          <w:rFonts w:ascii="Arial" w:hAnsi="Arial" w:cs="Arial"/>
           <w:color w:val="FFFFFF"/>
         </w:rPr>
       </w:pPr>
@@ -760,6 +552,7 @@
     <w:sdt>
       <w:sdtPr>
         <w:rPr>
+          <w:rFonts w:ascii="Arial" w:hAnsi="Arial" w:cs="Arial"/>
           <w:b w:val="0"/>
           <w:bCs w:val="0"/>
           <w:sz w:val="24"/>
@@ -785,19 +578,34 @@
             <w:shd w:val="clear" w:color="auto" w:fill="4C4C4C"/>
             <w:spacing w:before="0"/>
             <w:jc w:val="center"/>
+            <w:rPr>
+              <w:rFonts w:ascii="Arial" w:hAnsi="Arial" w:cs="Arial"/>
+            </w:rPr>
           </w:pPr>
           <w:r>
+            <w:rPr>
+              <w:rFonts w:ascii="Arial" w:hAnsi="Arial" w:cs="Arial"/>
+            </w:rPr>
             <w:fldChar w:fldCharType="begin"/>
           </w:r>
           <w:r>
+            <w:rPr>
+              <w:rFonts w:ascii="Arial" w:hAnsi="Arial" w:cs="Arial"/>
+            </w:rPr>
             <w:instrText>TOC \o "1-2" \h</w:instrText>
           </w:r>
           <w:r>
+            <w:rPr>
+              <w:rFonts w:ascii="Arial" w:hAnsi="Arial" w:cs="Arial"/>
+            </w:rPr>
             <w:fldChar w:fldCharType="end"/>
           </w:r>
         </w:p>
         <w:p>
           <w:pPr>
+            <w:rPr>
+              <w:rFonts w:ascii="Arial" w:hAnsi="Arial" w:cs="Arial"/>
+            </w:rPr>
             <w:sectPr>
               <w:type w:val="continuous"/>
               <w:pgSz w:w="12240" w:h="15840"/>
@@ -817,7 +625,7 @@
           <w:tab w:val="right" w:leader="dot" w:pos="9350"/>
         </w:tabs>
         <w:rPr>
-          <w:rFonts w:ascii="Cambria" w:eastAsia="MS Mincho" w:hAnsi="Cambria"/>
+          <w:rFonts w:ascii="Arial" w:eastAsia="MS Mincho" w:hAnsi="Arial" w:cs="Arial"/>
           <w:b w:val="0"/>
           <w:bCs w:val="0"/>
           <w:caps w:val="0"/>
@@ -828,13 +636,13 @@
       </w:pPr>
       <w:r>
         <w:rPr>
-          <w:rFonts w:ascii="Arial" w:hAnsi="Arial"/>
+          <w:rFonts w:ascii="Arial" w:hAnsi="Arial" w:cs="Arial"/>
         </w:rPr>
         <w:t>Contents</w:t>
       </w:r>
       <w:r>
         <w:rPr>
-          <w:rFonts w:ascii="Arial" w:hAnsi="Arial"/>
+          <w:rFonts w:ascii="Arial" w:hAnsi="Arial" w:cs="Arial"/>
         </w:rPr>
         <w:tab/>
         <w:t>ii</w:t>
@@ -848,7 +656,7 @@
           <w:tab w:val="right" w:leader="dot" w:pos="9350"/>
         </w:tabs>
         <w:rPr>
-          <w:rFonts w:ascii="Cambria" w:eastAsia="MS Mincho" w:hAnsi="Cambria"/>
+          <w:rFonts w:ascii="Arial" w:eastAsia="MS Mincho" w:hAnsi="Arial" w:cs="Arial"/>
           <w:b w:val="0"/>
           <w:bCs w:val="0"/>
           <w:caps w:val="0"/>
@@ -865,7 +673,7 @@
       </w:r>
       <w:r>
         <w:rPr>
-          <w:rFonts w:ascii="Arial" w:eastAsia="MS Mincho" w:hAnsi="Arial"/>
+          <w:rFonts w:ascii="Arial" w:eastAsia="MS Mincho" w:hAnsi="Arial" w:cs="Arial"/>
           <w:b w:val="0"/>
           <w:bCs w:val="0"/>
           <w:caps w:val="0"/>
@@ -877,13 +685,13 @@
       </w:r>
       <w:r>
         <w:rPr>
-          <w:rFonts w:ascii="Arial" w:hAnsi="Arial"/>
+          <w:rFonts w:ascii="Arial" w:hAnsi="Arial" w:cs="Arial"/>
         </w:rPr>
         <w:t>Introduction</w:t>
       </w:r>
       <w:r>
         <w:rPr>
-          <w:rFonts w:ascii="Arial" w:hAnsi="Arial"/>
+          <w:rFonts w:ascii="Arial" w:hAnsi="Arial" w:cs="Arial"/>
         </w:rPr>
         <w:tab/>
         <w:t>1</w:t>
@@ -897,7 +705,7 @@
           <w:tab w:val="right" w:leader="dot" w:pos="9350"/>
         </w:tabs>
         <w:rPr>
-          <w:rFonts w:ascii="Cambria" w:eastAsia="MS Mincho" w:hAnsi="Cambria"/>
+          <w:rFonts w:ascii="Arial" w:eastAsia="MS Mincho" w:hAnsi="Arial" w:cs="Arial"/>
           <w:smallCaps w:val="0"/>
           <w:sz w:val="24"/>
           <w:szCs w:val="24"/>
@@ -912,7 +720,7 @@
       </w:r>
       <w:r>
         <w:rPr>
-          <w:rFonts w:ascii="Arial" w:eastAsia="MS Mincho" w:hAnsi="Arial"/>
+          <w:rFonts w:ascii="Arial" w:eastAsia="MS Mincho" w:hAnsi="Arial" w:cs="Arial"/>
           <w:smallCaps w:val="0"/>
           <w:sz w:val="24"/>
           <w:szCs w:val="24"/>
@@ -922,13 +730,13 @@
       </w:r>
       <w:r>
         <w:rPr>
-          <w:rFonts w:ascii="Arial" w:hAnsi="Arial"/>
+          <w:rFonts w:ascii="Arial" w:hAnsi="Arial" w:cs="Arial"/>
         </w:rPr>
         <w:t>Project Overview</w:t>
       </w:r>
       <w:r>
         <w:rPr>
-          <w:rFonts w:ascii="Arial" w:hAnsi="Arial"/>
+          <w:rFonts w:ascii="Arial" w:hAnsi="Arial" w:cs="Arial"/>
         </w:rPr>
         <w:tab/>
         <w:t>1</w:t>
@@ -942,7 +750,7 @@
           <w:tab w:val="right" w:leader="dot" w:pos="9350"/>
         </w:tabs>
         <w:rPr>
-          <w:rFonts w:ascii="Cambria" w:eastAsia="MS Mincho" w:hAnsi="Cambria"/>
+          <w:rFonts w:ascii="Arial" w:eastAsia="MS Mincho" w:hAnsi="Arial" w:cs="Arial"/>
           <w:smallCaps w:val="0"/>
           <w:sz w:val="24"/>
           <w:szCs w:val="24"/>
@@ -957,7 +765,7 @@
       </w:r>
       <w:r>
         <w:rPr>
-          <w:rFonts w:ascii="Arial" w:eastAsia="MS Mincho" w:hAnsi="Arial"/>
+          <w:rFonts w:ascii="Arial" w:eastAsia="MS Mincho" w:hAnsi="Arial" w:cs="Arial"/>
           <w:smallCaps w:val="0"/>
           <w:sz w:val="24"/>
           <w:szCs w:val="24"/>
@@ -967,13 +775,13 @@
       </w:r>
       <w:r>
         <w:rPr>
-          <w:rFonts w:ascii="Arial" w:hAnsi="Arial"/>
+          <w:rFonts w:ascii="Arial" w:hAnsi="Arial" w:cs="Arial"/>
         </w:rPr>
         <w:t>Definitions, Acronyms and Abbreviations</w:t>
       </w:r>
       <w:r>
         <w:rPr>
-          <w:rFonts w:ascii="Arial" w:hAnsi="Arial"/>
+          <w:rFonts w:ascii="Arial" w:hAnsi="Arial" w:cs="Arial"/>
         </w:rPr>
         <w:tab/>
         <w:t>1</w:t>
@@ -987,7 +795,7 @@
           <w:tab w:val="right" w:leader="dot" w:pos="9350"/>
         </w:tabs>
         <w:rPr>
-          <w:rFonts w:ascii="Cambria" w:eastAsia="MS Mincho" w:hAnsi="Cambria"/>
+          <w:rFonts w:ascii="Arial" w:eastAsia="MS Mincho" w:hAnsi="Arial" w:cs="Arial"/>
           <w:smallCaps w:val="0"/>
           <w:sz w:val="24"/>
           <w:szCs w:val="24"/>
@@ -1002,7 +810,7 @@
       </w:r>
       <w:r>
         <w:rPr>
-          <w:rFonts w:ascii="Arial" w:eastAsia="MS Mincho" w:hAnsi="Arial"/>
+          <w:rFonts w:ascii="Arial" w:eastAsia="MS Mincho" w:hAnsi="Arial" w:cs="Arial"/>
           <w:smallCaps w:val="0"/>
           <w:sz w:val="24"/>
           <w:szCs w:val="24"/>
@@ -1012,13 +820,13 @@
       </w:r>
       <w:r>
         <w:rPr>
-          <w:rFonts w:ascii="Arial" w:hAnsi="Arial"/>
+          <w:rFonts w:ascii="Arial" w:hAnsi="Arial" w:cs="Arial"/>
         </w:rPr>
         <w:t>References and Acknowledgments</w:t>
       </w:r>
       <w:r>
         <w:rPr>
-          <w:rFonts w:ascii="Arial" w:hAnsi="Arial"/>
+          <w:rFonts w:ascii="Arial" w:hAnsi="Arial" w:cs="Arial"/>
         </w:rPr>
         <w:tab/>
         <w:t>1</w:t>
@@ -1032,7 +840,7 @@
           <w:tab w:val="right" w:leader="dot" w:pos="9350"/>
         </w:tabs>
         <w:rPr>
-          <w:rFonts w:ascii="Arial" w:hAnsi="Arial"/>
+          <w:rFonts w:ascii="Arial" w:hAnsi="Arial" w:cs="Arial"/>
         </w:rPr>
       </w:pPr>
       <w:r>
@@ -1043,7 +851,7 @@
       </w:r>
       <w:r>
         <w:rPr>
-          <w:rFonts w:ascii="Arial" w:eastAsia="MS Mincho" w:hAnsi="Arial"/>
+          <w:rFonts w:ascii="Arial" w:eastAsia="MS Mincho" w:hAnsi="Arial" w:cs="Arial"/>
           <w:b w:val="0"/>
           <w:bCs w:val="0"/>
           <w:caps w:val="0"/>
@@ -1055,13 +863,13 @@
       </w:r>
       <w:r>
         <w:rPr>
-          <w:rFonts w:ascii="Arial" w:hAnsi="Arial"/>
+          <w:rFonts w:ascii="Arial" w:hAnsi="Arial" w:cs="Arial"/>
         </w:rPr>
         <w:t>Activity Diagram(s)</w:t>
       </w:r>
       <w:r>
         <w:rPr>
-          <w:rFonts w:ascii="Arial" w:hAnsi="Arial"/>
+          <w:rFonts w:ascii="Arial" w:hAnsi="Arial" w:cs="Arial"/>
         </w:rPr>
         <w:tab/>
         <w:t>2</w:t>
@@ -1074,6 +882,9 @@
           <w:tab w:val="left" w:pos="758"/>
           <w:tab w:val="right" w:leader="dot" w:pos="9350"/>
         </w:tabs>
+        <w:rPr>
+          <w:rFonts w:ascii="Arial" w:hAnsi="Arial" w:cs="Arial"/>
+        </w:rPr>
       </w:pPr>
       <w:r>
         <w:rPr>
@@ -1083,7 +894,7 @@
       </w:r>
       <w:r>
         <w:rPr>
-          <w:rFonts w:ascii="Arial" w:eastAsia="MS Mincho" w:hAnsi="Arial"/>
+          <w:rFonts w:ascii="Arial" w:eastAsia="MS Mincho" w:hAnsi="Arial" w:cs="Arial"/>
           <w:smallCaps w:val="0"/>
           <w:sz w:val="24"/>
           <w:szCs w:val="24"/>
@@ -1093,15 +904,13 @@
       </w:r>
       <w:r>
         <w:rPr>
-          <w:rFonts w:ascii="Arial" w:eastAsia="MS Mincho" w:hAnsi="Arial"/>
-          <w:smallCaps w:val="0"/>
-          <w:lang w:eastAsia="ja-JP" w:bidi="ar-SA"/>
+          <w:rFonts w:ascii="Arial" w:hAnsi="Arial" w:cs="Arial"/>
         </w:rPr>
         <w:t>Making a Journal Entry</w:t>
       </w:r>
       <w:r>
         <w:rPr>
-          <w:rFonts w:ascii="Arial" w:hAnsi="Arial"/>
+          <w:rFonts w:ascii="Arial" w:hAnsi="Arial" w:cs="Arial"/>
         </w:rPr>
         <w:tab/>
         <w:t>2</w:t>
@@ -1114,6 +923,9 @@
           <w:tab w:val="left" w:pos="758"/>
           <w:tab w:val="right" w:leader="dot" w:pos="9350"/>
         </w:tabs>
+        <w:rPr>
+          <w:rFonts w:ascii="Arial" w:hAnsi="Arial" w:cs="Arial"/>
+        </w:rPr>
       </w:pPr>
       <w:r>
         <w:rPr>
@@ -1123,7 +935,7 @@
       </w:r>
       <w:r>
         <w:rPr>
-          <w:rFonts w:ascii="Arial" w:eastAsia="MS Mincho" w:hAnsi="Arial"/>
+          <w:rFonts w:ascii="Arial" w:eastAsia="MS Mincho" w:hAnsi="Arial" w:cs="Arial"/>
           <w:smallCaps w:val="0"/>
           <w:sz w:val="24"/>
           <w:szCs w:val="24"/>
@@ -1133,51 +945,13 @@
       </w:r>
       <w:r>
         <w:rPr>
-          <w:rFonts w:ascii="Arial" w:hAnsi="Arial"/>
-        </w:rPr>
-        <w:t>D-2</w:t>
-      </w:r>
-      <w:r>
-        <w:rPr>
-          <w:rFonts w:ascii="Arial" w:hAnsi="Arial"/>
-        </w:rPr>
-        <w:tab/>
-        <w:t>2</w:t>
-      </w:r>
-    </w:p>
-    <w:p>
-      <w:pPr>
-        <w:pStyle w:val="TOC2"/>
-        <w:tabs>
-          <w:tab w:val="left" w:pos="758"/>
-          <w:tab w:val="right" w:leader="dot" w:pos="9350"/>
-        </w:tabs>
-      </w:pPr>
-      <w:r>
-        <w:rPr>
-          <w:rFonts w:ascii="Arial" w:hAnsi="Arial" w:cs="Arial"/>
-        </w:rPr>
-        <w:t>2.2</w:t>
-      </w:r>
-      <w:r>
-        <w:rPr>
-          <w:rFonts w:ascii="Arial" w:eastAsia="MS Mincho" w:hAnsi="Arial"/>
-          <w:smallCaps w:val="0"/>
-          <w:sz w:val="24"/>
-          <w:szCs w:val="24"/>
-          <w:lang w:eastAsia="ja-JP" w:bidi="ar-SA"/>
-        </w:rPr>
-        <w:tab/>
-      </w:r>
-      <w:r>
-        <w:rPr>
-          <w:rFonts w:ascii="Arial" w:hAnsi="Arial"/>
-        </w:rPr>
-        <w:t>D-3</w:t>
-      </w:r>
-      <w:r>
-        <w:rPr>
-          <w:rFonts w:ascii="Arial" w:hAnsi="Arial"/>
+          <w:rFonts w:ascii="Arial" w:hAnsi="Arial" w:cs="Arial"/>
+        </w:rPr>
+        <w:t>Removing A User (Admin)</w:t>
+      </w:r>
+      <w:r>
+        <w:rPr>
+          <w:rFonts w:ascii="Arial" w:hAnsi="Arial" w:cs="Arial"/>
         </w:rPr>
         <w:tab/>
         <w:t>2</w:t>
@@ -1191,7 +965,7 @@
           <w:tab w:val="right" w:leader="dot" w:pos="9350"/>
         </w:tabs>
         <w:rPr>
-          <w:rFonts w:ascii="Arial" w:hAnsi="Arial"/>
+          <w:rFonts w:ascii="Arial" w:hAnsi="Arial" w:cs="Arial"/>
         </w:rPr>
       </w:pPr>
       <w:r>
@@ -1202,7 +976,7 @@
       </w:r>
       <w:r>
         <w:rPr>
-          <w:rFonts w:ascii="Arial" w:eastAsia="MS Mincho" w:hAnsi="Arial"/>
+          <w:rFonts w:ascii="Arial" w:eastAsia="MS Mincho" w:hAnsi="Arial" w:cs="Arial"/>
           <w:b w:val="0"/>
           <w:bCs w:val="0"/>
           <w:caps w:val="0"/>
@@ -1214,13 +988,13 @@
       </w:r>
       <w:r>
         <w:rPr>
-          <w:rFonts w:ascii="Arial" w:hAnsi="Arial"/>
+          <w:rFonts w:ascii="Arial" w:hAnsi="Arial" w:cs="Arial"/>
         </w:rPr>
         <w:t>Class Diagram(s)</w:t>
       </w:r>
       <w:r>
         <w:rPr>
-          <w:rFonts w:ascii="Arial" w:hAnsi="Arial"/>
+          <w:rFonts w:ascii="Arial" w:hAnsi="Arial" w:cs="Arial"/>
         </w:rPr>
         <w:tab/>
         <w:t>3</w:t>
@@ -1234,7 +1008,7 @@
           <w:tab w:val="right" w:leader="dot" w:pos="9350"/>
         </w:tabs>
         <w:rPr>
-          <w:rFonts w:ascii="Arial" w:hAnsi="Arial"/>
+          <w:rFonts w:ascii="Arial" w:hAnsi="Arial" w:cs="Arial"/>
         </w:rPr>
       </w:pPr>
       <w:r>
@@ -1245,7 +1019,7 @@
       </w:r>
       <w:r>
         <w:rPr>
-          <w:rFonts w:ascii="Arial" w:eastAsia="MS Mincho" w:hAnsi="Arial"/>
+          <w:rFonts w:ascii="Arial" w:eastAsia="MS Mincho" w:hAnsi="Arial" w:cs="Arial"/>
           <w:smallCaps w:val="0"/>
           <w:sz w:val="24"/>
           <w:szCs w:val="24"/>
@@ -1255,14 +1029,14 @@
       </w:r>
       <w:r>
         <w:rPr>
-          <w:rFonts w:ascii="Arial" w:eastAsia="MS Mincho" w:hAnsi="Arial"/>
+          <w:rFonts w:ascii="Arial" w:eastAsia="MS Mincho" w:hAnsi="Arial" w:cs="Arial"/>
           <w:lang w:eastAsia="ja-JP"/>
         </w:rPr>
-        <w:t>D-1</w:t>
-      </w:r>
-      <w:r>
-        <w:rPr>
-          <w:rFonts w:ascii="Arial" w:hAnsi="Arial"/>
+        <w:t>JournalJay Classes</w:t>
+      </w:r>
+      <w:r>
+        <w:rPr>
+          <w:rFonts w:ascii="Arial" w:hAnsi="Arial" w:cs="Arial"/>
         </w:rPr>
         <w:tab/>
         <w:t>3</w:t>
@@ -1276,7 +1050,7 @@
           <w:tab w:val="right" w:leader="dot" w:pos="9350"/>
         </w:tabs>
         <w:rPr>
-          <w:rFonts w:ascii="Arial" w:hAnsi="Arial"/>
+          <w:rFonts w:ascii="Arial" w:hAnsi="Arial" w:cs="Arial"/>
         </w:rPr>
       </w:pPr>
       <w:r>
@@ -1287,7 +1061,7 @@
       </w:r>
       <w:r>
         <w:rPr>
-          <w:rFonts w:ascii="Arial" w:eastAsia="MS Mincho" w:hAnsi="Arial"/>
+          <w:rFonts w:ascii="Arial" w:eastAsia="MS Mincho" w:hAnsi="Arial" w:cs="Arial"/>
           <w:smallCaps w:val="0"/>
           <w:sz w:val="24"/>
           <w:szCs w:val="24"/>
@@ -1297,54 +1071,13 @@
       </w:r>
       <w:r>
         <w:rPr>
-          <w:rFonts w:ascii="Arial" w:hAnsi="Arial"/>
+          <w:rFonts w:ascii="Arial" w:hAnsi="Arial" w:cs="Arial"/>
         </w:rPr>
         <w:t>D-2</w:t>
       </w:r>
       <w:r>
         <w:rPr>
-          <w:rFonts w:ascii="Arial" w:hAnsi="Arial"/>
-        </w:rPr>
-        <w:tab/>
-        <w:t>3</w:t>
-      </w:r>
-    </w:p>
-    <w:p>
-      <w:pPr>
-        <w:pStyle w:val="TOC2"/>
-        <w:tabs>
-          <w:tab w:val="left" w:pos="758"/>
-          <w:tab w:val="right" w:leader="dot" w:pos="9350"/>
-        </w:tabs>
-        <w:rPr>
-          <w:rFonts w:ascii="Arial" w:hAnsi="Arial"/>
-        </w:rPr>
-      </w:pPr>
-      <w:r>
-        <w:rPr>
-          <w:rFonts w:ascii="Arial" w:hAnsi="Arial" w:cs="Arial"/>
-        </w:rPr>
-        <w:t>3.2</w:t>
-      </w:r>
-      <w:r>
-        <w:rPr>
-          <w:rFonts w:ascii="Arial" w:eastAsia="MS Mincho" w:hAnsi="Arial"/>
-          <w:smallCaps w:val="0"/>
-          <w:sz w:val="24"/>
-          <w:szCs w:val="24"/>
-          <w:lang w:eastAsia="ja-JP" w:bidi="ar-SA"/>
-        </w:rPr>
-        <w:tab/>
-      </w:r>
-      <w:r>
-        <w:rPr>
-          <w:rFonts w:ascii="Arial" w:hAnsi="Arial"/>
-        </w:rPr>
-        <w:t>D-3</w:t>
-      </w:r>
-      <w:r>
-        <w:rPr>
-          <w:rFonts w:ascii="Arial" w:hAnsi="Arial"/>
+          <w:rFonts w:ascii="Arial" w:hAnsi="Arial" w:cs="Arial"/>
         </w:rPr>
         <w:tab/>
         <w:t>3</w:t>
@@ -1358,7 +1091,7 @@
           <w:tab w:val="right" w:leader="dot" w:pos="9350"/>
         </w:tabs>
         <w:rPr>
-          <w:rFonts w:ascii="Arial" w:hAnsi="Arial"/>
+          <w:rFonts w:ascii="Arial" w:hAnsi="Arial" w:cs="Arial"/>
         </w:rPr>
       </w:pPr>
       <w:r>
@@ -1369,7 +1102,7 @@
       </w:r>
       <w:r>
         <w:rPr>
-          <w:rFonts w:ascii="Arial" w:eastAsia="MS Mincho" w:hAnsi="Arial"/>
+          <w:rFonts w:ascii="Arial" w:eastAsia="MS Mincho" w:hAnsi="Arial" w:cs="Arial"/>
           <w:b w:val="0"/>
           <w:bCs w:val="0"/>
           <w:caps w:val="0"/>
@@ -1381,13 +1114,13 @@
       </w:r>
       <w:r>
         <w:rPr>
-          <w:rFonts w:ascii="Arial" w:hAnsi="Arial"/>
+          <w:rFonts w:ascii="Arial" w:hAnsi="Arial" w:cs="Arial"/>
         </w:rPr>
         <w:t>Behavioral Diagram(s)</w:t>
       </w:r>
       <w:r>
         <w:rPr>
-          <w:rFonts w:ascii="Arial" w:hAnsi="Arial"/>
+          <w:rFonts w:ascii="Arial" w:hAnsi="Arial" w:cs="Arial"/>
         </w:rPr>
         <w:tab/>
         <w:t>4</w:t>
@@ -1401,7 +1134,7 @@
           <w:tab w:val="right" w:leader="dot" w:pos="9350"/>
         </w:tabs>
         <w:rPr>
-          <w:rFonts w:ascii="Arial" w:hAnsi="Arial"/>
+          <w:rFonts w:ascii="Arial" w:hAnsi="Arial" w:cs="Arial"/>
         </w:rPr>
       </w:pPr>
       <w:r>
@@ -1412,7 +1145,7 @@
       </w:r>
       <w:r>
         <w:rPr>
-          <w:rFonts w:ascii="Arial" w:eastAsia="MS Mincho" w:hAnsi="Arial"/>
+          <w:rFonts w:ascii="Arial" w:eastAsia="MS Mincho" w:hAnsi="Arial" w:cs="Arial"/>
           <w:smallCaps w:val="0"/>
           <w:sz w:val="24"/>
           <w:szCs w:val="24"/>
@@ -1422,13 +1155,13 @@
       </w:r>
       <w:r>
         <w:rPr>
-          <w:rFonts w:ascii="Arial" w:hAnsi="Arial"/>
+          <w:rFonts w:ascii="Arial" w:hAnsi="Arial" w:cs="Arial"/>
         </w:rPr>
         <w:t>D-1</w:t>
       </w:r>
       <w:r>
         <w:rPr>
-          <w:rFonts w:ascii="Arial" w:hAnsi="Arial"/>
+          <w:rFonts w:ascii="Arial" w:hAnsi="Arial" w:cs="Arial"/>
         </w:rPr>
         <w:tab/>
         <w:t>4</w:t>
@@ -1442,7 +1175,7 @@
           <w:tab w:val="right" w:leader="dot" w:pos="9350"/>
         </w:tabs>
         <w:rPr>
-          <w:rFonts w:ascii="Arial" w:hAnsi="Arial"/>
+          <w:rFonts w:ascii="Arial" w:hAnsi="Arial" w:cs="Arial"/>
         </w:rPr>
       </w:pPr>
       <w:r>
@@ -1453,7 +1186,7 @@
       </w:r>
       <w:r>
         <w:rPr>
-          <w:rFonts w:ascii="Arial" w:eastAsia="MS Mincho" w:hAnsi="Arial"/>
+          <w:rFonts w:ascii="Arial" w:eastAsia="MS Mincho" w:hAnsi="Arial" w:cs="Arial"/>
           <w:smallCaps w:val="0"/>
           <w:sz w:val="24"/>
           <w:szCs w:val="24"/>
@@ -1463,56 +1196,14 @@
       </w:r>
       <w:r>
         <w:rPr>
-          <w:rFonts w:ascii="Arial" w:eastAsia="MS Mincho" w:hAnsi="Arial"/>
+          <w:rFonts w:ascii="Arial" w:eastAsia="MS Mincho" w:hAnsi="Arial" w:cs="Arial"/>
           <w:lang w:eastAsia="ja-JP"/>
         </w:rPr>
         <w:t>D-2</w:t>
       </w:r>
       <w:r>
         <w:rPr>
-          <w:rFonts w:ascii="Arial" w:hAnsi="Arial"/>
-        </w:rPr>
-        <w:tab/>
-        <w:t>4</w:t>
-      </w:r>
-    </w:p>
-    <w:p>
-      <w:pPr>
-        <w:pStyle w:val="TOC2"/>
-        <w:tabs>
-          <w:tab w:val="left" w:pos="758"/>
-          <w:tab w:val="right" w:leader="dot" w:pos="9350"/>
-        </w:tabs>
-        <w:rPr>
-          <w:rFonts w:ascii="Arial" w:hAnsi="Arial"/>
-        </w:rPr>
-      </w:pPr>
-      <w:r>
-        <w:rPr>
-          <w:rFonts w:ascii="Arial" w:hAnsi="Arial" w:cs="Arial"/>
-        </w:rPr>
-        <w:t>4.3</w:t>
-      </w:r>
-      <w:r>
-        <w:rPr>
-          <w:rFonts w:ascii="Arial" w:eastAsia="MS Mincho" w:hAnsi="Arial"/>
-          <w:smallCaps w:val="0"/>
-          <w:sz w:val="24"/>
-          <w:szCs w:val="24"/>
-          <w:lang w:eastAsia="ja-JP" w:bidi="ar-SA"/>
-        </w:rPr>
-        <w:tab/>
-      </w:r>
-      <w:r>
-        <w:rPr>
-          <w:rFonts w:ascii="Arial" w:eastAsia="MS Mincho" w:hAnsi="Arial"/>
-          <w:lang w:eastAsia="ja-JP"/>
-        </w:rPr>
-        <w:t>D-3</w:t>
-      </w:r>
-      <w:r>
-        <w:rPr>
-          <w:rFonts w:ascii="Arial" w:hAnsi="Arial"/>
+          <w:rFonts w:ascii="Arial" w:hAnsi="Arial" w:cs="Arial"/>
         </w:rPr>
         <w:tab/>
         <w:t>4</w:t>
@@ -1525,18 +1216,18 @@
           <w:tab w:val="right" w:leader="dot" w:pos="9350"/>
         </w:tabs>
         <w:rPr>
-          <w:rFonts w:ascii="Arial" w:hAnsi="Arial"/>
-        </w:rPr>
-      </w:pPr>
-      <w:r>
-        <w:rPr>
-          <w:rFonts w:ascii="Arial" w:hAnsi="Arial"/>
+          <w:rFonts w:ascii="Arial" w:hAnsi="Arial" w:cs="Arial"/>
+        </w:rPr>
+      </w:pPr>
+      <w:r>
+        <w:rPr>
+          <w:rFonts w:ascii="Arial" w:hAnsi="Arial" w:cs="Arial"/>
         </w:rPr>
         <w:t>Appendix A - Group Log</w:t>
       </w:r>
       <w:r>
         <w:rPr>
-          <w:rFonts w:ascii="Arial" w:hAnsi="Arial"/>
+          <w:rFonts w:ascii="Arial" w:hAnsi="Arial" w:cs="Arial"/>
         </w:rPr>
         <w:tab/>
         <w:t>5</w:t>
@@ -1554,41 +1245,39 @@
         <w:shd w:val="clear" w:color="auto" w:fill="4C4C4C"/>
         <w:spacing w:before="0"/>
         <w:jc w:val="center"/>
-      </w:pPr>
-    </w:p>
-    <w:p/>
-    <w:p>
-      <w:pPr>
-        <w:pStyle w:val="template"/>
-        <w:jc w:val="both"/>
-      </w:pPr>
-      <w:r>
-        <w:t>&lt;</w:t>
-      </w:r>
-      <w:r>
-        <w:rPr>
-          <w:color w:val="0000FF"/>
-        </w:rPr>
-        <w:t xml:space="preserve"> A table of contents</w:t>
-      </w:r>
-    </w:p>
-    <w:p>
-      <w:pPr>
-        <w:pStyle w:val="template"/>
-        <w:jc w:val="both"/>
-      </w:pPr>
-      <w:r>
-        <w:t>Edit this table as needed to suit the page numbers and titles of the diagrams you included. &gt;</w:t>
-      </w:r>
-    </w:p>
-    <w:p>
+        <w:rPr>
+          <w:rFonts w:ascii="Arial" w:hAnsi="Arial" w:cs="Arial"/>
+        </w:rPr>
+      </w:pPr>
       <w:bookmarkStart w:id="12" w:name="_Toc108287589"/>
       <w:bookmarkEnd w:id="12"/>
     </w:p>
-    <w:p/>
-    <w:p/>
-    <w:p>
-      <w:pPr>
+    <w:p>
+      <w:pPr>
+        <w:rPr>
+          <w:rFonts w:ascii="Arial" w:hAnsi="Arial" w:cs="Arial"/>
+        </w:rPr>
+      </w:pPr>
+    </w:p>
+    <w:p>
+      <w:pPr>
+        <w:rPr>
+          <w:rFonts w:ascii="Arial" w:hAnsi="Arial" w:cs="Arial"/>
+        </w:rPr>
+      </w:pPr>
+    </w:p>
+    <w:p>
+      <w:pPr>
+        <w:rPr>
+          <w:rFonts w:ascii="Arial" w:hAnsi="Arial" w:cs="Arial"/>
+        </w:rPr>
+      </w:pPr>
+    </w:p>
+    <w:p>
+      <w:pPr>
+        <w:rPr>
+          <w:rFonts w:ascii="Arial" w:hAnsi="Arial" w:cs="Arial"/>
+        </w:rPr>
         <w:sectPr>
           <w:headerReference w:type="default" r:id="rId10"/>
           <w:footerReference w:type="default" r:id="rId11"/>
@@ -1620,7 +1309,7 @@
         <w:ind w:left="431" w:hanging="431"/>
         <w:jc w:val="center"/>
         <w:rPr>
-          <w:rFonts w:ascii="Arial" w:hAnsi="Arial"/>
+          <w:rFonts w:ascii="Arial" w:hAnsi="Arial" w:cs="Arial"/>
           <w:color w:val="FFFFFF"/>
         </w:rPr>
       </w:pPr>
@@ -1628,7 +1317,7 @@
       <w:bookmarkStart w:id="14" w:name="_Toc226963026"/>
       <w:r>
         <w:rPr>
-          <w:rFonts w:ascii="Arial" w:hAnsi="Arial"/>
+          <w:rFonts w:ascii="Arial" w:hAnsi="Arial" w:cs="Arial"/>
           <w:color w:val="FFFFFF"/>
         </w:rPr>
         <w:lastRenderedPageBreak/>
@@ -1636,23 +1325,6 @@
       </w:r>
       <w:bookmarkEnd w:id="13"/>
       <w:bookmarkEnd w:id="14"/>
-    </w:p>
-    <w:p>
-      <w:pPr>
-        <w:rPr>
-          <w:rFonts w:ascii="Arial" w:hAnsi="Arial"/>
-          <w:i/>
-          <w:sz w:val="22"/>
-        </w:rPr>
-      </w:pPr>
-      <w:r>
-        <w:rPr>
-          <w:rFonts w:ascii="Arial" w:hAnsi="Arial"/>
-          <w:i/>
-          <w:sz w:val="22"/>
-        </w:rPr>
-        <w:t>&lt;TO DO: Please provide a brief introduction to your project.&gt;</w:t>
-      </w:r>
     </w:p>
     <w:p>
       <w:pPr>
@@ -1662,20 +1334,20 @@
           <w:numId w:val="2"/>
         </w:numPr>
         <w:rPr>
-          <w:rFonts w:ascii="Arial" w:hAnsi="Arial"/>
+          <w:rFonts w:ascii="Arial" w:hAnsi="Arial" w:cs="Arial"/>
         </w:rPr>
       </w:pPr>
       <w:bookmarkStart w:id="15" w:name="_Toc226963027"/>
       <w:r>
         <w:rPr>
-          <w:rFonts w:ascii="Arial" w:hAnsi="Arial"/>
+          <w:rFonts w:ascii="Arial" w:hAnsi="Arial" w:cs="Arial"/>
         </w:rPr>
         <w:t>Project Overview</w:t>
       </w:r>
       <w:bookmarkEnd w:id="15"/>
       <w:r>
         <w:rPr>
-          <w:rFonts w:ascii="Arial" w:hAnsi="Arial"/>
+          <w:rFonts w:ascii="Arial" w:hAnsi="Arial" w:cs="Arial"/>
         </w:rPr>
         <w:t xml:space="preserve"> </w:t>
       </w:r>
@@ -1684,19 +1356,39 @@
       <w:pPr>
         <w:pStyle w:val="template"/>
         <w:jc w:val="both"/>
-      </w:pPr>
-      <w:r>
+        <w:rPr>
+          <w:i w:val="0"/>
+          <w:iCs w:val="0"/>
+        </w:rPr>
+      </w:pPr>
+      <w:r>
+        <w:rPr>
+          <w:i w:val="0"/>
+          <w:iCs w:val="0"/>
+        </w:rPr>
         <w:t xml:space="preserve">For this project, </w:t>
       </w:r>
       <w:proofErr w:type="spellStart"/>
       <w:r>
+        <w:rPr>
+          <w:i w:val="0"/>
+          <w:iCs w:val="0"/>
+        </w:rPr>
         <w:t>JournalJay’s</w:t>
       </w:r>
       <w:proofErr w:type="spellEnd"/>
       <w:r>
+        <w:rPr>
+          <w:i w:val="0"/>
+          <w:iCs w:val="0"/>
+        </w:rPr>
         <w:t xml:space="preserve"> system is modeled using three different types of diagrams: activity, class, and state. There are two different activity diagrams, one for making a journal entry, and one for an admin removing a user. The third diagram is a class diagram. It shows all the predicted classes and methods with their relations. </w:t>
       </w:r>
       <w:r>
+        <w:rPr>
+          <w:i w:val="0"/>
+          <w:iCs w:val="0"/>
+        </w:rPr>
         <w:t>The fourth and fifth diagrams are state diagrams. The fourth diagrams models making a user entry and the fifth diagram models removing a user. Both state diagrams have state tables that show transitions.</w:t>
       </w:r>
     </w:p>
@@ -1708,7 +1400,7 @@
           <w:numId w:val="2"/>
         </w:numPr>
         <w:rPr>
-          <w:rFonts w:ascii="Arial" w:hAnsi="Arial"/>
+          <w:rFonts w:ascii="Arial" w:hAnsi="Arial" w:cs="Arial"/>
         </w:rPr>
       </w:pPr>
       <w:bookmarkStart w:id="16" w:name="_Toc439994668"/>
@@ -1716,59 +1408,11 @@
       <w:bookmarkEnd w:id="16"/>
       <w:r>
         <w:rPr>
-          <w:rFonts w:ascii="Arial" w:hAnsi="Arial"/>
+          <w:rFonts w:ascii="Arial" w:hAnsi="Arial" w:cs="Arial"/>
         </w:rPr>
         <w:t>Definitions, Acronyms and Abbreviations</w:t>
       </w:r>
       <w:bookmarkEnd w:id="17"/>
-    </w:p>
-    <w:p>
-      <w:pPr>
-        <w:pStyle w:val="template"/>
-        <w:jc w:val="both"/>
-        <w:rPr>
-          <w:color w:val="0000FF"/>
-        </w:rPr>
-      </w:pPr>
-      <w:r>
-        <w:t>&lt;</w:t>
-      </w:r>
-      <w:r>
-        <w:rPr>
-          <w:color w:val="0000FF"/>
-        </w:rPr>
-        <w:t>Define all the terms necessary to properly interpret the report, including acronyms and abbreviations.</w:t>
-      </w:r>
-    </w:p>
-    <w:p>
-      <w:pPr>
-        <w:pStyle w:val="template"/>
-        <w:jc w:val="both"/>
-      </w:pPr>
-    </w:p>
-    <w:p>
-      <w:pPr>
-        <w:pStyle w:val="template"/>
-        <w:jc w:val="both"/>
-      </w:pPr>
-      <w:r>
-        <w:t xml:space="preserve">TO DO: Please provide a list of all abbreviations and acronyms used in this document sorted in </w:t>
-      </w:r>
-      <w:r>
-        <w:rPr>
-          <w:u w:val="single"/>
-        </w:rPr>
-        <w:t>alphabetical order</w:t>
-      </w:r>
-      <w:r>
-        <w:t>.&gt;</w:t>
-      </w:r>
-    </w:p>
-    <w:p>
-      <w:pPr>
-        <w:pStyle w:val="template"/>
-        <w:jc w:val="both"/>
-      </w:pPr>
     </w:p>
     <w:tbl>
       <w:tblPr>
@@ -2076,25 +1720,7 @@
                 <w:sz w:val="22"/>
                 <w:szCs w:val="22"/>
               </w:rPr>
-              <w:t xml:space="preserve">A process that occurs immediately following a specific action </w:t>
-            </w:r>
-            <w:proofErr w:type="gramStart"/>
-            <w:r>
-              <w:rPr>
-                <w:rFonts w:ascii="Arial" w:hAnsi="Arial" w:cs="Arial"/>
-                <w:sz w:val="22"/>
-                <w:szCs w:val="22"/>
-              </w:rPr>
-              <w:t>as a result of</w:t>
-            </w:r>
-            <w:proofErr w:type="gramEnd"/>
-            <w:r>
-              <w:rPr>
-                <w:rFonts w:ascii="Arial" w:hAnsi="Arial" w:cs="Arial"/>
-                <w:sz w:val="22"/>
-                <w:szCs w:val="22"/>
-              </w:rPr>
-              <w:t xml:space="preserve"> that action.</w:t>
+              <w:t>A process that occurs immediately following a specific action as a result of that action.</w:t>
             </w:r>
           </w:p>
         </w:tc>
@@ -2354,7 +1980,7 @@
           <w:numId w:val="2"/>
         </w:numPr>
         <w:rPr>
-          <w:rFonts w:ascii="Arial" w:hAnsi="Arial"/>
+          <w:rFonts w:ascii="Arial" w:hAnsi="Arial" w:cs="Arial"/>
         </w:rPr>
       </w:pPr>
       <w:bookmarkStart w:id="18" w:name="_Toc4399946681"/>
@@ -2363,14 +1989,14 @@
       <w:bookmarkEnd w:id="18"/>
       <w:r>
         <w:rPr>
-          <w:rFonts w:ascii="Arial" w:hAnsi="Arial"/>
+          <w:rFonts w:ascii="Arial" w:hAnsi="Arial" w:cs="Arial"/>
         </w:rPr>
         <w:t>References</w:t>
       </w:r>
       <w:bookmarkEnd w:id="19"/>
       <w:r>
         <w:rPr>
-          <w:rFonts w:ascii="Arial" w:hAnsi="Arial"/>
+          <w:rFonts w:ascii="Arial" w:hAnsi="Arial" w:cs="Arial"/>
         </w:rPr>
         <w:t xml:space="preserve"> and Acknowledgments</w:t>
       </w:r>
@@ -2380,97 +2006,35 @@
       <w:pPr>
         <w:pStyle w:val="template"/>
         <w:jc w:val="both"/>
-      </w:pPr>
-      <w:r>
-        <w:t>&lt;</w:t>
-      </w:r>
-      <w:r>
-        <w:rPr>
-          <w:color w:val="0000FF"/>
-        </w:rPr>
-        <w:t>List any other documents or Web addresses to which this document refers</w:t>
-      </w:r>
-    </w:p>
-    <w:p>
-      <w:pPr>
-        <w:pStyle w:val="template"/>
-        <w:jc w:val="both"/>
-      </w:pPr>
-    </w:p>
-    <w:p>
-      <w:pPr>
-        <w:pStyle w:val="template"/>
-        <w:jc w:val="both"/>
-      </w:pPr>
-      <w:r>
-        <w:t>TO DO: Use the standard IEEE citation guide for this section.&gt;</w:t>
-      </w:r>
-    </w:p>
-    <w:p>
-      <w:pPr>
-        <w:pStyle w:val="template"/>
-        <w:jc w:val="both"/>
-      </w:pPr>
-    </w:p>
-    <w:p>
-      <w:pPr>
-        <w:pStyle w:val="template"/>
-        <w:jc w:val="both"/>
-      </w:pPr>
-    </w:p>
-    <w:p>
-      <w:pPr>
-        <w:pStyle w:val="template"/>
-        <w:jc w:val="both"/>
-      </w:pPr>
-    </w:p>
-    <w:p>
-      <w:pPr>
-        <w:pStyle w:val="template"/>
-        <w:jc w:val="both"/>
-      </w:pPr>
-    </w:p>
-    <w:p>
-      <w:pPr>
-        <w:pStyle w:val="template"/>
-        <w:jc w:val="both"/>
-      </w:pPr>
-    </w:p>
-    <w:p>
-      <w:pPr>
-        <w:pStyle w:val="template"/>
-        <w:jc w:val="both"/>
-      </w:pPr>
-    </w:p>
-    <w:p>
-      <w:pPr>
-        <w:pStyle w:val="template"/>
-        <w:jc w:val="both"/>
-      </w:pPr>
-    </w:p>
-    <w:p>
-      <w:pPr>
-        <w:pStyle w:val="template"/>
-        <w:jc w:val="both"/>
-      </w:pPr>
-    </w:p>
-    <w:p>
-      <w:pPr>
-        <w:pStyle w:val="template"/>
-        <w:jc w:val="both"/>
-      </w:pPr>
-    </w:p>
-    <w:p>
-      <w:pPr>
-        <w:pStyle w:val="template"/>
-        <w:jc w:val="both"/>
-      </w:pPr>
-    </w:p>
-    <w:p>
-      <w:pPr>
-        <w:pStyle w:val="template"/>
-        <w:jc w:val="both"/>
-      </w:pPr>
+        <w:rPr>
+          <w:i w:val="0"/>
+          <w:iCs w:val="0"/>
+        </w:rPr>
+      </w:pPr>
+      <w:r>
+        <w:rPr>
+          <w:i w:val="0"/>
+          <w:iCs w:val="0"/>
+        </w:rPr>
+        <w:t>[1] IEEE Software Engineering Standards Committee, “IEEE Std 830-1998, IEEE Recommended</w:t>
+      </w:r>
+    </w:p>
+    <w:p>
+      <w:pPr>
+        <w:pStyle w:val="template"/>
+        <w:jc w:val="both"/>
+        <w:rPr>
+          <w:i w:val="0"/>
+          <w:iCs w:val="0"/>
+        </w:rPr>
+      </w:pPr>
+      <w:r>
+        <w:rPr>
+          <w:i w:val="0"/>
+          <w:iCs w:val="0"/>
+        </w:rPr>
+        <w:t>Practice for Software Requirements Specifications”, October 20, 1998.</w:t>
+      </w:r>
     </w:p>
     <w:p>
       <w:pPr>
@@ -2500,7 +2064,7 @@
       <w:pPr>
         <w:spacing w:line="240" w:lineRule="auto"/>
         <w:rPr>
-          <w:rFonts w:ascii="Arial" w:hAnsi="Arial"/>
+          <w:rFonts w:ascii="Arial" w:hAnsi="Arial" w:cs="Arial"/>
           <w:b/>
           <w:bCs/>
           <w:color w:val="FFFFFF"/>
@@ -2512,7 +2076,7 @@
       <w:bookmarkStart w:id="21" w:name="_Toc226963030"/>
       <w:r>
         <w:rPr>
-          <w:rFonts w:ascii="Arial" w:hAnsi="Arial"/>
+          <w:rFonts w:ascii="Arial" w:hAnsi="Arial" w:cs="Arial"/>
           <w:color w:val="FFFFFF"/>
         </w:rPr>
         <w:br w:type="page"/>
@@ -2534,13 +2098,13 @@
         <w:shd w:val="clear" w:color="auto" w:fill="4C4C4C"/>
         <w:jc w:val="center"/>
         <w:rPr>
-          <w:rFonts w:ascii="Arial" w:hAnsi="Arial"/>
+          <w:rFonts w:ascii="Arial" w:hAnsi="Arial" w:cs="Arial"/>
           <w:color w:val="FFFFFF"/>
         </w:rPr>
       </w:pPr>
       <w:r>
         <w:rPr>
-          <w:rFonts w:ascii="Arial" w:hAnsi="Arial"/>
+          <w:rFonts w:ascii="Arial" w:hAnsi="Arial" w:cs="Arial"/>
           <w:color w:val="FFFFFF"/>
         </w:rPr>
         <w:lastRenderedPageBreak/>
@@ -2549,10 +2113,17 @@
       <w:bookmarkEnd w:id="21"/>
       <w:r>
         <w:rPr>
-          <w:rFonts w:ascii="Arial" w:hAnsi="Arial"/>
+          <w:rFonts w:ascii="Arial" w:hAnsi="Arial" w:cs="Arial"/>
           <w:color w:val="FFFFFF"/>
         </w:rPr>
-        <w:t>ctivity Diagram(s)</w:t>
+        <w:t>ctivity Diagram</w:t>
+      </w:r>
+      <w:r>
+        <w:rPr>
+          <w:rFonts w:ascii="Arial" w:hAnsi="Arial" w:cs="Arial"/>
+          <w:color w:val="FFFFFF"/>
+        </w:rPr>
+        <w:t>s</w:t>
       </w:r>
     </w:p>
     <w:p>
@@ -2563,13 +2134,13 @@
           <w:numId w:val="2"/>
         </w:numPr>
         <w:rPr>
-          <w:rFonts w:ascii="Arial" w:hAnsi="Arial"/>
+          <w:rFonts w:ascii="Arial" w:hAnsi="Arial" w:cs="Arial"/>
         </w:rPr>
       </w:pPr>
       <w:bookmarkStart w:id="22" w:name="_Hlk56430297"/>
       <w:r>
         <w:rPr>
-          <w:rFonts w:ascii="Arial" w:hAnsi="Arial"/>
+          <w:rFonts w:ascii="Arial" w:hAnsi="Arial" w:cs="Arial"/>
         </w:rPr>
         <w:t>Making a Journal Entry</w:t>
       </w:r>
@@ -2589,14 +2160,7 @@
           <w:i w:val="0"/>
           <w:iCs w:val="0"/>
         </w:rPr>
-        <w:t xml:space="preserve">The user will be signed in at the start of this diagram. </w:t>
-      </w:r>
-      <w:r>
-        <w:rPr>
-          <w:i w:val="0"/>
-          <w:iCs w:val="0"/>
-        </w:rPr>
-        <w:t xml:space="preserve">When they go to make a journal entry, the system generates a list of the color presets the user can choose from. The user can then choose what color the background of their journal entry can be. The computer will then generate mood presets and the user will choose one. From there, the user can review the entry and either accept or reject it. If the user rejects it, they will be sent back to the start of the process. If the user accepts the entry, they will be redirected to where they can review all previous entries. </w:t>
+        <w:t xml:space="preserve">The user will be signed in at the start of this diagram. When they go to make a journal entry, the system generates a list of the color presets the user can choose from. The user can then choose what color the background of their journal entry can be. The computer will then generate mood presets and the user will choose one. From there, the user can review the entry and either accept or reject it. If the user rejects it, they will be sent back to the start of the process. If the user accepts the entry, they will be redirected to where they can review all previous entries. </w:t>
       </w:r>
     </w:p>
     <w:p>
@@ -2732,7 +2296,7 @@
                 <v:stroke joinstyle="miter"/>
                 <v:path gradientshapeok="t" o:connecttype="rect"/>
               </v:shapetype>
-              <v:shape id="Text Box 5" o:spid="_x0000_s1026" type="#_x0000_t202" style="position:absolute;left:0;text-align:left;margin-left:75.6pt;margin-top:412.1pt;width:312pt;height:.05pt;z-index:251660288;visibility:visible;mso-wrap-style:square;mso-wrap-distance-left:9pt;mso-wrap-distance-top:0;mso-wrap-distance-right:9pt;mso-wrap-distance-bottom:0;mso-position-horizontal:absolute;mso-position-horizontal-relative:text;mso-position-vertical:absolute;mso-position-vertical-relative:text;v-text-anchor:top" o:gfxdata="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" stroked="f">
+              <v:shape id="Text Box 5" o:spid="_x0000_s1026" type="#_x0000_t202" style="position:absolute;left:0;text-align:left;margin-left:75.6pt;margin-top:412.1pt;width:312pt;height:.05pt;z-index:251660288;visibility:visible;mso-wrap-style:square;mso-wrap-distance-left:9pt;mso-wrap-distance-top:0;mso-wrap-distance-right:9pt;mso-wrap-distance-bottom:0;mso-position-horizontal:absolute;mso-position-horizontal-relative:text;mso-position-vertical:absolute;mso-position-vertical-relative:text;v-text-anchor:top" o:gfxdata="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" stroked="f">
                 <v:textbox style="mso-fit-shape-to-text:t" inset="0,0,0,0">
                   <w:txbxContent>
                     <w:p>
@@ -3114,242 +2678,28 @@
     </w:p>
     <w:p>
       <w:pPr>
-        <w:pStyle w:val="template"/>
-        <w:jc w:val="both"/>
-      </w:pPr>
-    </w:p>
-    <w:p>
-      <w:pPr>
         <w:pStyle w:val="Heading2"/>
         <w:numPr>
           <w:ilvl w:val="1"/>
           <w:numId w:val="2"/>
         </w:numPr>
         <w:rPr>
-          <w:rFonts w:ascii="Arial" w:hAnsi="Arial"/>
-        </w:rPr>
-      </w:pPr>
-      <w:bookmarkStart w:id="23" w:name="_Toc226963033"/>
-      <w:r>
-        <w:rPr>
-          <w:rFonts w:ascii="Arial" w:hAnsi="Arial"/>
-        </w:rPr>
-        <w:t>D</w:t>
-      </w:r>
-      <w:bookmarkEnd w:id="23"/>
-      <w:r>
-        <w:rPr>
-          <w:rFonts w:ascii="Arial" w:hAnsi="Arial"/>
-        </w:rPr>
-        <w:t>-2</w:t>
-      </w:r>
-    </w:p>
-    <w:p>
-      <w:pPr>
-        <w:pStyle w:val="template"/>
-        <w:jc w:val="both"/>
-      </w:pPr>
-      <w:r>
-        <w:t>&lt;</w:t>
-      </w:r>
-      <w:r>
-        <w:rPr>
-          <w:color w:val="0000FF"/>
-        </w:rPr>
-        <w:t>Same as for D-1, repeat for as many diagrams as you have for this section. Remove if not needed.</w:t>
-      </w:r>
-    </w:p>
-    <w:p>
-      <w:pPr>
-        <w:pStyle w:val="template"/>
-        <w:jc w:val="both"/>
-        <w:rPr>
-          <w:color w:val="0000FF"/>
-        </w:rPr>
-      </w:pPr>
-    </w:p>
-    <w:p>
-      <w:pPr>
-        <w:pStyle w:val="template"/>
-        <w:jc w:val="both"/>
-      </w:pPr>
-      <w:r>
-        <w:t xml:space="preserve">TO DO: </w:t>
-      </w:r>
-      <w:r>
-        <w:rPr>
-          <w:lang w:eastAsia="zh-CN"/>
-        </w:rPr>
-        <w:t>Repeat same process as you did for D-1: Title, Diagram, Description, Traceability.</w:t>
-      </w:r>
-      <w:r>
-        <w:t>&gt;</w:t>
-      </w:r>
-    </w:p>
-    <w:p>
-      <w:pPr>
-        <w:pStyle w:val="template"/>
-        <w:jc w:val="both"/>
-      </w:pPr>
-    </w:p>
-    <w:p>
-      <w:pPr>
-        <w:pStyle w:val="Heading2"/>
-        <w:numPr>
-          <w:ilvl w:val="1"/>
-          <w:numId w:val="2"/>
-        </w:numPr>
-        <w:rPr>
-          <w:rFonts w:ascii="Arial" w:hAnsi="Arial"/>
-        </w:rPr>
-      </w:pPr>
-      <w:bookmarkStart w:id="24" w:name="_Toc2269630331"/>
-      <w:r>
-        <w:rPr>
-          <w:rFonts w:ascii="Arial" w:hAnsi="Arial"/>
-        </w:rPr>
-        <w:t>D</w:t>
-      </w:r>
-      <w:bookmarkEnd w:id="24"/>
-      <w:r>
-        <w:rPr>
-          <w:rFonts w:ascii="Arial" w:hAnsi="Arial"/>
-        </w:rPr>
-        <w:t>-3</w:t>
-      </w:r>
-    </w:p>
-    <w:p>
-      <w:pPr>
-        <w:pStyle w:val="template"/>
-        <w:jc w:val="both"/>
-      </w:pPr>
-      <w:r>
-        <w:t>&lt;</w:t>
-      </w:r>
-      <w:r>
-        <w:rPr>
-          <w:color w:val="0000FF"/>
-        </w:rPr>
-        <w:t>Same as for D-1, repeat for as many diagrams as you have for this section. Remove if not needed.</w:t>
-      </w:r>
-    </w:p>
-    <w:p>
-      <w:pPr>
-        <w:pStyle w:val="template"/>
-        <w:jc w:val="both"/>
-        <w:rPr>
-          <w:color w:val="0000FF"/>
-        </w:rPr>
-      </w:pPr>
-    </w:p>
-    <w:p>
-      <w:pPr>
-        <w:pStyle w:val="template"/>
-        <w:jc w:val="both"/>
-      </w:pPr>
-      <w:r>
-        <w:t xml:space="preserve">TO DO: </w:t>
-      </w:r>
-      <w:r>
-        <w:rPr>
-          <w:lang w:eastAsia="zh-CN"/>
-        </w:rPr>
-        <w:t>Repeat same process as you did for D-1: Title, Diagram, Description, Traceability.</w:t>
-      </w:r>
-      <w:r>
-        <w:t>&gt;</w:t>
-      </w:r>
-    </w:p>
-    <w:p>
-      <w:pPr>
-        <w:pStyle w:val="template"/>
-      </w:pPr>
-    </w:p>
-    <w:p>
-      <w:pPr>
-        <w:pStyle w:val="template"/>
-      </w:pPr>
-    </w:p>
-    <w:p>
-      <w:pPr>
-        <w:pStyle w:val="template"/>
-      </w:pPr>
-    </w:p>
-    <w:p>
-      <w:pPr>
-        <w:pStyle w:val="template"/>
-      </w:pPr>
-    </w:p>
-    <w:p>
-      <w:pPr>
-        <w:pStyle w:val="template"/>
-      </w:pPr>
-    </w:p>
-    <w:p>
-      <w:pPr>
-        <w:pStyle w:val="template"/>
-      </w:pPr>
-    </w:p>
-    <w:p>
-      <w:pPr>
-        <w:pStyle w:val="template"/>
-      </w:pPr>
-    </w:p>
-    <w:p>
-      <w:pPr>
-        <w:pStyle w:val="template"/>
-      </w:pPr>
-    </w:p>
-    <w:p>
-      <w:pPr>
-        <w:pStyle w:val="template"/>
-      </w:pPr>
-    </w:p>
-    <w:p>
-      <w:pPr>
-        <w:pStyle w:val="template"/>
-      </w:pPr>
-    </w:p>
-    <w:p>
-      <w:pPr>
-        <w:pStyle w:val="template"/>
-      </w:pPr>
-    </w:p>
-    <w:p>
-      <w:pPr>
-        <w:pStyle w:val="template"/>
-      </w:pPr>
-    </w:p>
-    <w:p>
-      <w:pPr>
-        <w:pStyle w:val="template"/>
-      </w:pPr>
-    </w:p>
-    <w:p>
-      <w:pPr>
-        <w:pStyle w:val="template"/>
-      </w:pPr>
-    </w:p>
-    <w:p>
-      <w:pPr>
-        <w:pStyle w:val="template"/>
-      </w:pPr>
-    </w:p>
-    <w:p>
-      <w:pPr>
-        <w:pStyle w:val="template"/>
-      </w:pPr>
-    </w:p>
-    <w:p>
-      <w:pPr>
-        <w:pStyle w:val="template"/>
-      </w:pPr>
+          <w:rFonts w:ascii="Arial" w:hAnsi="Arial" w:cs="Arial"/>
+        </w:rPr>
+      </w:pPr>
+      <w:r>
+        <w:rPr>
+          <w:rFonts w:ascii="Arial" w:hAnsi="Arial" w:cs="Arial"/>
+        </w:rPr>
+        <w:lastRenderedPageBreak/>
+        <w:t>Removing a User (Admin)</w:t>
+      </w:r>
     </w:p>
     <w:p>
       <w:pPr>
         <w:spacing w:line="240" w:lineRule="auto"/>
         <w:rPr>
-          <w:rFonts w:ascii="Arial" w:hAnsi="Arial"/>
+          <w:rFonts w:ascii="Arial" w:hAnsi="Arial" w:cs="Arial"/>
           <w:b/>
           <w:bCs/>
           <w:color w:val="FFFFFF"/>
@@ -3358,10 +2708,251 @@
           <w:szCs w:val="36"/>
         </w:rPr>
       </w:pPr>
-      <w:bookmarkStart w:id="25" w:name="_Toc226963034"/>
-      <w:r>
-        <w:rPr>
-          <w:rFonts w:ascii="Arial" w:hAnsi="Arial"/>
+      <w:bookmarkStart w:id="23" w:name="_Toc226963034"/>
+      <w:r>
+        <w:rPr>
+          <w:rFonts w:ascii="Arial" w:hAnsi="Arial" w:cs="Arial"/>
+          <w:noProof/>
+        </w:rPr>
+        <mc:AlternateContent>
+          <mc:Choice Requires="wps">
+            <w:drawing>
+              <wp:anchor distT="0" distB="0" distL="114300" distR="114300" simplePos="0" relativeHeight="251675648" behindDoc="0" locked="0" layoutInCell="1" allowOverlap="1" wp14:anchorId="3C9ECF05" wp14:editId="7D3A147F">
+                <wp:simplePos x="0" y="0"/>
+                <wp:positionH relativeFrom="column">
+                  <wp:posOffset>1047165</wp:posOffset>
+                </wp:positionH>
+                <wp:positionV relativeFrom="paragraph">
+                  <wp:posOffset>5701044</wp:posOffset>
+                </wp:positionV>
+                <wp:extent cx="3962400" cy="635"/>
+                <wp:effectExtent l="0" t="0" r="0" b="0"/>
+                <wp:wrapSquare wrapText="bothSides"/>
+                <wp:docPr id="11" name="Text Box 11"/>
+                <wp:cNvGraphicFramePr/>
+                <a:graphic xmlns:a="http://schemas.openxmlformats.org/drawingml/2006/main">
+                  <a:graphicData uri="http://schemas.microsoft.com/office/word/2010/wordprocessingShape">
+                    <wps:wsp>
+                      <wps:cNvSpPr txBox="1"/>
+                      <wps:spPr>
+                        <a:xfrm>
+                          <a:off x="0" y="0"/>
+                          <a:ext cx="3962400" cy="635"/>
+                        </a:xfrm>
+                        <a:prstGeom prst="rect">
+                          <a:avLst/>
+                        </a:prstGeom>
+                        <a:solidFill>
+                          <a:prstClr val="white"/>
+                        </a:solidFill>
+                        <a:ln>
+                          <a:noFill/>
+                        </a:ln>
+                      </wps:spPr>
+                      <wps:txbx>
+                        <w:txbxContent>
+                          <w:p>
+                            <w:pPr>
+                              <w:pStyle w:val="Caption"/>
+                              <w:jc w:val="center"/>
+                              <w:rPr>
+                                <w:rFonts w:ascii="Arial" w:hAnsi="Arial"/>
+                                <w:sz w:val="20"/>
+                                <w:szCs w:val="20"/>
+                              </w:rPr>
+                            </w:pPr>
+                            <w:r>
+                              <w:rPr>
+                                <w:sz w:val="20"/>
+                                <w:szCs w:val="20"/>
+                              </w:rPr>
+                              <w:t xml:space="preserve">Figure </w:t>
+                            </w:r>
+                            <w:r>
+                              <w:rPr>
+                                <w:sz w:val="20"/>
+                                <w:szCs w:val="20"/>
+                              </w:rPr>
+                              <w:t>2</w:t>
+                            </w:r>
+                            <w:r>
+                              <w:rPr>
+                                <w:sz w:val="20"/>
+                                <w:szCs w:val="20"/>
+                              </w:rPr>
+                              <w:t xml:space="preserve">: </w:t>
+                            </w:r>
+                            <w:r>
+                              <w:rPr>
+                                <w:sz w:val="20"/>
+                                <w:szCs w:val="20"/>
+                              </w:rPr>
+                              <w:t>Removing a User</w:t>
+                            </w:r>
+                          </w:p>
+                        </w:txbxContent>
+                      </wps:txbx>
+                      <wps:bodyPr rot="0" spcFirstLastPara="0" vertOverflow="overflow" horzOverflow="overflow" vert="horz" wrap="square" lIns="0" tIns="0" rIns="0" bIns="0" numCol="1" spcCol="0" rtlCol="0" fromWordArt="0" anchor="t" anchorCtr="0" forceAA="0" compatLnSpc="1">
+                        <a:prstTxWarp prst="textNoShape">
+                          <a:avLst/>
+                        </a:prstTxWarp>
+                        <a:spAutoFit/>
+                      </wps:bodyPr>
+                    </wps:wsp>
+                  </a:graphicData>
+                </a:graphic>
+              </wp:anchor>
+            </w:drawing>
+          </mc:Choice>
+          <mc:Fallback>
+            <w:pict>
+              <v:shape w14:anchorId="3C9ECF05" id="Text Box 11" o:spid="_x0000_s1027" type="#_x0000_t202" style="position:absolute;margin-left:82.45pt;margin-top:448.9pt;width:312pt;height:.05pt;z-index:251675648;visibility:visible;mso-wrap-style:square;mso-wrap-distance-left:9pt;mso-wrap-distance-top:0;mso-wrap-distance-right:9pt;mso-wrap-distance-bottom:0;mso-position-horizontal:absolute;mso-position-horizontal-relative:text;mso-position-vertical:absolute;mso-position-vertical-relative:text;v-text-anchor:top" o:gfxdata="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" stroked="f">
+                <v:textbox style="mso-fit-shape-to-text:t" inset="0,0,0,0">
+                  <w:txbxContent>
+                    <w:p>
+                      <w:pPr>
+                        <w:pStyle w:val="Caption"/>
+                        <w:jc w:val="center"/>
+                        <w:rPr>
+                          <w:rFonts w:ascii="Arial" w:hAnsi="Arial"/>
+                          <w:sz w:val="20"/>
+                          <w:szCs w:val="20"/>
+                        </w:rPr>
+                      </w:pPr>
+                      <w:r>
+                        <w:rPr>
+                          <w:sz w:val="20"/>
+                          <w:szCs w:val="20"/>
+                        </w:rPr>
+                        <w:t xml:space="preserve">Figure </w:t>
+                      </w:r>
+                      <w:r>
+                        <w:rPr>
+                          <w:sz w:val="20"/>
+                          <w:szCs w:val="20"/>
+                        </w:rPr>
+                        <w:t>2</w:t>
+                      </w:r>
+                      <w:r>
+                        <w:rPr>
+                          <w:sz w:val="20"/>
+                          <w:szCs w:val="20"/>
+                        </w:rPr>
+                        <w:t xml:space="preserve">: </w:t>
+                      </w:r>
+                      <w:r>
+                        <w:rPr>
+                          <w:sz w:val="20"/>
+                          <w:szCs w:val="20"/>
+                        </w:rPr>
+                        <w:t>Removing a User</w:t>
+                      </w:r>
+                    </w:p>
+                  </w:txbxContent>
+                </v:textbox>
+                <w10:wrap type="square"/>
+              </v:shape>
+            </w:pict>
+          </mc:Fallback>
+        </mc:AlternateContent>
+      </w:r>
+      <w:r>
+        <w:rPr>
+          <w:rFonts w:ascii="Arial" w:hAnsi="Arial" w:cs="Arial"/>
+          <w:noProof/>
+        </w:rPr>
+        <w:drawing>
+          <wp:anchor distT="0" distB="0" distL="114300" distR="114300" simplePos="0" relativeHeight="251671552" behindDoc="0" locked="0" layoutInCell="1" allowOverlap="1" wp14:anchorId="510D85FF" wp14:editId="2F1189FD">
+            <wp:simplePos x="0" y="0"/>
+            <wp:positionH relativeFrom="column">
+              <wp:posOffset>2021205</wp:posOffset>
+            </wp:positionH>
+            <wp:positionV relativeFrom="paragraph">
+              <wp:posOffset>674492</wp:posOffset>
+            </wp:positionV>
+            <wp:extent cx="1930400" cy="5081270"/>
+            <wp:effectExtent l="0" t="0" r="0" b="0"/>
+            <wp:wrapSquare wrapText="bothSides"/>
+            <wp:docPr id="7" name="Picture 7"/>
+            <wp:cNvGraphicFramePr>
+              <a:graphicFrameLocks xmlns:a="http://schemas.openxmlformats.org/drawingml/2006/main" noChangeAspect="1"/>
+            </wp:cNvGraphicFramePr>
+            <a:graphic xmlns:a="http://schemas.openxmlformats.org/drawingml/2006/main">
+              <a:graphicData uri="http://schemas.openxmlformats.org/drawingml/2006/picture">
+                <pic:pic xmlns:pic="http://schemas.openxmlformats.org/drawingml/2006/picture">
+                  <pic:nvPicPr>
+                    <pic:cNvPr id="7" name="Picture 7"/>
+                    <pic:cNvPicPr/>
+                  </pic:nvPicPr>
+                  <pic:blipFill>
+                    <a:blip r:embed="rId13">
+                      <a:extLst>
+                        <a:ext uri="{28A0092B-C50C-407E-A947-70E740481C1C}">
+                          <a14:useLocalDpi xmlns:a14="http://schemas.microsoft.com/office/drawing/2010/main" val="0"/>
+                        </a:ext>
+                      </a:extLst>
+                    </a:blip>
+                    <a:stretch>
+                      <a:fillRect/>
+                    </a:stretch>
+                  </pic:blipFill>
+                  <pic:spPr bwMode="auto">
+                    <a:xfrm>
+                      <a:off x="0" y="0"/>
+                      <a:ext cx="1930400" cy="5081270"/>
+                    </a:xfrm>
+                    <a:prstGeom prst="rect">
+                      <a:avLst/>
+                    </a:prstGeom>
+                    <a:ln>
+                      <a:noFill/>
+                    </a:ln>
+                    <a:extLst>
+                      <a:ext uri="{53640926-AAD7-44D8-BBD7-CCE9431645EC}">
+                        <a14:shadowObscured xmlns:a14="http://schemas.microsoft.com/office/drawing/2010/main"/>
+                      </a:ext>
+                    </a:extLst>
+                  </pic:spPr>
+                </pic:pic>
+              </a:graphicData>
+            </a:graphic>
+            <wp14:sizeRelH relativeFrom="page">
+              <wp14:pctWidth>0</wp14:pctWidth>
+            </wp14:sizeRelH>
+            <wp14:sizeRelV relativeFrom="page">
+              <wp14:pctHeight>0</wp14:pctHeight>
+            </wp14:sizeRelV>
+          </wp:anchor>
+        </w:drawing>
+      </w:r>
+      <w:r>
+        <w:rPr>
+          <w:rFonts w:ascii="Arial" w:hAnsi="Arial" w:cs="Arial"/>
+        </w:rPr>
+        <w:t xml:space="preserve">The </w:t>
+      </w:r>
+      <w:r>
+        <w:rPr>
+          <w:rFonts w:ascii="Arial" w:hAnsi="Arial" w:cs="Arial"/>
+        </w:rPr>
+        <w:t>administrator</w:t>
+      </w:r>
+      <w:r>
+        <w:rPr>
+          <w:rFonts w:ascii="Arial" w:hAnsi="Arial" w:cs="Arial"/>
+        </w:rPr>
+        <w:t xml:space="preserve"> will be signed in at the start of this diagram</w:t>
+      </w:r>
+      <w:r>
+        <w:rPr>
+          <w:rFonts w:ascii="Arial" w:hAnsi="Arial" w:cs="Arial"/>
+          <w:noProof/>
+        </w:rPr>
+        <w:t>. They have access to select and view any user’s data, as well as remove users if necessary. Users will be instructed to contact the dedicated Admin account if they choose to remove their account and all its data permanently.</w:t>
+      </w:r>
+      <w:r>
+        <w:rPr>
+          <w:rFonts w:ascii="Arial" w:hAnsi="Arial" w:cs="Arial"/>
           <w:color w:val="FFFFFF"/>
         </w:rPr>
         <w:br w:type="page"/>
@@ -3383,25 +2974,25 @@
         <w:shd w:val="clear" w:color="auto" w:fill="4C4C4C"/>
         <w:jc w:val="center"/>
         <w:rPr>
-          <w:rFonts w:ascii="Arial" w:hAnsi="Arial"/>
+          <w:rFonts w:ascii="Arial" w:hAnsi="Arial" w:cs="Arial"/>
           <w:color w:val="FFFFFF"/>
         </w:rPr>
       </w:pPr>
       <w:r>
         <w:rPr>
-          <w:rFonts w:ascii="Arial" w:hAnsi="Arial"/>
+          <w:rFonts w:ascii="Arial" w:hAnsi="Arial" w:cs="Arial"/>
           <w:color w:val="FFFFFF"/>
         </w:rPr>
         <w:lastRenderedPageBreak/>
         <w:t>C</w:t>
       </w:r>
-      <w:bookmarkEnd w:id="25"/>
-      <w:r>
-        <w:rPr>
-          <w:rFonts w:ascii="Arial" w:hAnsi="Arial"/>
+      <w:bookmarkEnd w:id="23"/>
+      <w:r>
+        <w:rPr>
+          <w:rFonts w:ascii="Arial" w:hAnsi="Arial" w:cs="Arial"/>
           <w:color w:val="FFFFFF"/>
         </w:rPr>
-        <w:t>lass Diagram(s)</w:t>
+        <w:t>lass Diagram</w:t>
       </w:r>
     </w:p>
     <w:p>
@@ -3411,20 +3002,15 @@
           <w:ilvl w:val="1"/>
           <w:numId w:val="2"/>
         </w:numPr>
-      </w:pPr>
-      <w:bookmarkStart w:id="26" w:name="_Toc226963035"/>
-      <w:r>
-        <w:rPr>
-          <w:rFonts w:ascii="Arial" w:hAnsi="Arial"/>
-        </w:rPr>
-        <w:t>D</w:t>
-      </w:r>
-      <w:bookmarkEnd w:id="26"/>
-      <w:r>
-        <w:rPr>
-          <w:rFonts w:ascii="Arial" w:hAnsi="Arial"/>
-        </w:rPr>
-        <w:t>-1</w:t>
+        <w:rPr>
+          <w:rFonts w:ascii="Arial" w:hAnsi="Arial" w:cs="Arial"/>
+        </w:rPr>
+      </w:pPr>
+      <w:r>
+        <w:rPr>
+          <w:rFonts w:ascii="Arial" w:hAnsi="Arial" w:cs="Arial"/>
+        </w:rPr>
+        <w:t>JournalJay Classes</w:t>
       </w:r>
     </w:p>
     <w:p>
@@ -3460,6 +3046,86 @@
     <w:p>
       <w:pPr>
         <w:pStyle w:val="template"/>
+        <w:jc w:val="both"/>
+      </w:pPr>
+    </w:p>
+    <w:p>
+      <w:pPr>
+        <w:pStyle w:val="template"/>
+        <w:jc w:val="both"/>
+      </w:pPr>
+      <w:r>
+        <w:rPr>
+          <w:noProof/>
+        </w:rPr>
+        <w:drawing>
+          <wp:anchor distT="0" distB="0" distL="114300" distR="114300" simplePos="0" relativeHeight="251673600" behindDoc="0" locked="0" layoutInCell="1" allowOverlap="1" wp14:anchorId="43A683EC" wp14:editId="262C7F14">
+            <wp:simplePos x="0" y="0"/>
+            <wp:positionH relativeFrom="column">
+              <wp:posOffset>779780</wp:posOffset>
+            </wp:positionH>
+            <wp:positionV relativeFrom="paragraph">
+              <wp:posOffset>13185</wp:posOffset>
+            </wp:positionV>
+            <wp:extent cx="4314825" cy="5763895"/>
+            <wp:effectExtent l="0" t="0" r="3175" b="1905"/>
+            <wp:wrapSquare wrapText="bothSides"/>
+            <wp:docPr id="10" name="Picture 10"/>
+            <wp:cNvGraphicFramePr>
+              <a:graphicFrameLocks xmlns:a="http://schemas.openxmlformats.org/drawingml/2006/main" noChangeAspect="1"/>
+            </wp:cNvGraphicFramePr>
+            <a:graphic xmlns:a="http://schemas.openxmlformats.org/drawingml/2006/main">
+              <a:graphicData uri="http://schemas.openxmlformats.org/drawingml/2006/picture">
+                <pic:pic xmlns:pic="http://schemas.openxmlformats.org/drawingml/2006/picture">
+                  <pic:nvPicPr>
+                    <pic:cNvPr id="10" name="Picture 10"/>
+                    <pic:cNvPicPr/>
+                  </pic:nvPicPr>
+                  <pic:blipFill>
+                    <a:blip r:embed="rId14">
+                      <a:extLst>
+                        <a:ext uri="{28A0092B-C50C-407E-A947-70E740481C1C}">
+                          <a14:useLocalDpi xmlns:a14="http://schemas.microsoft.com/office/drawing/2010/main" val="0"/>
+                        </a:ext>
+                      </a:extLst>
+                    </a:blip>
+                    <a:stretch>
+                      <a:fillRect/>
+                    </a:stretch>
+                  </pic:blipFill>
+                  <pic:spPr bwMode="auto">
+                    <a:xfrm>
+                      <a:off x="0" y="0"/>
+                      <a:ext cx="4314825" cy="5763895"/>
+                    </a:xfrm>
+                    <a:prstGeom prst="rect">
+                      <a:avLst/>
+                    </a:prstGeom>
+                    <a:ln>
+                      <a:noFill/>
+                    </a:ln>
+                    <a:extLst>
+                      <a:ext uri="{53640926-AAD7-44D8-BBD7-CCE9431645EC}">
+                        <a14:shadowObscured xmlns:a14="http://schemas.microsoft.com/office/drawing/2010/main"/>
+                      </a:ext>
+                    </a:extLst>
+                  </pic:spPr>
+                </pic:pic>
+              </a:graphicData>
+            </a:graphic>
+            <wp14:sizeRelH relativeFrom="page">
+              <wp14:pctWidth>0</wp14:pctWidth>
+            </wp14:sizeRelH>
+            <wp14:sizeRelV relativeFrom="page">
+              <wp14:pctHeight>0</wp14:pctHeight>
+            </wp14:sizeRelV>
+          </wp:anchor>
+        </w:drawing>
+      </w:r>
+    </w:p>
+    <w:p>
+      <w:pPr>
+        <w:pStyle w:val="template"/>
         <w:rPr>
           <w:i w:val="0"/>
         </w:rPr>
@@ -3467,262 +3133,943 @@
     </w:p>
     <w:p>
       <w:pPr>
-        <w:pStyle w:val="Heading2"/>
-        <w:numPr>
-          <w:ilvl w:val="1"/>
-          <w:numId w:val="2"/>
-        </w:numPr>
-        <w:rPr>
-          <w:rFonts w:ascii="Arial" w:hAnsi="Arial"/>
-        </w:rPr>
-      </w:pPr>
-      <w:bookmarkStart w:id="27" w:name="_Toc226963036"/>
-      <w:r>
-        <w:rPr>
-          <w:rFonts w:ascii="Arial" w:hAnsi="Arial"/>
-        </w:rPr>
-        <w:t>D</w:t>
-      </w:r>
-      <w:bookmarkEnd w:id="27"/>
-      <w:r>
-        <w:rPr>
-          <w:rFonts w:ascii="Arial" w:hAnsi="Arial"/>
-        </w:rPr>
-        <w:t>-2</w:t>
-      </w:r>
-    </w:p>
-    <w:p>
-      <w:pPr>
-        <w:pStyle w:val="NormalWeb"/>
-        <w:spacing w:beforeAutospacing="0" w:afterAutospacing="0"/>
-      </w:pPr>
-      <w:r>
-        <w:rPr>
-          <w:i/>
-        </w:rPr>
-        <w:t>&lt;</w:t>
-      </w:r>
-      <w:r>
-        <w:rPr>
-          <w:rFonts w:ascii="Arial" w:hAnsi="Arial" w:cs="Arial"/>
-          <w:i/>
-          <w:iCs/>
-          <w:color w:val="0000FF"/>
-          <w:sz w:val="22"/>
-          <w:szCs w:val="22"/>
-        </w:rPr>
-        <w:t>Same as for D-1, repeat</w:t>
-      </w:r>
-      <w:r>
-        <w:rPr>
-          <w:rFonts w:ascii="Arial" w:hAnsi="Arial"/>
-          <w:i/>
-          <w:color w:val="0000FF"/>
-          <w:sz w:val="22"/>
-        </w:rPr>
-        <w:t xml:space="preserve"> for as many diagrams as you have for this section. Remove if not needed.</w:t>
-      </w:r>
-    </w:p>
-    <w:p>
-      <w:pPr>
-        <w:rPr>
-          <w:rFonts w:ascii="Arial" w:hAnsi="Arial"/>
-          <w:i/>
-          <w:sz w:val="22"/>
-        </w:rPr>
-      </w:pPr>
-    </w:p>
-    <w:p>
-      <w:pPr>
-        <w:jc w:val="both"/>
-      </w:pPr>
-      <w:r>
-        <w:rPr>
-          <w:rFonts w:ascii="Arial" w:hAnsi="Arial"/>
-          <w:i/>
-          <w:sz w:val="22"/>
-        </w:rPr>
-        <w:t xml:space="preserve">TO DO: </w:t>
-      </w:r>
-      <w:r>
-        <w:rPr>
-          <w:rFonts w:ascii="Arial" w:hAnsi="Arial"/>
-          <w:i/>
-          <w:sz w:val="22"/>
-          <w:lang w:eastAsia="zh-CN"/>
-        </w:rPr>
-        <w:t xml:space="preserve">Repeat same process as you did for D-1: </w:t>
-      </w:r>
-      <w:r>
-        <w:rPr>
-          <w:rFonts w:ascii="Arial" w:hAnsi="Arial" w:cs="Arial"/>
-          <w:i/>
-          <w:iCs/>
-          <w:sz w:val="22"/>
-          <w:szCs w:val="22"/>
-          <w:lang w:eastAsia="zh-CN"/>
-        </w:rPr>
-        <w:t>Title, Diagram, Classes and their Descriptions.</w:t>
-      </w:r>
-      <w:r>
-        <w:rPr>
-          <w:rFonts w:ascii="Arial" w:hAnsi="Arial"/>
-          <w:i/>
-          <w:sz w:val="22"/>
-        </w:rPr>
-        <w:t xml:space="preserve"> &gt; </w:t>
-      </w:r>
-    </w:p>
-    <w:p/>
-    <w:p/>
-    <w:p>
-      <w:pPr>
-        <w:pStyle w:val="Heading2"/>
-        <w:numPr>
-          <w:ilvl w:val="1"/>
-          <w:numId w:val="2"/>
-        </w:numPr>
-        <w:rPr>
-          <w:rFonts w:ascii="Arial" w:hAnsi="Arial"/>
-        </w:rPr>
-      </w:pPr>
-      <w:bookmarkStart w:id="28" w:name="_Toc226963039"/>
-      <w:r>
-        <w:rPr>
-          <w:rFonts w:ascii="Arial" w:hAnsi="Arial"/>
-        </w:rPr>
-        <w:t>D</w:t>
-      </w:r>
-      <w:bookmarkEnd w:id="28"/>
-      <w:r>
-        <w:rPr>
-          <w:rFonts w:ascii="Arial" w:hAnsi="Arial"/>
-        </w:rPr>
-        <w:t>-3</w:t>
-      </w:r>
-    </w:p>
-    <w:p>
-      <w:pPr>
-        <w:pStyle w:val="NormalWeb"/>
-        <w:spacing w:beforeAutospacing="0" w:afterAutospacing="0"/>
-      </w:pPr>
-      <w:r>
-        <w:rPr>
-          <w:i/>
-        </w:rPr>
-        <w:t>&lt;</w:t>
-      </w:r>
-      <w:r>
-        <w:rPr>
-          <w:rFonts w:ascii="Arial" w:hAnsi="Arial" w:cs="Arial"/>
-          <w:i/>
-          <w:iCs/>
-          <w:color w:val="0000FF"/>
-          <w:sz w:val="22"/>
-          <w:szCs w:val="22"/>
-        </w:rPr>
-        <w:t>Same as for D-1, repeat</w:t>
-      </w:r>
-      <w:r>
-        <w:rPr>
-          <w:rFonts w:ascii="Arial" w:hAnsi="Arial"/>
-          <w:i/>
-          <w:color w:val="0000FF"/>
-          <w:sz w:val="22"/>
-        </w:rPr>
-        <w:t xml:space="preserve"> for as many diagrams as you have for this section. Remove if not needed.</w:t>
-      </w:r>
-      <w:r>
-        <w:rPr>
-          <w:rFonts w:ascii="Arial" w:hAnsi="Arial"/>
-          <w:i/>
-          <w:color w:val="0000FF"/>
-        </w:rPr>
-        <w:t xml:space="preserve">  </w:t>
-      </w:r>
-      <w:r>
-        <w:rPr>
-          <w:rFonts w:ascii="Arial" w:hAnsi="Arial"/>
-          <w:i/>
-          <w:sz w:val="22"/>
-        </w:rPr>
-        <w:t xml:space="preserve">  </w:t>
-      </w:r>
-      <w:r>
-        <w:rPr>
-          <w:rFonts w:ascii="Arial" w:hAnsi="Arial"/>
-          <w:i/>
-          <w:sz w:val="22"/>
-        </w:rPr>
-        <w:tab/>
-      </w:r>
-    </w:p>
-    <w:p>
-      <w:pPr>
-        <w:rPr>
-          <w:rFonts w:ascii="Arial" w:hAnsi="Arial"/>
-          <w:i/>
-          <w:sz w:val="22"/>
-        </w:rPr>
-      </w:pPr>
-    </w:p>
-    <w:p>
-      <w:pPr>
-        <w:jc w:val="both"/>
-      </w:pPr>
-      <w:r>
-        <w:rPr>
-          <w:rFonts w:ascii="Arial" w:hAnsi="Arial"/>
-          <w:i/>
-          <w:sz w:val="22"/>
-        </w:rPr>
-        <w:t xml:space="preserve">TO DO: </w:t>
-      </w:r>
-      <w:r>
-        <w:rPr>
-          <w:rFonts w:ascii="Arial" w:hAnsi="Arial"/>
-          <w:i/>
-          <w:sz w:val="22"/>
-          <w:lang w:eastAsia="zh-CN"/>
-        </w:rPr>
-        <w:t xml:space="preserve">Repeat same process as you did for D-1: </w:t>
-      </w:r>
-      <w:r>
-        <w:rPr>
-          <w:rFonts w:ascii="Arial" w:hAnsi="Arial" w:cs="Arial"/>
-          <w:i/>
-          <w:iCs/>
-          <w:sz w:val="22"/>
-          <w:szCs w:val="22"/>
-          <w:lang w:eastAsia="zh-CN"/>
-        </w:rPr>
-        <w:t>Title, Diagram, Classes and their Descriptions.</w:t>
-      </w:r>
-      <w:r>
-        <w:rPr>
-          <w:rFonts w:ascii="Arial" w:hAnsi="Arial"/>
-          <w:i/>
-          <w:sz w:val="22"/>
-        </w:rPr>
-        <w:t xml:space="preserve"> &gt; </w:t>
-      </w:r>
-    </w:p>
-    <w:p/>
-    <w:p/>
-    <w:p/>
-    <w:p/>
-    <w:p/>
-    <w:p/>
-    <w:p/>
-    <w:p/>
-    <w:p/>
-    <w:p/>
-    <w:p/>
+        <w:rPr>
+          <w:rFonts w:ascii="Arial" w:hAnsi="Arial" w:cs="Arial"/>
+        </w:rPr>
+      </w:pPr>
+    </w:p>
+    <w:p>
+      <w:pPr>
+        <w:rPr>
+          <w:rFonts w:ascii="Arial" w:hAnsi="Arial" w:cs="Arial"/>
+        </w:rPr>
+      </w:pPr>
+    </w:p>
+    <w:p>
+      <w:pPr>
+        <w:rPr>
+          <w:rFonts w:ascii="Arial" w:hAnsi="Arial" w:cs="Arial"/>
+        </w:rPr>
+      </w:pPr>
+    </w:p>
+    <w:p>
+      <w:pPr>
+        <w:rPr>
+          <w:rFonts w:ascii="Arial" w:hAnsi="Arial" w:cs="Arial"/>
+        </w:rPr>
+      </w:pPr>
+    </w:p>
+    <w:p>
+      <w:pPr>
+        <w:rPr>
+          <w:rFonts w:ascii="Arial" w:hAnsi="Arial" w:cs="Arial"/>
+        </w:rPr>
+      </w:pPr>
+    </w:p>
+    <w:p>
+      <w:pPr>
+        <w:rPr>
+          <w:rFonts w:ascii="Arial" w:hAnsi="Arial" w:cs="Arial"/>
+        </w:rPr>
+      </w:pPr>
+    </w:p>
+    <w:p>
+      <w:pPr>
+        <w:rPr>
+          <w:rFonts w:ascii="Arial" w:hAnsi="Arial" w:cs="Arial"/>
+        </w:rPr>
+      </w:pPr>
+    </w:p>
+    <w:p>
+      <w:pPr>
+        <w:rPr>
+          <w:rFonts w:ascii="Arial" w:hAnsi="Arial" w:cs="Arial"/>
+        </w:rPr>
+      </w:pPr>
+    </w:p>
+    <w:p>
+      <w:pPr>
+        <w:rPr>
+          <w:rFonts w:ascii="Arial" w:hAnsi="Arial" w:cs="Arial"/>
+        </w:rPr>
+      </w:pPr>
+    </w:p>
+    <w:p>
+      <w:pPr>
+        <w:rPr>
+          <w:rFonts w:ascii="Arial" w:hAnsi="Arial" w:cs="Arial"/>
+        </w:rPr>
+      </w:pPr>
+    </w:p>
+    <w:p>
+      <w:pPr>
+        <w:rPr>
+          <w:rFonts w:ascii="Arial" w:hAnsi="Arial" w:cs="Arial"/>
+        </w:rPr>
+      </w:pPr>
+    </w:p>
     <w:p>
       <w:pPr>
         <w:spacing w:line="240" w:lineRule="auto"/>
         <w:rPr>
-          <w:rFonts w:ascii="Arial" w:hAnsi="Arial"/>
+          <w:rFonts w:ascii="Arial" w:hAnsi="Arial" w:cs="Arial"/>
+          <w:color w:val="FFFFFF"/>
+        </w:rPr>
+      </w:pPr>
+      <w:bookmarkStart w:id="24" w:name="_Toc226963040"/>
+    </w:p>
+    <w:p>
+      <w:pPr>
+        <w:spacing w:line="240" w:lineRule="auto"/>
+        <w:rPr>
+          <w:rFonts w:ascii="Arial" w:hAnsi="Arial" w:cs="Arial"/>
+          <w:color w:val="FFFFFF"/>
+        </w:rPr>
+      </w:pPr>
+    </w:p>
+    <w:p>
+      <w:pPr>
+        <w:spacing w:line="240" w:lineRule="auto"/>
+        <w:rPr>
+          <w:rFonts w:ascii="Arial" w:hAnsi="Arial" w:cs="Arial"/>
+          <w:color w:val="FFFFFF"/>
+        </w:rPr>
+      </w:pPr>
+    </w:p>
+    <w:p>
+      <w:pPr>
+        <w:spacing w:line="240" w:lineRule="auto"/>
+        <w:rPr>
+          <w:rFonts w:ascii="Arial" w:hAnsi="Arial" w:cs="Arial"/>
+          <w:color w:val="FFFFFF"/>
+        </w:rPr>
+      </w:pPr>
+    </w:p>
+    <w:p>
+      <w:pPr>
+        <w:spacing w:line="240" w:lineRule="auto"/>
+        <w:rPr>
+          <w:rFonts w:ascii="Arial" w:hAnsi="Arial" w:cs="Arial"/>
+          <w:color w:val="FFFFFF"/>
+        </w:rPr>
+      </w:pPr>
+    </w:p>
+    <w:p>
+      <w:pPr>
+        <w:spacing w:line="240" w:lineRule="auto"/>
+        <w:rPr>
+          <w:rFonts w:ascii="Arial" w:hAnsi="Arial" w:cs="Arial"/>
+          <w:color w:val="FFFFFF"/>
+        </w:rPr>
+      </w:pPr>
+    </w:p>
+    <w:p>
+      <w:pPr>
+        <w:spacing w:line="240" w:lineRule="auto"/>
+        <w:rPr>
+          <w:rFonts w:ascii="Arial" w:hAnsi="Arial" w:cs="Arial"/>
+          <w:color w:val="FFFFFF"/>
+        </w:rPr>
+      </w:pPr>
+    </w:p>
+    <w:p>
+      <w:pPr>
+        <w:spacing w:line="240" w:lineRule="auto"/>
+        <w:rPr>
+          <w:rFonts w:ascii="Arial" w:hAnsi="Arial" w:cs="Arial"/>
+          <w:color w:val="FFFFFF"/>
+        </w:rPr>
+      </w:pPr>
+    </w:p>
+    <w:p>
+      <w:pPr>
+        <w:spacing w:line="240" w:lineRule="auto"/>
+        <w:rPr>
+          <w:rFonts w:ascii="Arial" w:hAnsi="Arial" w:cs="Arial"/>
+          <w:color w:val="FFFFFF"/>
+        </w:rPr>
+      </w:pPr>
+    </w:p>
+    <w:p>
+      <w:pPr>
+        <w:spacing w:line="240" w:lineRule="auto"/>
+        <w:rPr>
+          <w:rFonts w:ascii="Arial" w:hAnsi="Arial" w:cs="Arial"/>
+          <w:color w:val="FFFFFF"/>
+        </w:rPr>
+      </w:pPr>
+    </w:p>
+    <w:p>
+      <w:pPr>
+        <w:spacing w:line="240" w:lineRule="auto"/>
+        <w:rPr>
+          <w:rFonts w:ascii="Arial" w:hAnsi="Arial" w:cs="Arial"/>
+          <w:color w:val="FFFFFF"/>
+        </w:rPr>
+      </w:pPr>
+    </w:p>
+    <w:p>
+      <w:pPr>
+        <w:spacing w:line="240" w:lineRule="auto"/>
+        <w:rPr>
+          <w:rFonts w:ascii="Arial" w:hAnsi="Arial" w:cs="Arial"/>
+          <w:color w:val="FFFFFF"/>
+        </w:rPr>
+      </w:pPr>
+    </w:p>
+    <w:p>
+      <w:pPr>
+        <w:spacing w:line="240" w:lineRule="auto"/>
+        <w:rPr>
+          <w:rFonts w:ascii="Arial" w:hAnsi="Arial" w:cs="Arial"/>
+          <w:color w:val="FFFFFF"/>
+        </w:rPr>
+      </w:pPr>
+    </w:p>
+    <w:p>
+      <w:pPr>
+        <w:spacing w:line="240" w:lineRule="auto"/>
+        <w:rPr>
+          <w:rFonts w:ascii="Arial" w:hAnsi="Arial" w:cs="Arial"/>
+          <w:color w:val="FFFFFF"/>
+        </w:rPr>
+      </w:pPr>
+    </w:p>
+    <w:p>
+      <w:pPr>
+        <w:spacing w:line="240" w:lineRule="auto"/>
+        <w:rPr>
+          <w:rFonts w:ascii="Arial" w:hAnsi="Arial" w:cs="Arial"/>
+          <w:color w:val="FFFFFF"/>
+        </w:rPr>
+      </w:pPr>
+    </w:p>
+    <w:p>
+      <w:pPr>
+        <w:spacing w:line="240" w:lineRule="auto"/>
+        <w:rPr>
+          <w:rFonts w:ascii="Arial" w:hAnsi="Arial" w:cs="Arial"/>
+          <w:color w:val="FFFFFF"/>
+        </w:rPr>
+      </w:pPr>
+    </w:p>
+    <w:p>
+      <w:pPr>
+        <w:spacing w:line="240" w:lineRule="auto"/>
+        <w:rPr>
+          <w:rFonts w:ascii="Arial" w:hAnsi="Arial" w:cs="Arial"/>
+          <w:color w:val="FFFFFF"/>
+        </w:rPr>
+      </w:pPr>
+    </w:p>
+    <w:p>
+      <w:pPr>
+        <w:spacing w:line="240" w:lineRule="auto"/>
+        <w:rPr>
+          <w:rFonts w:ascii="Arial" w:hAnsi="Arial" w:cs="Arial"/>
+          <w:color w:val="FFFFFF"/>
+        </w:rPr>
+      </w:pPr>
+    </w:p>
+    <w:p>
+      <w:pPr>
+        <w:spacing w:line="240" w:lineRule="auto"/>
+        <w:rPr>
+          <w:rFonts w:ascii="Arial" w:hAnsi="Arial" w:cs="Arial"/>
+          <w:color w:val="FFFFFF"/>
+        </w:rPr>
+      </w:pPr>
+    </w:p>
+    <w:p>
+      <w:pPr>
+        <w:spacing w:line="240" w:lineRule="auto"/>
+        <w:rPr>
+          <w:rFonts w:ascii="Arial" w:hAnsi="Arial" w:cs="Arial"/>
+          <w:color w:val="FFFFFF"/>
+        </w:rPr>
+      </w:pPr>
+    </w:p>
+    <w:p>
+      <w:pPr>
+        <w:spacing w:line="240" w:lineRule="auto"/>
+        <w:rPr>
+          <w:rFonts w:ascii="Arial" w:hAnsi="Arial" w:cs="Arial"/>
+          <w:color w:val="FFFFFF"/>
+        </w:rPr>
+      </w:pPr>
+    </w:p>
+    <w:p>
+      <w:pPr>
+        <w:spacing w:line="240" w:lineRule="auto"/>
+        <w:rPr>
+          <w:rFonts w:ascii="Arial" w:hAnsi="Arial" w:cs="Arial"/>
+          <w:color w:val="FFFFFF"/>
+        </w:rPr>
+      </w:pPr>
+      <w:r>
+        <w:rPr>
+          <w:rFonts w:ascii="Arial" w:hAnsi="Arial" w:cs="Arial"/>
+          <w:noProof/>
+        </w:rPr>
+        <mc:AlternateContent>
+          <mc:Choice Requires="wps">
+            <w:drawing>
+              <wp:anchor distT="0" distB="0" distL="114300" distR="114300" simplePos="0" relativeHeight="251677696" behindDoc="0" locked="0" layoutInCell="1" allowOverlap="1" wp14:anchorId="100BE1DB" wp14:editId="7CC39CAC">
+                <wp:simplePos x="0" y="0"/>
+                <wp:positionH relativeFrom="column">
+                  <wp:posOffset>1132840</wp:posOffset>
+                </wp:positionH>
+                <wp:positionV relativeFrom="paragraph">
+                  <wp:posOffset>116840</wp:posOffset>
+                </wp:positionV>
+                <wp:extent cx="3962400" cy="301752"/>
+                <wp:effectExtent l="0" t="0" r="0" b="3175"/>
+                <wp:wrapSquare wrapText="bothSides"/>
+                <wp:docPr id="12" name="Text Box 12"/>
+                <wp:cNvGraphicFramePr/>
+                <a:graphic xmlns:a="http://schemas.openxmlformats.org/drawingml/2006/main">
+                  <a:graphicData uri="http://schemas.microsoft.com/office/word/2010/wordprocessingShape">
+                    <wps:wsp>
+                      <wps:cNvSpPr txBox="1"/>
+                      <wps:spPr>
+                        <a:xfrm>
+                          <a:off x="0" y="0"/>
+                          <a:ext cx="3962400" cy="301752"/>
+                        </a:xfrm>
+                        <a:prstGeom prst="rect">
+                          <a:avLst/>
+                        </a:prstGeom>
+                        <a:solidFill>
+                          <a:prstClr val="white"/>
+                        </a:solidFill>
+                        <a:ln>
+                          <a:noFill/>
+                        </a:ln>
+                      </wps:spPr>
+                      <wps:txbx>
+                        <w:txbxContent>
+                          <w:p>
+                            <w:pPr>
+                              <w:pStyle w:val="Caption"/>
+                              <w:jc w:val="center"/>
+                              <w:rPr>
+                                <w:rFonts w:ascii="Arial" w:hAnsi="Arial"/>
+                                <w:sz w:val="20"/>
+                                <w:szCs w:val="20"/>
+                              </w:rPr>
+                            </w:pPr>
+                            <w:r>
+                              <w:rPr>
+                                <w:sz w:val="20"/>
+                                <w:szCs w:val="20"/>
+                              </w:rPr>
+                              <w:t xml:space="preserve">Figure </w:t>
+                            </w:r>
+                            <w:r>
+                              <w:rPr>
+                                <w:sz w:val="20"/>
+                                <w:szCs w:val="20"/>
+                              </w:rPr>
+                              <w:t>3</w:t>
+                            </w:r>
+                            <w:r>
+                              <w:rPr>
+                                <w:sz w:val="20"/>
+                                <w:szCs w:val="20"/>
+                              </w:rPr>
+                              <w:t xml:space="preserve">: </w:t>
+                            </w:r>
+                            <w:r>
+                              <w:rPr>
+                                <w:sz w:val="20"/>
+                                <w:szCs w:val="20"/>
+                              </w:rPr>
+                              <w:t>JournalJay Classes</w:t>
+                            </w:r>
+                          </w:p>
+                        </w:txbxContent>
+                      </wps:txbx>
+                      <wps:bodyPr rot="0" spcFirstLastPara="0" vertOverflow="overflow" horzOverflow="overflow" vert="horz" wrap="square" lIns="0" tIns="0" rIns="0" bIns="0" numCol="1" spcCol="0" rtlCol="0" fromWordArt="0" anchor="t" anchorCtr="0" forceAA="0" compatLnSpc="1">
+                        <a:prstTxWarp prst="textNoShape">
+                          <a:avLst/>
+                        </a:prstTxWarp>
+                        <a:noAutofit/>
+                      </wps:bodyPr>
+                    </wps:wsp>
+                  </a:graphicData>
+                </a:graphic>
+                <wp14:sizeRelV relativeFrom="margin">
+                  <wp14:pctHeight>0</wp14:pctHeight>
+                </wp14:sizeRelV>
+              </wp:anchor>
+            </w:drawing>
+          </mc:Choice>
+          <mc:Fallback>
+            <w:pict>
+              <v:shape w14:anchorId="100BE1DB" id="Text Box 12" o:spid="_x0000_s1028" type="#_x0000_t202" style="position:absolute;margin-left:89.2pt;margin-top:9.2pt;width:312pt;height:23.75pt;z-index:251677696;visibility:visible;mso-wrap-style:square;mso-height-percent:0;mso-wrap-distance-left:9pt;mso-wrap-distance-top:0;mso-wrap-distance-right:9pt;mso-wrap-distance-bottom:0;mso-position-horizontal:absolute;mso-position-horizontal-relative:text;mso-position-vertical:absolute;mso-position-vertical-relative:text;mso-height-percent:0;mso-height-relative:margin;v-text-anchor:top" o:gfxdata="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" stroked="f">
+                <v:textbox inset="0,0,0,0">
+                  <w:txbxContent>
+                    <w:p>
+                      <w:pPr>
+                        <w:pStyle w:val="Caption"/>
+                        <w:jc w:val="center"/>
+                        <w:rPr>
+                          <w:rFonts w:ascii="Arial" w:hAnsi="Arial"/>
+                          <w:sz w:val="20"/>
+                          <w:szCs w:val="20"/>
+                        </w:rPr>
+                      </w:pPr>
+                      <w:r>
+                        <w:rPr>
+                          <w:sz w:val="20"/>
+                          <w:szCs w:val="20"/>
+                        </w:rPr>
+                        <w:t xml:space="preserve">Figure </w:t>
+                      </w:r>
+                      <w:r>
+                        <w:rPr>
+                          <w:sz w:val="20"/>
+                          <w:szCs w:val="20"/>
+                        </w:rPr>
+                        <w:t>3</w:t>
+                      </w:r>
+                      <w:r>
+                        <w:rPr>
+                          <w:sz w:val="20"/>
+                          <w:szCs w:val="20"/>
+                        </w:rPr>
+                        <w:t xml:space="preserve">: </w:t>
+                      </w:r>
+                      <w:r>
+                        <w:rPr>
+                          <w:sz w:val="20"/>
+                          <w:szCs w:val="20"/>
+                        </w:rPr>
+                        <w:t>JournalJay Classes</w:t>
+                      </w:r>
+                    </w:p>
+                  </w:txbxContent>
+                </v:textbox>
+                <w10:wrap type="square"/>
+              </v:shape>
+            </w:pict>
+          </mc:Fallback>
+        </mc:AlternateContent>
+      </w:r>
+    </w:p>
+    <w:p>
+      <w:pPr>
+        <w:spacing w:line="240" w:lineRule="auto"/>
+        <w:rPr>
+          <w:rFonts w:ascii="Arial" w:hAnsi="Arial" w:cs="Arial"/>
+          <w:color w:val="FFFFFF"/>
+        </w:rPr>
+      </w:pPr>
+    </w:p>
+    <w:p>
+      <w:pPr>
+        <w:spacing w:line="240" w:lineRule="auto"/>
+        <w:rPr>
+          <w:rFonts w:ascii="Arial" w:hAnsi="Arial" w:cs="Arial"/>
+          <w:color w:val="FFFFFF"/>
+        </w:rPr>
+      </w:pPr>
+    </w:p>
+    <w:tbl>
+      <w:tblPr>
+        <w:tblStyle w:val="TableGrid"/>
+        <w:tblW w:w="0" w:type="auto"/>
+        <w:tblLook w:val="04A0" w:firstRow="1" w:lastRow="0" w:firstColumn="1" w:lastColumn="0" w:noHBand="0" w:noVBand="1"/>
+      </w:tblPr>
+      <w:tblGrid>
+        <w:gridCol w:w="1885"/>
+        <w:gridCol w:w="7753"/>
+      </w:tblGrid>
+      <w:tr>
+        <w:tc>
+          <w:tcPr>
+            <w:tcW w:w="1885" w:type="dxa"/>
+          </w:tcPr>
+          <w:p>
+            <w:pPr>
+              <w:spacing w:line="240" w:lineRule="auto"/>
+              <w:jc w:val="center"/>
+              <w:rPr>
+                <w:rFonts w:ascii="Arial" w:hAnsi="Arial" w:cs="Arial"/>
+                <w:b/>
+                <w:bCs/>
+                <w:color w:val="000000" w:themeColor="text1"/>
+                <w:sz w:val="22"/>
+                <w:szCs w:val="22"/>
+              </w:rPr>
+            </w:pPr>
+            <w:r>
+              <w:rPr>
+                <w:rFonts w:ascii="Arial" w:hAnsi="Arial" w:cs="Arial"/>
+                <w:b/>
+                <w:bCs/>
+                <w:color w:val="000000" w:themeColor="text1"/>
+                <w:sz w:val="22"/>
+                <w:szCs w:val="22"/>
+              </w:rPr>
+              <w:lastRenderedPageBreak/>
+              <w:t>Class</w:t>
+            </w:r>
+          </w:p>
+        </w:tc>
+        <w:tc>
+          <w:tcPr>
+            <w:tcW w:w="7753" w:type="dxa"/>
+          </w:tcPr>
+          <w:p>
+            <w:pPr>
+              <w:jc w:val="center"/>
+              <w:rPr>
+                <w:rFonts w:ascii="Arial" w:hAnsi="Arial" w:cs="Arial"/>
+                <w:b/>
+                <w:bCs/>
+                <w:color w:val="000000" w:themeColor="text1"/>
+                <w:sz w:val="22"/>
+                <w:szCs w:val="22"/>
+              </w:rPr>
+            </w:pPr>
+            <w:r>
+              <w:rPr>
+                <w:rFonts w:ascii="Arial" w:hAnsi="Arial" w:cs="Arial"/>
+                <w:b/>
+                <w:bCs/>
+                <w:color w:val="000000" w:themeColor="text1"/>
+                <w:sz w:val="22"/>
+                <w:szCs w:val="22"/>
+              </w:rPr>
+              <w:t>Use</w:t>
+            </w:r>
+          </w:p>
+        </w:tc>
+      </w:tr>
+      <w:tr>
+        <w:tc>
+          <w:tcPr>
+            <w:tcW w:w="1885" w:type="dxa"/>
+          </w:tcPr>
+          <w:p>
+            <w:pPr>
+              <w:spacing w:line="240" w:lineRule="auto"/>
+              <w:rPr>
+                <w:rFonts w:ascii="Arial" w:hAnsi="Arial" w:cs="Arial"/>
+                <w:color w:val="000000" w:themeColor="text1"/>
+                <w:sz w:val="22"/>
+                <w:szCs w:val="22"/>
+              </w:rPr>
+            </w:pPr>
+            <w:proofErr w:type="spellStart"/>
+            <w:r>
+              <w:rPr>
+                <w:rFonts w:ascii="Arial" w:hAnsi="Arial" w:cs="Arial"/>
+                <w:color w:val="000000" w:themeColor="text1"/>
+                <w:sz w:val="22"/>
+                <w:szCs w:val="22"/>
+              </w:rPr>
+              <w:t>UserProfile</w:t>
+            </w:r>
+            <w:proofErr w:type="spellEnd"/>
+          </w:p>
+        </w:tc>
+        <w:tc>
+          <w:tcPr>
+            <w:tcW w:w="7753" w:type="dxa"/>
+          </w:tcPr>
+          <w:p>
+            <w:pPr>
+              <w:spacing w:line="240" w:lineRule="auto"/>
+              <w:rPr>
+                <w:rFonts w:ascii="Arial" w:hAnsi="Arial" w:cs="Arial"/>
+                <w:color w:val="000000" w:themeColor="text1"/>
+                <w:sz w:val="22"/>
+                <w:szCs w:val="22"/>
+              </w:rPr>
+            </w:pPr>
+            <w:r>
+              <w:rPr>
+                <w:rFonts w:ascii="Arial" w:hAnsi="Arial" w:cs="Arial"/>
+                <w:color w:val="000000" w:themeColor="text1"/>
+                <w:sz w:val="22"/>
+                <w:szCs w:val="22"/>
+              </w:rPr>
+              <w:t xml:space="preserve">Each user profile will be of this type; </w:t>
+            </w:r>
+            <w:r>
+              <w:rPr>
+                <w:rFonts w:ascii="Arial" w:hAnsi="Arial" w:cs="Arial"/>
+                <w:color w:val="000000" w:themeColor="text1"/>
+                <w:sz w:val="22"/>
+                <w:szCs w:val="22"/>
+              </w:rPr>
+              <w:t xml:space="preserve">the class </w:t>
+            </w:r>
+            <w:r>
+              <w:rPr>
+                <w:rFonts w:ascii="Arial" w:hAnsi="Arial" w:cs="Arial"/>
+                <w:color w:val="000000" w:themeColor="text1"/>
+                <w:sz w:val="22"/>
+                <w:szCs w:val="22"/>
+              </w:rPr>
+              <w:t>stores basic information including their username, password, an answer to a security question in “forgot,” true or false if they are an admin, and a list of their entries.</w:t>
+            </w:r>
+          </w:p>
+        </w:tc>
+      </w:tr>
+      <w:tr>
+        <w:tc>
+          <w:tcPr>
+            <w:tcW w:w="1885" w:type="dxa"/>
+          </w:tcPr>
+          <w:p>
+            <w:pPr>
+              <w:spacing w:line="240" w:lineRule="auto"/>
+              <w:rPr>
+                <w:rFonts w:ascii="Arial" w:hAnsi="Arial" w:cs="Arial"/>
+                <w:color w:val="000000" w:themeColor="text1"/>
+                <w:sz w:val="22"/>
+                <w:szCs w:val="22"/>
+              </w:rPr>
+            </w:pPr>
+            <w:proofErr w:type="spellStart"/>
+            <w:r>
+              <w:rPr>
+                <w:rFonts w:ascii="Arial" w:hAnsi="Arial" w:cs="Arial"/>
+                <w:color w:val="000000" w:themeColor="text1"/>
+                <w:sz w:val="22"/>
+                <w:szCs w:val="22"/>
+              </w:rPr>
+              <w:t>UserList</w:t>
+            </w:r>
+            <w:proofErr w:type="spellEnd"/>
+          </w:p>
+        </w:tc>
+        <w:tc>
+          <w:tcPr>
+            <w:tcW w:w="7753" w:type="dxa"/>
+          </w:tcPr>
+          <w:p>
+            <w:pPr>
+              <w:spacing w:line="240" w:lineRule="auto"/>
+              <w:rPr>
+                <w:rFonts w:ascii="Arial" w:hAnsi="Arial" w:cs="Arial"/>
+                <w:color w:val="000000" w:themeColor="text1"/>
+                <w:sz w:val="22"/>
+                <w:szCs w:val="22"/>
+              </w:rPr>
+            </w:pPr>
+            <w:r>
+              <w:rPr>
+                <w:rFonts w:ascii="Arial" w:hAnsi="Arial" w:cs="Arial"/>
+                <w:color w:val="000000" w:themeColor="text1"/>
+                <w:sz w:val="22"/>
+                <w:szCs w:val="22"/>
+              </w:rPr>
+              <w:t>This is the grand list of all users in the system. We’ll need this to search at login to be able to report “wrong username or password,” as well as to retrieve a profile at correct login credentials.</w:t>
+            </w:r>
+          </w:p>
+        </w:tc>
+      </w:tr>
+      <w:tr>
+        <w:tc>
+          <w:tcPr>
+            <w:tcW w:w="1885" w:type="dxa"/>
+          </w:tcPr>
+          <w:p>
+            <w:pPr>
+              <w:spacing w:line="240" w:lineRule="auto"/>
+              <w:rPr>
+                <w:rFonts w:ascii="Arial" w:hAnsi="Arial" w:cs="Arial"/>
+                <w:color w:val="000000" w:themeColor="text1"/>
+                <w:sz w:val="22"/>
+                <w:szCs w:val="22"/>
+              </w:rPr>
+            </w:pPr>
+            <w:proofErr w:type="spellStart"/>
+            <w:r>
+              <w:rPr>
+                <w:rFonts w:ascii="Arial" w:hAnsi="Arial" w:cs="Arial"/>
+                <w:color w:val="000000" w:themeColor="text1"/>
+                <w:sz w:val="22"/>
+                <w:szCs w:val="22"/>
+              </w:rPr>
+              <w:t>AdminList</w:t>
+            </w:r>
+            <w:proofErr w:type="spellEnd"/>
+          </w:p>
+        </w:tc>
+        <w:tc>
+          <w:tcPr>
+            <w:tcW w:w="7753" w:type="dxa"/>
+          </w:tcPr>
+          <w:p>
+            <w:pPr>
+              <w:spacing w:line="240" w:lineRule="auto"/>
+              <w:rPr>
+                <w:rFonts w:ascii="Arial" w:hAnsi="Arial" w:cs="Arial"/>
+                <w:color w:val="000000" w:themeColor="text1"/>
+                <w:sz w:val="22"/>
+                <w:szCs w:val="22"/>
+              </w:rPr>
+            </w:pPr>
+            <w:r>
+              <w:rPr>
+                <w:rFonts w:ascii="Arial" w:hAnsi="Arial" w:cs="Arial"/>
+                <w:color w:val="000000" w:themeColor="text1"/>
+                <w:sz w:val="22"/>
+                <w:szCs w:val="22"/>
+              </w:rPr>
+              <w:t>This is the grand list of all admin users. The landing page for admin will look different than the one for users, so we will check admin status upon login.</w:t>
+            </w:r>
+          </w:p>
+        </w:tc>
+      </w:tr>
+      <w:tr>
+        <w:tc>
+          <w:tcPr>
+            <w:tcW w:w="1885" w:type="dxa"/>
+          </w:tcPr>
+          <w:p>
+            <w:pPr>
+              <w:spacing w:line="240" w:lineRule="auto"/>
+              <w:rPr>
+                <w:rFonts w:ascii="Arial" w:hAnsi="Arial" w:cs="Arial"/>
+                <w:color w:val="000000" w:themeColor="text1"/>
+                <w:sz w:val="22"/>
+                <w:szCs w:val="22"/>
+              </w:rPr>
+            </w:pPr>
+            <w:proofErr w:type="spellStart"/>
+            <w:r>
+              <w:rPr>
+                <w:rFonts w:ascii="Arial" w:hAnsi="Arial" w:cs="Arial"/>
+                <w:color w:val="000000" w:themeColor="text1"/>
+                <w:sz w:val="22"/>
+                <w:szCs w:val="22"/>
+              </w:rPr>
+              <w:t>EntryList</w:t>
+            </w:r>
+            <w:proofErr w:type="spellEnd"/>
+          </w:p>
+        </w:tc>
+        <w:tc>
+          <w:tcPr>
+            <w:tcW w:w="7753" w:type="dxa"/>
+          </w:tcPr>
+          <w:p>
+            <w:pPr>
+              <w:spacing w:line="240" w:lineRule="auto"/>
+              <w:rPr>
+                <w:rFonts w:ascii="Arial" w:hAnsi="Arial" w:cs="Arial"/>
+                <w:color w:val="000000" w:themeColor="text1"/>
+                <w:sz w:val="22"/>
+                <w:szCs w:val="22"/>
+              </w:rPr>
+            </w:pPr>
+            <w:r>
+              <w:rPr>
+                <w:rFonts w:ascii="Arial" w:hAnsi="Arial" w:cs="Arial"/>
+                <w:color w:val="000000" w:themeColor="text1"/>
+                <w:sz w:val="22"/>
+                <w:szCs w:val="22"/>
+              </w:rPr>
+              <w:t xml:space="preserve">This is the list of all entries a user has. </w:t>
+            </w:r>
+            <w:r>
+              <w:rPr>
+                <w:rFonts w:ascii="Arial" w:hAnsi="Arial" w:cs="Arial"/>
+                <w:color w:val="000000" w:themeColor="text1"/>
+                <w:sz w:val="22"/>
+                <w:szCs w:val="22"/>
+              </w:rPr>
+              <w:t xml:space="preserve">The list is checked before the user can make a new entry for the day and referenced when the user wishes to browse their previous entries. </w:t>
+            </w:r>
+          </w:p>
+        </w:tc>
+      </w:tr>
+      <w:tr>
+        <w:tc>
+          <w:tcPr>
+            <w:tcW w:w="1885" w:type="dxa"/>
+          </w:tcPr>
+          <w:p>
+            <w:pPr>
+              <w:spacing w:line="240" w:lineRule="auto"/>
+              <w:rPr>
+                <w:rFonts w:ascii="Arial" w:hAnsi="Arial" w:cs="Arial"/>
+                <w:color w:val="000000" w:themeColor="text1"/>
+                <w:sz w:val="22"/>
+                <w:szCs w:val="22"/>
+              </w:rPr>
+            </w:pPr>
+            <w:r>
+              <w:rPr>
+                <w:rFonts w:ascii="Arial" w:hAnsi="Arial" w:cs="Arial"/>
+                <w:color w:val="000000" w:themeColor="text1"/>
+                <w:sz w:val="22"/>
+                <w:szCs w:val="22"/>
+              </w:rPr>
+              <w:t>Entry</w:t>
+            </w:r>
+          </w:p>
+        </w:tc>
+        <w:tc>
+          <w:tcPr>
+            <w:tcW w:w="7753" w:type="dxa"/>
+          </w:tcPr>
+          <w:p>
+            <w:pPr>
+              <w:spacing w:line="240" w:lineRule="auto"/>
+              <w:rPr>
+                <w:rFonts w:ascii="Arial" w:hAnsi="Arial" w:cs="Arial"/>
+                <w:color w:val="000000" w:themeColor="text1"/>
+                <w:sz w:val="22"/>
+                <w:szCs w:val="22"/>
+              </w:rPr>
+            </w:pPr>
+            <w:r>
+              <w:rPr>
+                <w:rFonts w:ascii="Arial" w:hAnsi="Arial" w:cs="Arial"/>
+                <w:color w:val="000000" w:themeColor="text1"/>
+                <w:sz w:val="22"/>
+                <w:szCs w:val="22"/>
+              </w:rPr>
+              <w:t>Each user entry will be of this type; the class stores all the features of a journal entry.</w:t>
+            </w:r>
+          </w:p>
+        </w:tc>
+      </w:tr>
+      <w:tr>
+        <w:tc>
+          <w:tcPr>
+            <w:tcW w:w="1885" w:type="dxa"/>
+          </w:tcPr>
+          <w:p>
+            <w:pPr>
+              <w:spacing w:line="240" w:lineRule="auto"/>
+              <w:rPr>
+                <w:rFonts w:ascii="Arial" w:hAnsi="Arial" w:cs="Arial"/>
+                <w:color w:val="000000" w:themeColor="text1"/>
+                <w:sz w:val="22"/>
+                <w:szCs w:val="22"/>
+              </w:rPr>
+            </w:pPr>
+            <w:r>
+              <w:rPr>
+                <w:rFonts w:ascii="Arial" w:hAnsi="Arial" w:cs="Arial"/>
+                <w:color w:val="000000" w:themeColor="text1"/>
+                <w:sz w:val="22"/>
+                <w:szCs w:val="22"/>
+              </w:rPr>
+              <w:t>Moods</w:t>
+            </w:r>
+          </w:p>
+        </w:tc>
+        <w:tc>
+          <w:tcPr>
+            <w:tcW w:w="7753" w:type="dxa"/>
+          </w:tcPr>
+          <w:p>
+            <w:pPr>
+              <w:spacing w:line="240" w:lineRule="auto"/>
+              <w:rPr>
+                <w:rFonts w:ascii="Arial" w:hAnsi="Arial" w:cs="Arial"/>
+                <w:color w:val="000000" w:themeColor="text1"/>
+                <w:sz w:val="22"/>
+                <w:szCs w:val="22"/>
+              </w:rPr>
+            </w:pPr>
+            <w:r>
+              <w:rPr>
+                <w:rFonts w:ascii="Arial" w:hAnsi="Arial" w:cs="Arial"/>
+                <w:color w:val="000000" w:themeColor="text1"/>
+                <w:sz w:val="22"/>
+                <w:szCs w:val="22"/>
+              </w:rPr>
+              <w:t xml:space="preserve">This is essentially a list of all the moods a user can choose from. It will be in its own class for organization, especially in the case of adding increased functionality later. </w:t>
+            </w:r>
+          </w:p>
+        </w:tc>
+      </w:tr>
+      <w:tr>
+        <w:tc>
+          <w:tcPr>
+            <w:tcW w:w="1885" w:type="dxa"/>
+          </w:tcPr>
+          <w:p>
+            <w:pPr>
+              <w:spacing w:line="240" w:lineRule="auto"/>
+              <w:rPr>
+                <w:rFonts w:ascii="Arial" w:hAnsi="Arial" w:cs="Arial"/>
+                <w:color w:val="000000" w:themeColor="text1"/>
+                <w:sz w:val="22"/>
+                <w:szCs w:val="22"/>
+              </w:rPr>
+            </w:pPr>
+            <w:r>
+              <w:rPr>
+                <w:rFonts w:ascii="Arial" w:hAnsi="Arial" w:cs="Arial"/>
+                <w:color w:val="000000" w:themeColor="text1"/>
+                <w:sz w:val="22"/>
+                <w:szCs w:val="22"/>
+              </w:rPr>
+              <w:t>Colors</w:t>
+            </w:r>
+          </w:p>
+        </w:tc>
+        <w:tc>
+          <w:tcPr>
+            <w:tcW w:w="7753" w:type="dxa"/>
+          </w:tcPr>
+          <w:p>
+            <w:pPr>
+              <w:spacing w:line="240" w:lineRule="auto"/>
+              <w:rPr>
+                <w:rFonts w:ascii="Arial" w:hAnsi="Arial" w:cs="Arial"/>
+                <w:color w:val="000000" w:themeColor="text1"/>
+                <w:sz w:val="22"/>
+                <w:szCs w:val="22"/>
+              </w:rPr>
+            </w:pPr>
+            <w:r>
+              <w:rPr>
+                <w:rFonts w:ascii="Arial" w:hAnsi="Arial" w:cs="Arial"/>
+                <w:color w:val="000000" w:themeColor="text1"/>
+                <w:sz w:val="22"/>
+                <w:szCs w:val="22"/>
+              </w:rPr>
+              <w:t>This is essentially a list of all the</w:t>
+            </w:r>
+            <w:r>
+              <w:rPr>
+                <w:rFonts w:ascii="Arial" w:hAnsi="Arial" w:cs="Arial"/>
+                <w:color w:val="000000" w:themeColor="text1"/>
+                <w:sz w:val="22"/>
+                <w:szCs w:val="22"/>
+              </w:rPr>
+              <w:t xml:space="preserve"> background colors</w:t>
+            </w:r>
+            <w:r>
+              <w:rPr>
+                <w:rFonts w:ascii="Arial" w:hAnsi="Arial" w:cs="Arial"/>
+                <w:color w:val="000000" w:themeColor="text1"/>
+                <w:sz w:val="22"/>
+                <w:szCs w:val="22"/>
+              </w:rPr>
+              <w:t xml:space="preserve"> a user can choose from. It will be in its own class for organization, especially in the case of adding increased functionality later.</w:t>
+            </w:r>
+          </w:p>
+        </w:tc>
+      </w:tr>
+    </w:tbl>
+    <w:p>
+      <w:pPr>
+        <w:spacing w:line="240" w:lineRule="auto"/>
+        <w:rPr>
+          <w:rFonts w:ascii="Arial" w:hAnsi="Arial" w:cs="Arial"/>
           <w:b/>
           <w:bCs/>
           <w:color w:val="FFFFFF"/>
@@ -3731,10 +4078,9 @@
           <w:szCs w:val="36"/>
         </w:rPr>
       </w:pPr>
-      <w:bookmarkStart w:id="29" w:name="_Toc226963040"/>
-      <w:r>
-        <w:rPr>
-          <w:rFonts w:ascii="Arial" w:hAnsi="Arial"/>
+      <w:r>
+        <w:rPr>
+          <w:rFonts w:ascii="Arial" w:hAnsi="Arial" w:cs="Arial"/>
           <w:color w:val="FFFFFF"/>
         </w:rPr>
         <w:br w:type="page"/>
@@ -3756,27 +4102,34 @@
         <w:shd w:val="clear" w:color="auto" w:fill="4C4C4C"/>
         <w:jc w:val="center"/>
         <w:rPr>
-          <w:rFonts w:ascii="Arial" w:hAnsi="Arial"/>
+          <w:rFonts w:ascii="Arial" w:hAnsi="Arial" w:cs="Arial"/>
           <w:color w:val="FFFFFF"/>
         </w:rPr>
       </w:pPr>
       <w:r>
         <w:rPr>
-          <w:rFonts w:ascii="Arial" w:hAnsi="Arial"/>
+          <w:rFonts w:ascii="Arial" w:hAnsi="Arial" w:cs="Arial"/>
           <w:color w:val="FFFFFF"/>
         </w:rPr>
         <w:lastRenderedPageBreak/>
         <w:t>B</w:t>
       </w:r>
-      <w:bookmarkEnd w:id="29"/>
-      <w:r>
-        <w:rPr>
-          <w:rFonts w:ascii="Arial" w:hAnsi="Arial"/>
+      <w:bookmarkEnd w:id="24"/>
+      <w:r>
+        <w:rPr>
+          <w:rFonts w:ascii="Arial" w:hAnsi="Arial" w:cs="Arial"/>
           <w:color w:val="FFFFFF"/>
         </w:rPr>
-        <w:t>ehavioral Diagram(s)</w:t>
-      </w:r>
-      <w:bookmarkStart w:id="30" w:name="_Toc439994690"/>
+        <w:t>ehavioral Diagram</w:t>
+      </w:r>
+      <w:bookmarkStart w:id="25" w:name="_Toc439994690"/>
+      <w:r>
+        <w:rPr>
+          <w:rFonts w:ascii="Arial" w:hAnsi="Arial" w:cs="Arial"/>
+          <w:color w:val="FFFFFF"/>
+        </w:rPr>
+        <w:t>s</w:t>
+      </w:r>
     </w:p>
     <w:p>
       <w:pPr>
@@ -3786,17 +4139,17 @@
           <w:numId w:val="2"/>
         </w:numPr>
         <w:rPr>
-          <w:rFonts w:ascii="Arial" w:hAnsi="Arial"/>
-        </w:rPr>
-      </w:pPr>
-      <w:bookmarkStart w:id="31" w:name="_Toc226963041"/>
-      <w:bookmarkStart w:id="32" w:name="_Toc2269630411"/>
-      <w:bookmarkEnd w:id="30"/>
-      <w:bookmarkEnd w:id="31"/>
-      <w:bookmarkEnd w:id="32"/>
-      <w:r>
-        <w:rPr>
-          <w:rFonts w:ascii="Arial" w:hAnsi="Arial"/>
+          <w:rFonts w:ascii="Arial" w:hAnsi="Arial" w:cs="Arial"/>
+        </w:rPr>
+      </w:pPr>
+      <w:bookmarkStart w:id="26" w:name="_Toc226963041"/>
+      <w:bookmarkStart w:id="27" w:name="_Toc2269630411"/>
+      <w:bookmarkEnd w:id="25"/>
+      <w:bookmarkEnd w:id="26"/>
+      <w:bookmarkEnd w:id="27"/>
+      <w:r>
+        <w:rPr>
+          <w:rFonts w:ascii="Arial" w:hAnsi="Arial" w:cs="Arial"/>
         </w:rPr>
         <w:t xml:space="preserve">Making a Journal Entry State Diagram </w:t>
       </w:r>
@@ -3826,7 +4179,13 @@
         <w:t xml:space="preserve">. </w:t>
       </w:r>
     </w:p>
-    <w:p/>
+    <w:p>
+      <w:pPr>
+        <w:rPr>
+          <w:rFonts w:ascii="Arial" w:hAnsi="Arial" w:cs="Arial"/>
+        </w:rPr>
+      </w:pPr>
+    </w:p>
     <w:p>
       <w:pPr>
         <w:pStyle w:val="Caption"/>
@@ -4805,18 +5164,40 @@
           <w:sz w:val="22"/>
           <w:szCs w:val="22"/>
         </w:rPr>
-        <w:t xml:space="preserve">: </w:t>
-      </w:r>
-      <w:proofErr w:type="spellStart"/>
+        <w:t>: Entry</w:t>
+      </w:r>
       <w:r>
         <w:rPr>
           <w:rFonts w:ascii="Arial" w:hAnsi="Arial"/>
           <w:sz w:val="22"/>
           <w:szCs w:val="22"/>
         </w:rPr>
-        <w:t>EntryCusomization</w:t>
-      </w:r>
-      <w:proofErr w:type="spellEnd"/>
+        <w:t xml:space="preserve"> </w:t>
+      </w:r>
+      <w:r>
+        <w:rPr>
+          <w:rFonts w:ascii="Arial" w:hAnsi="Arial"/>
+          <w:sz w:val="22"/>
+          <w:szCs w:val="22"/>
+        </w:rPr>
+        <w:t>Cus</w:t>
+      </w:r>
+      <w:r>
+        <w:rPr>
+          <w:rFonts w:ascii="Arial" w:hAnsi="Arial"/>
+          <w:sz w:val="22"/>
+          <w:szCs w:val="22"/>
+        </w:rPr>
+        <w:t>t</w:t>
+      </w:r>
+      <w:r>
+        <w:rPr>
+          <w:rFonts w:ascii="Arial" w:hAnsi="Arial"/>
+          <w:sz w:val="22"/>
+          <w:szCs w:val="22"/>
+        </w:rPr>
+        <w:t>omization</w:t>
+      </w:r>
     </w:p>
     <w:tbl>
       <w:tblPr>
@@ -5570,7 +5951,7 @@
                     <pic:cNvPicPr/>
                   </pic:nvPicPr>
                   <pic:blipFill rotWithShape="1">
-                    <a:blip r:embed="rId13">
+                    <a:blip r:embed="rId15">
                       <a:extLst>
                         <a:ext uri="{28A0092B-C50C-407E-A947-70E740481C1C}">
                           <a14:useLocalDpi xmlns:a14="http://schemas.microsoft.com/office/drawing/2010/main" val="0"/>
@@ -5691,36 +6072,7 @@
                                 <w:sz w:val="20"/>
                                 <w:szCs w:val="20"/>
                               </w:rPr>
-                              <w:fldChar w:fldCharType="begin"/>
-                            </w:r>
-                            <w:r>
-                              <w:rPr>
-                                <w:sz w:val="20"/>
-                                <w:szCs w:val="20"/>
-                              </w:rPr>
-                              <w:instrText xml:space="preserve"> SEQ Figure \* ARABIC </w:instrText>
-                            </w:r>
-                            <w:r>
-                              <w:rPr>
-                                <w:sz w:val="20"/>
-                                <w:szCs w:val="20"/>
-                              </w:rPr>
-                              <w:fldChar w:fldCharType="separate"/>
-                            </w:r>
-                            <w:r>
-                              <w:rPr>
-                                <w:noProof/>
-                                <w:sz w:val="20"/>
-                                <w:szCs w:val="20"/>
-                              </w:rPr>
-                              <w:t>2</w:t>
-                            </w:r>
-                            <w:r>
-                              <w:rPr>
-                                <w:sz w:val="20"/>
-                                <w:szCs w:val="20"/>
-                              </w:rPr>
-                              <w:fldChar w:fldCharType="end"/>
+                              <w:t>4</w:t>
                             </w:r>
                             <w:r>
                               <w:rPr>
@@ -5749,7 +6101,7 @@
           </mc:Choice>
           <mc:Fallback>
             <w:pict>
-              <v:shape w14:anchorId="76444CF5" id="Text Box 2" o:spid="_x0000_s1027" type="#_x0000_t202" style="position:absolute;left:0;text-align:left;margin-left:0;margin-top:.55pt;width:292.85pt;height:.05pt;z-index:251665408;visibility:visible;mso-wrap-style:square;mso-height-percent:0;mso-wrap-distance-left:9pt;mso-wrap-distance-top:0;mso-wrap-distance-right:9pt;mso-wrap-distance-bottom:0;mso-position-horizontal:center;mso-position-horizontal-relative:margin;mso-position-vertical:absolute;mso-position-vertical-relative:text;mso-height-percent:0;mso-height-relative:margin;v-text-anchor:top" o:gfxdata="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" stroked="f">
+              <v:shape w14:anchorId="76444CF5" id="Text Box 2" o:spid="_x0000_s1029" type="#_x0000_t202" style="position:absolute;left:0;text-align:left;margin-left:0;margin-top:.55pt;width:292.85pt;height:.05pt;z-index:251665408;visibility:visible;mso-wrap-style:square;mso-height-percent:0;mso-wrap-distance-left:9pt;mso-wrap-distance-top:0;mso-wrap-distance-right:9pt;mso-wrap-distance-bottom:0;mso-position-horizontal:center;mso-position-horizontal-relative:margin;mso-position-vertical:absolute;mso-position-vertical-relative:text;mso-height-percent:0;mso-height-relative:margin;v-text-anchor:top" o:gfxdata="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" stroked="f">
                 <v:textbox style="mso-fit-shape-to-text:t" inset="0,0,0,0">
                   <w:txbxContent>
                     <w:p>
@@ -5775,36 +6127,7 @@
                           <w:sz w:val="20"/>
                           <w:szCs w:val="20"/>
                         </w:rPr>
-                        <w:fldChar w:fldCharType="begin"/>
-                      </w:r>
-                      <w:r>
-                        <w:rPr>
-                          <w:sz w:val="20"/>
-                          <w:szCs w:val="20"/>
-                        </w:rPr>
-                        <w:instrText xml:space="preserve"> SEQ Figure \* ARABIC </w:instrText>
-                      </w:r>
-                      <w:r>
-                        <w:rPr>
-                          <w:sz w:val="20"/>
-                          <w:szCs w:val="20"/>
-                        </w:rPr>
-                        <w:fldChar w:fldCharType="separate"/>
-                      </w:r>
-                      <w:r>
-                        <w:rPr>
-                          <w:noProof/>
-                          <w:sz w:val="20"/>
-                          <w:szCs w:val="20"/>
-                        </w:rPr>
-                        <w:t>2</w:t>
-                      </w:r>
-                      <w:r>
-                        <w:rPr>
-                          <w:sz w:val="20"/>
-                          <w:szCs w:val="20"/>
-                        </w:rPr>
-                        <w:fldChar w:fldCharType="end"/>
+                        <w:t>4</w:t>
                       </w:r>
                       <w:r>
                         <w:rPr>
@@ -5822,6 +6145,33 @@
           </mc:Fallback>
         </mc:AlternateContent>
       </w:r>
+    </w:p>
+    <w:p>
+      <w:pPr>
+        <w:pStyle w:val="template"/>
+        <w:jc w:val="both"/>
+        <w:rPr>
+          <w:noProof/>
+        </w:rPr>
+      </w:pPr>
+    </w:p>
+    <w:p>
+      <w:pPr>
+        <w:pStyle w:val="template"/>
+        <w:jc w:val="both"/>
+        <w:rPr>
+          <w:noProof/>
+        </w:rPr>
+      </w:pPr>
+    </w:p>
+    <w:p>
+      <w:pPr>
+        <w:pStyle w:val="template"/>
+        <w:jc w:val="both"/>
+        <w:rPr>
+          <w:noProof/>
+        </w:rPr>
+      </w:pPr>
     </w:p>
     <w:p>
       <w:pPr>
@@ -5913,36 +6263,7 @@
                                 <w:sz w:val="20"/>
                                 <w:szCs w:val="20"/>
                               </w:rPr>
-                              <w:fldChar w:fldCharType="begin"/>
-                            </w:r>
-                            <w:r>
-                              <w:rPr>
-                                <w:sz w:val="20"/>
-                                <w:szCs w:val="20"/>
-                              </w:rPr>
-                              <w:instrText xml:space="preserve"> SEQ Figure \* ARABIC </w:instrText>
-                            </w:r>
-                            <w:r>
-                              <w:rPr>
-                                <w:sz w:val="20"/>
-                                <w:szCs w:val="20"/>
-                              </w:rPr>
-                              <w:fldChar w:fldCharType="separate"/>
-                            </w:r>
-                            <w:r>
-                              <w:rPr>
-                                <w:noProof/>
-                                <w:sz w:val="20"/>
-                                <w:szCs w:val="20"/>
-                              </w:rPr>
-                              <w:t>3</w:t>
-                            </w:r>
-                            <w:r>
-                              <w:rPr>
-                                <w:sz w:val="20"/>
-                                <w:szCs w:val="20"/>
-                              </w:rPr>
-                              <w:fldChar w:fldCharType="end"/>
+                              <w:t>5</w:t>
                             </w:r>
                             <w:r>
                               <w:rPr>
@@ -5950,6 +6271,13 @@
                                 <w:szCs w:val="20"/>
                               </w:rPr>
                               <w:t>:</w:t>
+                            </w:r>
+                            <w:r>
+                              <w:rPr>
+                                <w:sz w:val="20"/>
+                                <w:szCs w:val="20"/>
+                              </w:rPr>
+                              <w:t xml:space="preserve"> </w:t>
                             </w:r>
                             <w:r>
                               <w:rPr>
@@ -5975,7 +6303,7 @@
           </mc:Choice>
           <mc:Fallback>
             <w:pict>
-              <v:shape w14:anchorId="4674F142" id="Text Box 9" o:spid="_x0000_s1028" type="#_x0000_t202" style="position:absolute;left:0;text-align:left;margin-left:-3.6pt;margin-top:160.3pt;width:485.5pt;height:.05pt;z-index:251669504;visibility:visible;mso-wrap-style:square;mso-wrap-distance-left:9pt;mso-wrap-distance-top:0;mso-wrap-distance-right:9pt;mso-wrap-distance-bottom:0;mso-position-horizontal:absolute;mso-position-horizontal-relative:text;mso-position-vertical:absolute;mso-position-vertical-relative:text;v-text-anchor:top" o:gfxdata="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" stroked="f">
+              <v:shape w14:anchorId="4674F142" id="Text Box 9" o:spid="_x0000_s1030" type="#_x0000_t202" style="position:absolute;left:0;text-align:left;margin-left:-3.6pt;margin-top:160.3pt;width:485.5pt;height:.05pt;z-index:251669504;visibility:visible;mso-wrap-style:square;mso-wrap-distance-left:9pt;mso-wrap-distance-top:0;mso-wrap-distance-right:9pt;mso-wrap-distance-bottom:0;mso-position-horizontal:absolute;mso-position-horizontal-relative:text;mso-position-vertical:absolute;mso-position-vertical-relative:text;v-text-anchor:top" o:gfxdata="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" stroked="f">
                 <v:textbox style="mso-fit-shape-to-text:t" inset="0,0,0,0">
                   <w:txbxContent>
                     <w:p>
@@ -6001,36 +6329,7 @@
                           <w:sz w:val="20"/>
                           <w:szCs w:val="20"/>
                         </w:rPr>
-                        <w:fldChar w:fldCharType="begin"/>
-                      </w:r>
-                      <w:r>
-                        <w:rPr>
-                          <w:sz w:val="20"/>
-                          <w:szCs w:val="20"/>
-                        </w:rPr>
-                        <w:instrText xml:space="preserve"> SEQ Figure \* ARABIC </w:instrText>
-                      </w:r>
-                      <w:r>
-                        <w:rPr>
-                          <w:sz w:val="20"/>
-                          <w:szCs w:val="20"/>
-                        </w:rPr>
-                        <w:fldChar w:fldCharType="separate"/>
-                      </w:r>
-                      <w:r>
-                        <w:rPr>
-                          <w:noProof/>
-                          <w:sz w:val="20"/>
-                          <w:szCs w:val="20"/>
-                        </w:rPr>
-                        <w:t>3</w:t>
-                      </w:r>
-                      <w:r>
-                        <w:rPr>
-                          <w:sz w:val="20"/>
-                          <w:szCs w:val="20"/>
-                        </w:rPr>
-                        <w:fldChar w:fldCharType="end"/>
+                        <w:t>5</w:t>
                       </w:r>
                       <w:r>
                         <w:rPr>
@@ -6038,6 +6337,13 @@
                           <w:szCs w:val="20"/>
                         </w:rPr>
                         <w:t>:</w:t>
+                      </w:r>
+                      <w:r>
+                        <w:rPr>
+                          <w:sz w:val="20"/>
+                          <w:szCs w:val="20"/>
+                        </w:rPr>
+                        <w:t xml:space="preserve"> </w:t>
                       </w:r>
                       <w:r>
                         <w:rPr>
@@ -6083,7 +6389,7 @@
                     <pic:cNvPicPr/>
                   </pic:nvPicPr>
                   <pic:blipFill rotWithShape="1">
-                    <a:blip r:embed="rId14">
+                    <a:blip r:embed="rId16">
                       <a:extLst>
                         <a:ext uri="{28A0092B-C50C-407E-A947-70E740481C1C}">
                           <a14:useLocalDpi xmlns:a14="http://schemas.microsoft.com/office/drawing/2010/main" val="0"/>
@@ -6253,129 +6559,6 @@
       <w:pPr>
         <w:pStyle w:val="template"/>
         <w:jc w:val="both"/>
-        <w:rPr>
-          <w:noProof/>
-        </w:rPr>
-      </w:pPr>
-    </w:p>
-    <w:p>
-      <w:pPr>
-        <w:pStyle w:val="template"/>
-        <w:jc w:val="both"/>
-        <w:rPr>
-          <w:noProof/>
-        </w:rPr>
-      </w:pPr>
-    </w:p>
-    <w:p>
-      <w:pPr>
-        <w:pStyle w:val="template"/>
-        <w:jc w:val="both"/>
-        <w:rPr>
-          <w:noProof/>
-        </w:rPr>
-      </w:pPr>
-    </w:p>
-    <w:p>
-      <w:pPr>
-        <w:pStyle w:val="template"/>
-        <w:jc w:val="both"/>
-        <w:rPr>
-          <w:noProof/>
-        </w:rPr>
-      </w:pPr>
-    </w:p>
-    <w:p>
-      <w:pPr>
-        <w:pStyle w:val="template"/>
-        <w:jc w:val="both"/>
-        <w:rPr>
-          <w:noProof/>
-        </w:rPr>
-      </w:pPr>
-    </w:p>
-    <w:p>
-      <w:pPr>
-        <w:pStyle w:val="template"/>
-        <w:jc w:val="both"/>
-      </w:pPr>
-    </w:p>
-    <w:p>
-      <w:pPr>
-        <w:pStyle w:val="template"/>
-        <w:jc w:val="both"/>
-      </w:pPr>
-    </w:p>
-    <w:p>
-      <w:pPr>
-        <w:pStyle w:val="template"/>
-        <w:jc w:val="both"/>
-      </w:pPr>
-    </w:p>
-    <w:p>
-      <w:pPr>
-        <w:pStyle w:val="template"/>
-        <w:jc w:val="both"/>
-      </w:pPr>
-    </w:p>
-    <w:p>
-      <w:pPr>
-        <w:pStyle w:val="template"/>
-        <w:jc w:val="both"/>
-      </w:pPr>
-    </w:p>
-    <w:p>
-      <w:pPr>
-        <w:pStyle w:val="template"/>
-        <w:jc w:val="both"/>
-      </w:pPr>
-    </w:p>
-    <w:p>
-      <w:pPr>
-        <w:pStyle w:val="template"/>
-        <w:jc w:val="both"/>
-      </w:pPr>
-    </w:p>
-    <w:p>
-      <w:pPr>
-        <w:pStyle w:val="template"/>
-        <w:jc w:val="both"/>
-      </w:pPr>
-    </w:p>
-    <w:p>
-      <w:pPr>
-        <w:pStyle w:val="template"/>
-        <w:jc w:val="both"/>
-      </w:pPr>
-    </w:p>
-    <w:p>
-      <w:pPr>
-        <w:pStyle w:val="template"/>
-        <w:jc w:val="both"/>
-      </w:pPr>
-    </w:p>
-    <w:p>
-      <w:pPr>
-        <w:pStyle w:val="template"/>
-        <w:jc w:val="both"/>
-      </w:pPr>
-    </w:p>
-    <w:p>
-      <w:pPr>
-        <w:pStyle w:val="template"/>
-        <w:jc w:val="both"/>
-      </w:pPr>
-    </w:p>
-    <w:p>
-      <w:pPr>
-        <w:pStyle w:val="template"/>
-        <w:jc w:val="both"/>
-      </w:pPr>
-    </w:p>
-    <w:p>
-      <w:pPr>
-        <w:pStyle w:val="template"/>
-        <w:jc w:val="both"/>
       </w:pPr>
     </w:p>
     <w:p>
@@ -6386,20 +6569,20 @@
           <w:numId w:val="2"/>
         </w:numPr>
         <w:rPr>
-          <w:rFonts w:ascii="Arial" w:hAnsi="Arial"/>
-        </w:rPr>
-      </w:pPr>
-      <w:bookmarkStart w:id="33" w:name="_Toc226963042"/>
-      <w:r>
-        <w:rPr>
-          <w:rFonts w:ascii="Arial" w:hAnsi="Arial"/>
+          <w:rFonts w:ascii="Arial" w:hAnsi="Arial" w:cs="Arial"/>
+        </w:rPr>
+      </w:pPr>
+      <w:bookmarkStart w:id="28" w:name="_Toc226963042"/>
+      <w:r>
+        <w:rPr>
+          <w:rFonts w:ascii="Arial" w:hAnsi="Arial" w:cs="Arial"/>
         </w:rPr>
         <w:t>D</w:t>
       </w:r>
-      <w:bookmarkEnd w:id="33"/>
-      <w:r>
-        <w:rPr>
-          <w:rFonts w:ascii="Arial" w:hAnsi="Arial"/>
+      <w:bookmarkEnd w:id="28"/>
+      <w:r>
+        <w:rPr>
+          <w:rFonts w:ascii="Arial" w:hAnsi="Arial" w:cs="Arial"/>
         </w:rPr>
         <w:t>-2</w:t>
       </w:r>
@@ -6409,7 +6592,7 @@
         <w:pStyle w:val="template"/>
         <w:jc w:val="both"/>
       </w:pPr>
-      <w:bookmarkStart w:id="34" w:name="_Toc226963043"/>
+      <w:bookmarkStart w:id="29" w:name="_Toc226963043"/>
       <w:r>
         <w:t>&lt;</w:t>
       </w:r>
@@ -6437,19 +6620,19 @@
           <w:numId w:val="2"/>
         </w:numPr>
         <w:rPr>
-          <w:rFonts w:ascii="Arial" w:hAnsi="Arial"/>
-        </w:rPr>
-      </w:pPr>
-      <w:r>
-        <w:rPr>
-          <w:rFonts w:ascii="Arial" w:hAnsi="Arial"/>
+          <w:rFonts w:ascii="Arial" w:hAnsi="Arial" w:cs="Arial"/>
+        </w:rPr>
+      </w:pPr>
+      <w:r>
+        <w:rPr>
+          <w:rFonts w:ascii="Arial" w:hAnsi="Arial" w:cs="Arial"/>
         </w:rPr>
         <w:t>D</w:t>
       </w:r>
-      <w:bookmarkEnd w:id="34"/>
-      <w:r>
-        <w:rPr>
-          <w:rFonts w:ascii="Arial" w:hAnsi="Arial"/>
+      <w:bookmarkEnd w:id="29"/>
+      <w:r>
+        <w:rPr>
+          <w:rFonts w:ascii="Arial" w:hAnsi="Arial" w:cs="Arial"/>
         </w:rPr>
         <w:t>-3</w:t>
       </w:r>
@@ -6470,7 +6653,6 @@
       </w:r>
       <w:r>
         <w:rPr>
-          <w:rFonts w:cs="Times New Roman"/>
           <w:color w:val="0000FF"/>
           <w:szCs w:val="24"/>
         </w:rPr>
@@ -6494,14 +6676,14 @@
       <w:r>
         <w:t xml:space="preserve">TODO: </w:t>
       </w:r>
-      <w:bookmarkStart w:id="35" w:name="__DdeLink__1152_3506596406"/>
+      <w:bookmarkStart w:id="30" w:name="__DdeLink__1152_3506596406"/>
       <w:r>
         <w:rPr>
           <w:lang w:eastAsia="zh-CN"/>
         </w:rPr>
         <w:t>Repeat same process as you did for D-1: Title, Diagram, Description.</w:t>
       </w:r>
-      <w:bookmarkEnd w:id="35"/>
+      <w:bookmarkEnd w:id="30"/>
       <w:r>
         <w:t>&gt;</w:t>
       </w:r>
@@ -6552,16 +6734,46 @@
         <w:pStyle w:val="template"/>
       </w:pPr>
     </w:p>
-    <w:p/>
-    <w:p/>
-    <w:p/>
-    <w:p/>
-    <w:p/>
+    <w:p>
+      <w:pPr>
+        <w:rPr>
+          <w:rFonts w:ascii="Arial" w:hAnsi="Arial" w:cs="Arial"/>
+        </w:rPr>
+      </w:pPr>
+    </w:p>
+    <w:p>
+      <w:pPr>
+        <w:rPr>
+          <w:rFonts w:ascii="Arial" w:hAnsi="Arial" w:cs="Arial"/>
+        </w:rPr>
+      </w:pPr>
+    </w:p>
+    <w:p>
+      <w:pPr>
+        <w:rPr>
+          <w:rFonts w:ascii="Arial" w:hAnsi="Arial" w:cs="Arial"/>
+        </w:rPr>
+      </w:pPr>
+    </w:p>
+    <w:p>
+      <w:pPr>
+        <w:rPr>
+          <w:rFonts w:ascii="Arial" w:hAnsi="Arial" w:cs="Arial"/>
+        </w:rPr>
+      </w:pPr>
+    </w:p>
+    <w:p>
+      <w:pPr>
+        <w:rPr>
+          <w:rFonts w:ascii="Arial" w:hAnsi="Arial" w:cs="Arial"/>
+        </w:rPr>
+      </w:pPr>
+    </w:p>
     <w:p>
       <w:pPr>
         <w:spacing w:line="240" w:lineRule="auto"/>
         <w:rPr>
-          <w:rFonts w:ascii="Arial" w:hAnsi="Arial"/>
+          <w:rFonts w:ascii="Arial" w:hAnsi="Arial" w:cs="Arial"/>
           <w:b/>
           <w:bCs/>
           <w:color w:val="FFFFFF"/>
@@ -6569,11 +6781,11 @@
           <w:szCs w:val="36"/>
         </w:rPr>
       </w:pPr>
-      <w:bookmarkStart w:id="36" w:name="_Toc439994698"/>
-      <w:bookmarkStart w:id="37" w:name="_Toc226963047"/>
-      <w:r>
-        <w:rPr>
-          <w:rFonts w:ascii="Arial" w:hAnsi="Arial"/>
+      <w:bookmarkStart w:id="31" w:name="_Toc439994698"/>
+      <w:bookmarkStart w:id="32" w:name="_Toc226963047"/>
+      <w:r>
+        <w:rPr>
+          <w:rFonts w:ascii="Arial" w:hAnsi="Arial" w:cs="Arial"/>
           <w:color w:val="FFFFFF"/>
         </w:rPr>
         <w:br w:type="page"/>
@@ -6590,24 +6802,27 @@
         </w:pBdr>
         <w:shd w:val="clear" w:color="auto" w:fill="4C4C4C"/>
         <w:jc w:val="center"/>
-      </w:pPr>
-      <w:r>
-        <w:rPr>
-          <w:rFonts w:ascii="Arial" w:hAnsi="Arial"/>
+        <w:rPr>
+          <w:rFonts w:ascii="Arial" w:hAnsi="Arial" w:cs="Arial"/>
+        </w:rPr>
+      </w:pPr>
+      <w:r>
+        <w:rPr>
+          <w:rFonts w:ascii="Arial" w:hAnsi="Arial" w:cs="Arial"/>
           <w:color w:val="FFFFFF"/>
         </w:rPr>
         <w:lastRenderedPageBreak/>
         <w:t xml:space="preserve">Appendix </w:t>
       </w:r>
-      <w:bookmarkEnd w:id="36"/>
-      <w:r>
-        <w:rPr>
-          <w:rFonts w:ascii="Arial" w:hAnsi="Arial"/>
+      <w:bookmarkEnd w:id="31"/>
+      <w:r>
+        <w:rPr>
+          <w:rFonts w:ascii="Arial" w:hAnsi="Arial" w:cs="Arial"/>
           <w:color w:val="FFFFFF"/>
         </w:rPr>
         <w:t>A - Group Log</w:t>
       </w:r>
-      <w:bookmarkEnd w:id="37"/>
+      <w:bookmarkEnd w:id="32"/>
     </w:p>
     <w:p>
       <w:pPr>
@@ -6639,12 +6854,24 @@
         <w:jc w:val="both"/>
       </w:pPr>
       <w:r>
-        <w:t xml:space="preserve">11/13/20 12:00pm – 1:00pm Met via facetime and discussed the class diagram. Brainstormed the classes and methods that we may use. </w:t>
+        <w:t xml:space="preserve">11/13/20 12:00pm – 1:00pm Met via </w:t>
+      </w:r>
+      <w:r>
+        <w:t>F</w:t>
+      </w:r>
+      <w:r>
+        <w:t>ace</w:t>
+      </w:r>
+      <w:r>
+        <w:t>T</w:t>
+      </w:r>
+      <w:r>
+        <w:t xml:space="preserve">ime and discussed the class diagram. Brainstormed the classes and methods that we may use. </w:t>
       </w:r>
     </w:p>
     <w:sectPr>
-      <w:headerReference w:type="default" r:id="rId15"/>
-      <w:footerReference w:type="default" r:id="rId16"/>
+      <w:headerReference w:type="default" r:id="rId17"/>
+      <w:footerReference w:type="default" r:id="rId18"/>
       <w:pgSz w:w="12240" w:h="15840"/>
       <w:pgMar w:top="1440" w:right="1296" w:bottom="1440" w:left="1296" w:header="720" w:footer="720" w:gutter="0"/>
       <w:pgNumType w:start="1"/>
@@ -7724,6 +7951,7 @@
   <w:style w:type="character" w:default="1" w:styleId="DefaultParagraphFont">
     <w:name w:val="Default Paragraph Font"/>
     <w:uiPriority w:val="1"/>
+    <w:semiHidden/>
     <w:unhideWhenUsed/>
   </w:style>
   <w:style w:type="table" w:default="1" w:styleId="TableNormal">

</xml_diff>